<commit_message>
uzupełnienie wprowadzenia w ćwiczeniu 11.
</commit_message>
<xml_diff>
--- a/Ćw 11 obsługa błędów/PiWDP11 bledy.docx
+++ b/Ćw 11 obsługa błędów/PiWDP11 bledy.docx
@@ -785,7 +785,7 @@
               <w:fldChar w:fldCharType="begin"/>
             </w:r>
             <w:r>
-              <w:instrText xml:space="preserve"> REF _Ref437794221 \h </w:instrText>
+              <w:instrText xml:space="preserve"> REF _Ref439626214 \h </w:instrText>
             </w:r>
             <w:r>
               <w:fldChar w:fldCharType="separate"/>
@@ -794,16 +794,8 @@
               <w:rPr>
                 <w:b/>
               </w:rPr>
-              <w:t xml:space="preserve">Struktura </w:t>
-            </w:r>
-            <w:proofErr w:type="spellStart"/>
-            <w:r>
-              <w:rPr>
-                <w:b/>
-              </w:rPr>
-              <w:t>Event</w:t>
-            </w:r>
-            <w:proofErr w:type="spellEnd"/>
+              <w:t>Klaster błędu</w:t>
+            </w:r>
             <w:r>
               <w:fldChar w:fldCharType="end"/>
             </w:r>
@@ -868,7 +860,7 @@
               <w:fldChar w:fldCharType="begin"/>
             </w:r>
             <w:r>
-              <w:instrText xml:space="preserve"> REF _Ref437794225 \h </w:instrText>
+              <w:instrText xml:space="preserve"> REF _Ref439626220 \h </w:instrText>
             </w:r>
             <w:r>
               <w:fldChar w:fldCharType="separate"/>
@@ -877,7 +869,35 @@
               <w:rPr>
                 <w:b/>
               </w:rPr>
-              <w:t>Zdarzenia i filtry</w:t>
+              <w:t xml:space="preserve">Zastosowanie </w:t>
+            </w:r>
+            <w:proofErr w:type="spellStart"/>
+            <w:r>
+              <w:rPr>
+                <w:b/>
+              </w:rPr>
+              <w:t>klastra</w:t>
+            </w:r>
+            <w:proofErr w:type="spellEnd"/>
+            <w:r>
+              <w:rPr>
+                <w:b/>
+              </w:rPr>
+              <w:t xml:space="preserve"> błędu w „</w:t>
+            </w:r>
+            <w:proofErr w:type="spellStart"/>
+            <w:r>
+              <w:rPr>
+                <w:b/>
+              </w:rPr>
+              <w:t>dataflow</w:t>
+            </w:r>
+            <w:proofErr w:type="spellEnd"/>
+            <w:r>
+              <w:rPr>
+                <w:b/>
+              </w:rPr>
+              <w:t>”</w:t>
             </w:r>
             <w:r>
               <w:fldChar w:fldCharType="end"/>
@@ -1592,56 +1612,14 @@
             <w:pPr>
               <w:spacing w:before="120" w:after="120"/>
               <w:rPr>
-                <w:sz w:val="22"/>
-                <w:szCs w:val="22"/>
                 <w:lang w:val="en-GB"/>
               </w:rPr>
             </w:pPr>
-            <w:r>
-              <w:rPr>
-                <w:sz w:val="22"/>
-                <w:szCs w:val="22"/>
-                <w:lang w:val="en-GB"/>
-              </w:rPr>
-              <w:fldChar w:fldCharType="begin"/>
-            </w:r>
-            <w:r>
-              <w:rPr>
-                <w:sz w:val="22"/>
-                <w:szCs w:val="22"/>
-                <w:lang w:val="en-GB"/>
-              </w:rPr>
-              <w:instrText xml:space="preserve"> REF _Ref436248447 \h </w:instrText>
-            </w:r>
-            <w:r>
-              <w:rPr>
-                <w:sz w:val="22"/>
-                <w:szCs w:val="22"/>
-                <w:lang w:val="en-GB"/>
-              </w:rPr>
-            </w:r>
-            <w:r>
-              <w:rPr>
-                <w:sz w:val="22"/>
-                <w:szCs w:val="22"/>
-                <w:lang w:val="en-GB"/>
-              </w:rPr>
-              <w:fldChar w:fldCharType="separate"/>
-            </w:r>
-            <w:r>
-              <w:rPr>
-                <w:sz w:val="20"/>
-              </w:rPr>
-              <w:t>Tworzenie zmiennej lokalnej.</w:t>
-            </w:r>
-            <w:r>
-              <w:rPr>
-                <w:sz w:val="22"/>
-                <w:szCs w:val="22"/>
-                <w:lang w:val="en-GB"/>
-              </w:rPr>
-              <w:fldChar w:fldCharType="end"/>
-            </w:r>
+            <w:fldSimple w:instr=" REF _Ref439621610 \h  \* MERGEFORMAT ">
+              <w:r>
+                <w:t>Kontrolka i wskaźnik błędu.</w:t>
+              </w:r>
+            </w:fldSimple>
           </w:p>
         </w:tc>
         <w:tc>
@@ -1658,7 +1636,7 @@
               <w:fldChar w:fldCharType="begin"/>
             </w:r>
             <w:r>
-              <w:instrText xml:space="preserve"> PAGEREF _Ref436248447 \h </w:instrText>
+              <w:instrText xml:space="preserve"> PAGEREF _Ref439621610 \h </w:instrText>
             </w:r>
             <w:r>
               <w:fldChar w:fldCharType="separate"/>
@@ -1687,6 +1665,140 @@
             </w:pPr>
             <w:r>
               <w:t>2.</w:t>
+            </w:r>
+          </w:p>
+        </w:tc>
+        <w:tc>
+          <w:tcPr>
+            <w:tcW w:w="7560" w:type="dxa"/>
+            <w:shd w:val="clear" w:color="auto" w:fill="F3F3F3"/>
+          </w:tcPr>
+          <w:p>
+            <w:pPr>
+              <w:spacing w:before="120" w:after="120"/>
+            </w:pPr>
+            <w:r>
+              <w:fldChar w:fldCharType="begin"/>
+            </w:r>
+            <w:r>
+              <w:instrText xml:space="preserve"> REF _Ref439625719 \h </w:instrText>
+            </w:r>
+            <w:r>
+              <w:instrText xml:space="preserve"> \* MERGEFORMAT </w:instrText>
+            </w:r>
+            <w:r>
+              <w:fldChar w:fldCharType="separate"/>
+            </w:r>
+            <w:r>
+              <w:t xml:space="preserve">Widok okna </w:t>
+            </w:r>
+            <w:proofErr w:type="spellStart"/>
+            <w:r>
+              <w:t>Explain</w:t>
+            </w:r>
+            <w:proofErr w:type="spellEnd"/>
+            <w:r>
+              <w:t xml:space="preserve"> </w:t>
+            </w:r>
+            <w:proofErr w:type="spellStart"/>
+            <w:r>
+              <w:t>Error</w:t>
+            </w:r>
+            <w:proofErr w:type="spellEnd"/>
+            <w:r>
+              <w:t xml:space="preserve"> w przypadku sprawdzenia kodu błędu i ostrzeżenia.</w:t>
+            </w:r>
+            <w:r>
+              <w:fldChar w:fldCharType="end"/>
+            </w:r>
+          </w:p>
+        </w:tc>
+        <w:tc>
+          <w:tcPr>
+            <w:tcW w:w="824" w:type="dxa"/>
+            <w:shd w:val="clear" w:color="auto" w:fill="F3F3F3"/>
+          </w:tcPr>
+          <w:p>
+            <w:pPr>
+              <w:spacing w:before="120" w:after="120"/>
+              <w:jc w:val="right"/>
+            </w:pPr>
+            <w:r>
+              <w:fldChar w:fldCharType="begin"/>
+            </w:r>
+            <w:r>
+              <w:instrText xml:space="preserve"> PAGEREF _Ref439625719 \h </w:instrText>
+            </w:r>
+            <w:r>
+              <w:fldChar w:fldCharType="separate"/>
+            </w:r>
+            <w:r>
+              <w:rPr>
+                <w:noProof/>
+              </w:rPr>
+              <w:t>4</w:t>
+            </w:r>
+            <w:r>
+              <w:fldChar w:fldCharType="end"/>
+            </w:r>
+          </w:p>
+        </w:tc>
+      </w:tr>
+      <w:tr>
+        <w:tc>
+          <w:tcPr>
+            <w:tcW w:w="720" w:type="dxa"/>
+            <w:shd w:val="clear" w:color="auto" w:fill="E6E6E6"/>
+          </w:tcPr>
+          <w:p>
+            <w:pPr>
+              <w:spacing w:before="120" w:after="120"/>
+            </w:pPr>
+            <w:r>
+              <w:t>3.</w:t>
+            </w:r>
+          </w:p>
+        </w:tc>
+        <w:tc>
+          <w:tcPr>
+            <w:tcW w:w="7560" w:type="dxa"/>
+            <w:shd w:val="clear" w:color="auto" w:fill="E6E6E6"/>
+          </w:tcPr>
+          <w:p>
+            <w:pPr>
+              <w:spacing w:before="120" w:after="120"/>
+              <w:rPr>
+                <w:sz w:val="22"/>
+                <w:szCs w:val="22"/>
+              </w:rPr>
+            </w:pPr>
+          </w:p>
+        </w:tc>
+        <w:tc>
+          <w:tcPr>
+            <w:tcW w:w="824" w:type="dxa"/>
+            <w:shd w:val="clear" w:color="auto" w:fill="E6E6E6"/>
+          </w:tcPr>
+          <w:p>
+            <w:pPr>
+              <w:spacing w:before="120" w:after="120"/>
+              <w:jc w:val="right"/>
+            </w:pPr>
+          </w:p>
+        </w:tc>
+      </w:tr>
+      <w:tr>
+        <w:tc>
+          <w:tcPr>
+            <w:tcW w:w="720" w:type="dxa"/>
+            <w:shd w:val="clear" w:color="auto" w:fill="F3F3F3"/>
+          </w:tcPr>
+          <w:p>
+            <w:pPr>
+              <w:spacing w:before="120" w:after="120"/>
+            </w:pPr>
+            <w:r>
+              <w:t>4.</w:t>
             </w:r>
           </w:p>
         </w:tc>
@@ -1703,46 +1815,6 @@
                 <w:szCs w:val="22"/>
               </w:rPr>
             </w:pPr>
-            <w:r>
-              <w:rPr>
-                <w:sz w:val="22"/>
-                <w:szCs w:val="22"/>
-              </w:rPr>
-              <w:fldChar w:fldCharType="begin"/>
-            </w:r>
-            <w:r>
-              <w:rPr>
-                <w:sz w:val="22"/>
-                <w:szCs w:val="22"/>
-              </w:rPr>
-              <w:instrText xml:space="preserve"> REF _Ref436256224 \h </w:instrText>
-            </w:r>
-            <w:r>
-              <w:rPr>
-                <w:sz w:val="22"/>
-                <w:szCs w:val="22"/>
-              </w:rPr>
-            </w:r>
-            <w:r>
-              <w:rPr>
-                <w:sz w:val="22"/>
-                <w:szCs w:val="22"/>
-              </w:rPr>
-              <w:fldChar w:fldCharType="separate"/>
-            </w:r>
-            <w:r>
-              <w:rPr>
-                <w:sz w:val="20"/>
-              </w:rPr>
-              <w:t>Widok zmiennej globalnej: powłoka, zmienna i panel zmiennej.</w:t>
-            </w:r>
-            <w:r>
-              <w:rPr>
-                <w:sz w:val="22"/>
-                <w:szCs w:val="22"/>
-              </w:rPr>
-              <w:fldChar w:fldCharType="end"/>
-            </w:r>
           </w:p>
         </w:tc>
         <w:tc>
@@ -1755,24 +1827,6 @@
               <w:spacing w:before="120" w:after="120"/>
               <w:jc w:val="right"/>
             </w:pPr>
-            <w:r>
-              <w:fldChar w:fldCharType="begin"/>
-            </w:r>
-            <w:r>
-              <w:instrText xml:space="preserve"> PAGEREF _Ref436256224 \h </w:instrText>
-            </w:r>
-            <w:r>
-              <w:fldChar w:fldCharType="separate"/>
-            </w:r>
-            <w:r>
-              <w:rPr>
-                <w:noProof/>
-              </w:rPr>
-              <w:t>4</w:t>
-            </w:r>
-            <w:r>
-              <w:fldChar w:fldCharType="end"/>
-            </w:r>
           </w:p>
         </w:tc>
       </w:tr>
@@ -1787,7 +1841,7 @@
               <w:spacing w:before="120" w:after="120"/>
             </w:pPr>
             <w:r>
-              <w:t>3.</w:t>
+              <w:t>5.</w:t>
             </w:r>
           </w:p>
         </w:tc>
@@ -1804,46 +1858,6 @@
                 <w:szCs w:val="22"/>
               </w:rPr>
             </w:pPr>
-            <w:r>
-              <w:rPr>
-                <w:sz w:val="22"/>
-                <w:szCs w:val="22"/>
-              </w:rPr>
-              <w:fldChar w:fldCharType="begin"/>
-            </w:r>
-            <w:r>
-              <w:rPr>
-                <w:sz w:val="22"/>
-                <w:szCs w:val="22"/>
-              </w:rPr>
-              <w:instrText xml:space="preserve"> REF _Ref436257404 \h </w:instrText>
-            </w:r>
-            <w:r>
-              <w:rPr>
-                <w:sz w:val="22"/>
-                <w:szCs w:val="22"/>
-              </w:rPr>
-            </w:r>
-            <w:r>
-              <w:rPr>
-                <w:sz w:val="22"/>
-                <w:szCs w:val="22"/>
-              </w:rPr>
-              <w:fldChar w:fldCharType="separate"/>
-            </w:r>
-            <w:r>
-              <w:rPr>
-                <w:sz w:val="20"/>
-              </w:rPr>
-              <w:t>Widok szablonu zmiennej funkcjonalnej.</w:t>
-            </w:r>
-            <w:r>
-              <w:rPr>
-                <w:sz w:val="22"/>
-                <w:szCs w:val="22"/>
-              </w:rPr>
-              <w:fldChar w:fldCharType="end"/>
-            </w:r>
           </w:p>
         </w:tc>
         <w:tc>
@@ -1856,24 +1870,6 @@
               <w:spacing w:before="120" w:after="120"/>
               <w:jc w:val="right"/>
             </w:pPr>
-            <w:r>
-              <w:fldChar w:fldCharType="begin"/>
-            </w:r>
-            <w:r>
-              <w:instrText xml:space="preserve"> PAGEREF _Ref436257404 \h </w:instrText>
-            </w:r>
-            <w:r>
-              <w:fldChar w:fldCharType="separate"/>
-            </w:r>
-            <w:r>
-              <w:rPr>
-                <w:noProof/>
-              </w:rPr>
-              <w:t>5</w:t>
-            </w:r>
-            <w:r>
-              <w:fldChar w:fldCharType="end"/>
-            </w:r>
           </w:p>
         </w:tc>
       </w:tr>
@@ -1888,7 +1884,7 @@
               <w:spacing w:before="120" w:after="120"/>
             </w:pPr>
             <w:r>
-              <w:t>4.</w:t>
+              <w:t>6.</w:t>
             </w:r>
           </w:p>
         </w:tc>
@@ -1905,46 +1901,6 @@
                 <w:szCs w:val="22"/>
               </w:rPr>
             </w:pPr>
-            <w:r>
-              <w:rPr>
-                <w:sz w:val="22"/>
-                <w:szCs w:val="22"/>
-              </w:rPr>
-              <w:fldChar w:fldCharType="begin"/>
-            </w:r>
-            <w:r>
-              <w:rPr>
-                <w:sz w:val="22"/>
-                <w:szCs w:val="22"/>
-              </w:rPr>
-              <w:instrText xml:space="preserve"> REF _Ref436568842 \h </w:instrText>
-            </w:r>
-            <w:r>
-              <w:rPr>
-                <w:sz w:val="22"/>
-                <w:szCs w:val="22"/>
-              </w:rPr>
-            </w:r>
-            <w:r>
-              <w:rPr>
-                <w:sz w:val="22"/>
-                <w:szCs w:val="22"/>
-              </w:rPr>
-              <w:fldChar w:fldCharType="separate"/>
-            </w:r>
-            <w:r>
-              <w:rPr>
-                <w:sz w:val="20"/>
-              </w:rPr>
-              <w:t>Zmienna funkcjonalna realizująca dwa zadania zapisu i odczytu.</w:t>
-            </w:r>
-            <w:r>
-              <w:rPr>
-                <w:sz w:val="22"/>
-                <w:szCs w:val="22"/>
-              </w:rPr>
-              <w:fldChar w:fldCharType="end"/>
-            </w:r>
           </w:p>
         </w:tc>
         <w:tc>
@@ -1957,24 +1913,6 @@
               <w:spacing w:before="120" w:after="120"/>
               <w:jc w:val="right"/>
             </w:pPr>
-            <w:r>
-              <w:fldChar w:fldCharType="begin"/>
-            </w:r>
-            <w:r>
-              <w:instrText xml:space="preserve"> PAGEREF _Ref436568842 \h </w:instrText>
-            </w:r>
-            <w:r>
-              <w:fldChar w:fldCharType="separate"/>
-            </w:r>
-            <w:r>
-              <w:rPr>
-                <w:noProof/>
-              </w:rPr>
-              <w:t>5</w:t>
-            </w:r>
-            <w:r>
-              <w:fldChar w:fldCharType="end"/>
-            </w:r>
           </w:p>
         </w:tc>
       </w:tr>
@@ -1989,7 +1927,7 @@
               <w:spacing w:before="120" w:after="120"/>
             </w:pPr>
             <w:r>
-              <w:t>5.</w:t>
+              <w:t>7.</w:t>
             </w:r>
           </w:p>
         </w:tc>
@@ -2006,60 +1944,6 @@
                 <w:szCs w:val="22"/>
               </w:rPr>
             </w:pPr>
-            <w:r>
-              <w:rPr>
-                <w:sz w:val="22"/>
-                <w:szCs w:val="22"/>
-              </w:rPr>
-              <w:fldChar w:fldCharType="begin"/>
-            </w:r>
-            <w:r>
-              <w:rPr>
-                <w:sz w:val="22"/>
-                <w:szCs w:val="22"/>
-              </w:rPr>
-              <w:instrText xml:space="preserve"> REF _Ref436596575 \h </w:instrText>
-            </w:r>
-            <w:r>
-              <w:rPr>
-                <w:sz w:val="22"/>
-                <w:szCs w:val="22"/>
-              </w:rPr>
-            </w:r>
-            <w:r>
-              <w:rPr>
-                <w:sz w:val="22"/>
-                <w:szCs w:val="22"/>
-              </w:rPr>
-              <w:fldChar w:fldCharType="separate"/>
-            </w:r>
-            <w:r>
-              <w:rPr>
-                <w:sz w:val="20"/>
-              </w:rPr>
-              <w:t xml:space="preserve">Przykład pracy równoległej z występowaniem efektu Race </w:t>
-            </w:r>
-            <w:proofErr w:type="spellStart"/>
-            <w:r>
-              <w:rPr>
-                <w:sz w:val="20"/>
-              </w:rPr>
-              <w:t>Condition</w:t>
-            </w:r>
-            <w:proofErr w:type="spellEnd"/>
-            <w:r>
-              <w:rPr>
-                <w:sz w:val="20"/>
-              </w:rPr>
-              <w:t>.</w:t>
-            </w:r>
-            <w:r>
-              <w:rPr>
-                <w:sz w:val="22"/>
-                <w:szCs w:val="22"/>
-              </w:rPr>
-              <w:fldChar w:fldCharType="end"/>
-            </w:r>
           </w:p>
         </w:tc>
         <w:tc>
@@ -2072,240 +1956,6 @@
               <w:spacing w:before="120" w:after="120"/>
               <w:jc w:val="right"/>
             </w:pPr>
-            <w:r>
-              <w:fldChar w:fldCharType="begin"/>
-            </w:r>
-            <w:r>
-              <w:instrText xml:space="preserve"> PAGEREF _Ref436596575 \h </w:instrText>
-            </w:r>
-            <w:r>
-              <w:fldChar w:fldCharType="separate"/>
-            </w:r>
-            <w:r>
-              <w:rPr>
-                <w:noProof/>
-              </w:rPr>
-              <w:t>6</w:t>
-            </w:r>
-            <w:r>
-              <w:fldChar w:fldCharType="end"/>
-            </w:r>
-          </w:p>
-        </w:tc>
-      </w:tr>
-      <w:tr>
-        <w:tc>
-          <w:tcPr>
-            <w:tcW w:w="720" w:type="dxa"/>
-            <w:shd w:val="clear" w:color="auto" w:fill="F3F3F3"/>
-          </w:tcPr>
-          <w:p>
-            <w:pPr>
-              <w:spacing w:before="120" w:after="120"/>
-            </w:pPr>
-            <w:r>
-              <w:t>6.</w:t>
-            </w:r>
-          </w:p>
-        </w:tc>
-        <w:tc>
-          <w:tcPr>
-            <w:tcW w:w="7560" w:type="dxa"/>
-            <w:shd w:val="clear" w:color="auto" w:fill="F3F3F3"/>
-          </w:tcPr>
-          <w:p>
-            <w:pPr>
-              <w:spacing w:before="120" w:after="120"/>
-              <w:rPr>
-                <w:sz w:val="22"/>
-                <w:szCs w:val="22"/>
-              </w:rPr>
-            </w:pPr>
-            <w:r>
-              <w:rPr>
-                <w:sz w:val="22"/>
-                <w:szCs w:val="22"/>
-              </w:rPr>
-              <w:fldChar w:fldCharType="begin"/>
-            </w:r>
-            <w:r>
-              <w:rPr>
-                <w:sz w:val="22"/>
-                <w:szCs w:val="22"/>
-              </w:rPr>
-              <w:instrText xml:space="preserve"> REF _Ref436571690 \h </w:instrText>
-            </w:r>
-            <w:r>
-              <w:rPr>
-                <w:sz w:val="22"/>
-                <w:szCs w:val="22"/>
-              </w:rPr>
-            </w:r>
-            <w:r>
-              <w:rPr>
-                <w:sz w:val="22"/>
-                <w:szCs w:val="22"/>
-              </w:rPr>
-              <w:fldChar w:fldCharType="separate"/>
-            </w:r>
-            <w:r>
-              <w:rPr>
-                <w:sz w:val="20"/>
-              </w:rPr>
-              <w:t xml:space="preserve">Zabezpieczenie przed efektem Race </w:t>
-            </w:r>
-            <w:proofErr w:type="spellStart"/>
-            <w:r>
-              <w:rPr>
-                <w:sz w:val="20"/>
-              </w:rPr>
-              <w:t>Condition</w:t>
-            </w:r>
-            <w:proofErr w:type="spellEnd"/>
-            <w:r>
-              <w:rPr>
-                <w:sz w:val="20"/>
-              </w:rPr>
-              <w:t xml:space="preserve"> z zastosowaniem zmiennej funkcjonalnej.</w:t>
-            </w:r>
-            <w:r>
-              <w:rPr>
-                <w:sz w:val="22"/>
-                <w:szCs w:val="22"/>
-              </w:rPr>
-              <w:fldChar w:fldCharType="end"/>
-            </w:r>
-          </w:p>
-        </w:tc>
-        <w:tc>
-          <w:tcPr>
-            <w:tcW w:w="824" w:type="dxa"/>
-            <w:shd w:val="clear" w:color="auto" w:fill="F3F3F3"/>
-          </w:tcPr>
-          <w:p>
-            <w:pPr>
-              <w:spacing w:before="120" w:after="120"/>
-              <w:jc w:val="right"/>
-            </w:pPr>
-            <w:r>
-              <w:fldChar w:fldCharType="begin"/>
-            </w:r>
-            <w:r>
-              <w:instrText xml:space="preserve"> PAGEREF _Ref436571690 \h </w:instrText>
-            </w:r>
-            <w:r>
-              <w:fldChar w:fldCharType="separate"/>
-            </w:r>
-            <w:r>
-              <w:rPr>
-                <w:noProof/>
-              </w:rPr>
-              <w:t>7</w:t>
-            </w:r>
-            <w:r>
-              <w:fldChar w:fldCharType="end"/>
-            </w:r>
-          </w:p>
-        </w:tc>
-      </w:tr>
-      <w:tr>
-        <w:tc>
-          <w:tcPr>
-            <w:tcW w:w="720" w:type="dxa"/>
-            <w:shd w:val="clear" w:color="auto" w:fill="E6E6E6"/>
-          </w:tcPr>
-          <w:p>
-            <w:pPr>
-              <w:spacing w:before="120" w:after="120"/>
-            </w:pPr>
-            <w:r>
-              <w:t>7.</w:t>
-            </w:r>
-          </w:p>
-        </w:tc>
-        <w:tc>
-          <w:tcPr>
-            <w:tcW w:w="7560" w:type="dxa"/>
-            <w:shd w:val="clear" w:color="auto" w:fill="E6E6E6"/>
-          </w:tcPr>
-          <w:p>
-            <w:pPr>
-              <w:spacing w:before="120" w:after="120"/>
-              <w:rPr>
-                <w:sz w:val="22"/>
-                <w:szCs w:val="22"/>
-              </w:rPr>
-            </w:pPr>
-            <w:r>
-              <w:rPr>
-                <w:sz w:val="22"/>
-                <w:szCs w:val="22"/>
-              </w:rPr>
-              <w:fldChar w:fldCharType="begin"/>
-            </w:r>
-            <w:r>
-              <w:rPr>
-                <w:sz w:val="22"/>
-                <w:szCs w:val="22"/>
-              </w:rPr>
-              <w:instrText xml:space="preserve"> REF _Ref436573477 \h </w:instrText>
-            </w:r>
-            <w:r>
-              <w:rPr>
-                <w:sz w:val="22"/>
-                <w:szCs w:val="22"/>
-              </w:rPr>
-            </w:r>
-            <w:r>
-              <w:rPr>
-                <w:sz w:val="22"/>
-                <w:szCs w:val="22"/>
-              </w:rPr>
-              <w:fldChar w:fldCharType="separate"/>
-            </w:r>
-            <w:r>
-              <w:rPr>
-                <w:sz w:val="20"/>
-              </w:rPr>
-              <w:t>Zastosowanie zmiennej typu FVG do odmierzania przedziałów czasu.</w:t>
-            </w:r>
-            <w:r>
-              <w:rPr>
-                <w:sz w:val="22"/>
-                <w:szCs w:val="22"/>
-              </w:rPr>
-              <w:fldChar w:fldCharType="end"/>
-            </w:r>
-          </w:p>
-        </w:tc>
-        <w:tc>
-          <w:tcPr>
-            <w:tcW w:w="824" w:type="dxa"/>
-            <w:shd w:val="clear" w:color="auto" w:fill="E6E6E6"/>
-          </w:tcPr>
-          <w:p>
-            <w:pPr>
-              <w:spacing w:before="120" w:after="120"/>
-              <w:jc w:val="right"/>
-            </w:pPr>
-            <w:r>
-              <w:fldChar w:fldCharType="begin"/>
-            </w:r>
-            <w:r>
-              <w:instrText xml:space="preserve"> PAGEREF _Ref436573477 \h </w:instrText>
-            </w:r>
-            <w:r>
-              <w:fldChar w:fldCharType="separate"/>
-            </w:r>
-            <w:r>
-              <w:rPr>
-                <w:noProof/>
-              </w:rPr>
-              <w:t>9</w:t>
-            </w:r>
-            <w:r>
-              <w:fldChar w:fldCharType="end"/>
-            </w:r>
           </w:p>
         </w:tc>
       </w:tr>
@@ -2601,18 +2251,15 @@
         <w:jc w:val="both"/>
       </w:pPr>
       <w:r>
-        <w:t xml:space="preserve"> </w:t>
-      </w:r>
-      <w:r>
-        <w:t xml:space="preserve">Obsługą struktury </w:t>
+        <w:t xml:space="preserve">Strukturą </w:t>
       </w:r>
       <w:proofErr w:type="spellStart"/>
       <w:r>
-        <w:t>Event</w:t>
+        <w:t>klastra</w:t>
       </w:r>
       <w:proofErr w:type="spellEnd"/>
       <w:r>
-        <w:t xml:space="preserve"> do obsługi zdarzeń wywołanych przez obiekty panelu</w:t>
+        <w:t xml:space="preserve"> błędu,</w:t>
       </w:r>
     </w:p>
     <w:p>
@@ -2630,15 +2277,41 @@
         <w:jc w:val="both"/>
       </w:pPr>
       <w:r>
-        <w:t xml:space="preserve">Programowaniem zdarzeń oraz filtrów w strukturze </w:t>
+        <w:t>Podstawowymi metodami obsługi błędów,</w:t>
+      </w:r>
+    </w:p>
+    <w:p>
+      <w:pPr>
+        <w:numPr>
+          <w:ilvl w:val="0"/>
+          <w:numId w:val="5"/>
+        </w:numPr>
+        <w:tabs>
+          <w:tab w:val="clear" w:pos="1068"/>
+          <w:tab w:val="num" w:pos="360"/>
+        </w:tabs>
+        <w:spacing w:line="360" w:lineRule="auto"/>
+        <w:ind w:left="360"/>
+        <w:jc w:val="both"/>
+      </w:pPr>
+      <w:r>
+        <w:t xml:space="preserve">Zastosowaniu </w:t>
       </w:r>
       <w:proofErr w:type="spellStart"/>
       <w:r>
-        <w:t>Event</w:t>
+        <w:t>klastra</w:t>
       </w:r>
       <w:proofErr w:type="spellEnd"/>
       <w:r>
-        <w:t>.</w:t>
+        <w:t xml:space="preserve"> błędów w „</w:t>
+      </w:r>
+      <w:proofErr w:type="spellStart"/>
+      <w:r>
+        <w:t>dataflow</w:t>
+      </w:r>
+      <w:proofErr w:type="spellEnd"/>
+      <w:r>
+        <w:t xml:space="preserve">”. </w:t>
       </w:r>
     </w:p>
     <w:p>
@@ -2687,23 +2360,21 @@
           <w:b/>
         </w:rPr>
       </w:pPr>
-      <w:bookmarkStart w:id="3" w:name="_Ref437794221"/>
+      <w:bookmarkStart w:id="3" w:name="_Ref439626214"/>
       <w:bookmarkEnd w:id="2"/>
       <w:r>
         <w:rPr>
           <w:b/>
         </w:rPr>
-        <w:t xml:space="preserve">Struktura </w:t>
-      </w:r>
-      <w:proofErr w:type="spellStart"/>
+        <w:t>Klaster</w:t>
+      </w:r>
       <w:r>
         <w:rPr>
           <w:b/>
         </w:rPr>
-        <w:t>Event</w:t>
+        <w:t xml:space="preserve"> błędu</w:t>
       </w:r>
       <w:bookmarkEnd w:id="3"/>
-      <w:proofErr w:type="spellEnd"/>
     </w:p>
     <w:p>
       <w:pPr>
@@ -2711,1006 +2382,120 @@
         <w:ind w:firstLine="708"/>
         <w:jc w:val="both"/>
       </w:pPr>
+      <w:r>
+        <w:t xml:space="preserve">Klaster błędu jest kontrolką typu </w:t>
+      </w:r>
+      <w:proofErr w:type="spellStart"/>
+      <w:r>
+        <w:t>Cluster</w:t>
+      </w:r>
+      <w:proofErr w:type="spellEnd"/>
+      <w:r>
+        <w:t xml:space="preserve"> zawierająca następujące elementy</w:t>
+      </w:r>
+      <w:r>
+        <w:t xml:space="preserve">: </w:t>
+      </w:r>
+      <w:r>
+        <w:rPr>
+          <w:i/>
+        </w:rPr>
+        <w:t>status</w:t>
+      </w:r>
+      <w:r>
+        <w:t xml:space="preserve"> (</w:t>
+      </w:r>
+      <w:proofErr w:type="spellStart"/>
+      <w:r>
+        <w:rPr>
+          <w:b/>
+        </w:rPr>
+        <w:t>B</w:t>
+      </w:r>
+      <w:r>
+        <w:rPr>
+          <w:b/>
+        </w:rPr>
+        <w:t>oolean</w:t>
+      </w:r>
+      <w:proofErr w:type="spellEnd"/>
+      <w:r>
+        <w:t xml:space="preserve">), </w:t>
+      </w:r>
+      <w:proofErr w:type="spellStart"/>
+      <w:r>
+        <w:rPr>
+          <w:i/>
+        </w:rPr>
+        <w:t>code</w:t>
+      </w:r>
+      <w:proofErr w:type="spellEnd"/>
+      <w:r>
+        <w:t xml:space="preserve"> (</w:t>
+      </w:r>
+      <w:r>
+        <w:rPr>
+          <w:b/>
+        </w:rPr>
+        <w:t>I32</w:t>
+      </w:r>
+      <w:r>
+        <w:t xml:space="preserve">), </w:t>
+      </w:r>
+      <w:proofErr w:type="spellStart"/>
+      <w:r>
+        <w:rPr>
+          <w:i/>
+        </w:rPr>
+        <w:t>source</w:t>
+      </w:r>
+      <w:proofErr w:type="spellEnd"/>
+      <w:r>
+        <w:t xml:space="preserve"> (</w:t>
+      </w:r>
+      <w:proofErr w:type="spellStart"/>
+      <w:r>
+        <w:rPr>
+          <w:b/>
+        </w:rPr>
+        <w:t>String</w:t>
+      </w:r>
+      <w:proofErr w:type="spellEnd"/>
+      <w:r>
+        <w:t xml:space="preserve">). Widok kontrolki i wskaźnika w strukturze </w:t>
+      </w:r>
+      <w:proofErr w:type="spellStart"/>
+      <w:r>
+        <w:t>klastra</w:t>
+      </w:r>
+      <w:proofErr w:type="spellEnd"/>
+      <w:r>
+        <w:t xml:space="preserve"> błędu przedstawia </w:t>
+      </w:r>
+      <w:r>
+        <w:fldChar w:fldCharType="begin"/>
+      </w:r>
+      <w:r>
+        <w:instrText xml:space="preserve"> REF _Ref439621610 \r \h </w:instrText>
+      </w:r>
+      <w:r>
+        <w:fldChar w:fldCharType="separate"/>
+      </w:r>
+      <w:r>
+        <w:t>Rys. 1</w:t>
+      </w:r>
+      <w:r>
+        <w:fldChar w:fldCharType="end"/>
+      </w:r>
+      <w:r>
+        <w:t xml:space="preserve">. </w:t>
+      </w:r>
     </w:p>
     <w:p>
       <w:pPr>
-        <w:pStyle w:val="Akapitzlist"/>
-        <w:numPr>
-          <w:ilvl w:val="1"/>
-          <w:numId w:val="25"/>
-        </w:numPr>
         <w:spacing w:line="360" w:lineRule="auto"/>
-        <w:jc w:val="both"/>
-        <w:outlineLvl w:val="1"/>
-        <w:rPr>
-          <w:b/>
-        </w:rPr>
-      </w:pPr>
-      <w:bookmarkStart w:id="4" w:name="_Ref437794225"/>
-      <w:r>
-        <w:rPr>
-          <w:b/>
-        </w:rPr>
-        <w:t>Zdarzenia i filtry</w:t>
-      </w:r>
-      <w:bookmarkEnd w:id="4"/>
-    </w:p>
-    <w:p>
-      <w:pPr>
-        <w:spacing w:line="360" w:lineRule="auto"/>
-        <w:jc w:val="both"/>
-      </w:pPr>
-    </w:p>
-    <w:p>
-      <w:pPr>
-        <w:pStyle w:val="Akapitzlist"/>
-        <w:numPr>
-          <w:ilvl w:val="0"/>
-          <w:numId w:val="25"/>
-        </w:numPr>
-        <w:spacing w:line="360" w:lineRule="auto"/>
-        <w:jc w:val="both"/>
-        <w:outlineLvl w:val="0"/>
-        <w:rPr>
-          <w:b/>
-        </w:rPr>
-      </w:pPr>
-      <w:bookmarkStart w:id="5" w:name="_Ref427319602"/>
-      <w:r>
-        <w:rPr>
-          <w:b/>
-        </w:rPr>
-        <w:t>LABORATORYJNE STANOWISKO BADAWCZE</w:t>
-      </w:r>
-      <w:bookmarkEnd w:id="5"/>
-    </w:p>
-    <w:p>
-      <w:pPr>
-        <w:pStyle w:val="Akapitzlist"/>
-        <w:numPr>
-          <w:ilvl w:val="1"/>
-          <w:numId w:val="25"/>
-        </w:numPr>
-        <w:spacing w:line="360" w:lineRule="auto"/>
-        <w:jc w:val="both"/>
-        <w:outlineLvl w:val="1"/>
-        <w:rPr>
-          <w:b/>
-        </w:rPr>
-      </w:pPr>
-      <w:bookmarkStart w:id="6" w:name="_Ref427319607"/>
-      <w:r>
-        <w:rPr>
-          <w:b/>
-        </w:rPr>
-        <w:t>Obiekt badany</w:t>
-      </w:r>
-      <w:bookmarkEnd w:id="6"/>
-    </w:p>
-    <w:p>
-      <w:pPr>
-        <w:spacing w:after="120" w:line="360" w:lineRule="auto"/>
-        <w:rPr>
-          <w:sz w:val="22"/>
-          <w:szCs w:val="22"/>
-        </w:rPr>
-      </w:pPr>
-      <w:r>
-        <w:rPr>
-          <w:sz w:val="22"/>
-          <w:szCs w:val="22"/>
-        </w:rPr>
-        <w:t xml:space="preserve">- </w:t>
-      </w:r>
-      <w:r>
-        <w:rPr>
-          <w:sz w:val="22"/>
-          <w:szCs w:val="22"/>
-        </w:rPr>
-        <w:t>Środowisko programistyczne LabVIEW</w:t>
-      </w:r>
-      <w:r>
-        <w:rPr>
-          <w:sz w:val="22"/>
-          <w:szCs w:val="22"/>
-        </w:rPr>
-        <w:t>,</w:t>
-      </w:r>
-    </w:p>
-    <w:p>
-      <w:pPr>
-        <w:spacing w:after="120" w:line="360" w:lineRule="auto"/>
-        <w:rPr>
-          <w:sz w:val="22"/>
-          <w:szCs w:val="22"/>
-        </w:rPr>
-      </w:pPr>
-    </w:p>
-    <w:p>
-      <w:pPr>
-        <w:pStyle w:val="Akapitzlist"/>
-        <w:numPr>
-          <w:ilvl w:val="1"/>
-          <w:numId w:val="25"/>
-        </w:numPr>
-        <w:spacing w:line="360" w:lineRule="auto"/>
-        <w:jc w:val="both"/>
-        <w:outlineLvl w:val="1"/>
-        <w:rPr>
-          <w:b/>
-        </w:rPr>
-      </w:pPr>
-      <w:bookmarkStart w:id="7" w:name="_Ref427319615"/>
-      <w:r>
-        <w:rPr>
-          <w:b/>
-        </w:rPr>
-        <w:t>Urządzenia dodatkowe</w:t>
-      </w:r>
-      <w:bookmarkEnd w:id="7"/>
-    </w:p>
-    <w:p>
-      <w:pPr>
-        <w:spacing w:line="360" w:lineRule="auto"/>
-      </w:pPr>
-      <w:r>
-        <w:t xml:space="preserve">- </w:t>
-      </w:r>
-      <w:r>
-        <w:t>brak</w:t>
-      </w:r>
-      <w:r>
-        <w:t>,</w:t>
-      </w:r>
-    </w:p>
-    <w:p>
-      <w:pPr>
-        <w:spacing w:line="360" w:lineRule="auto"/>
-      </w:pPr>
-      <w:r>
-        <w:t xml:space="preserve"> </w:t>
-      </w:r>
-    </w:p>
-    <w:p>
-      <w:pPr>
-        <w:pStyle w:val="Akapitzlist"/>
-        <w:numPr>
-          <w:ilvl w:val="1"/>
-          <w:numId w:val="25"/>
-        </w:numPr>
-        <w:spacing w:line="360" w:lineRule="auto"/>
-        <w:jc w:val="both"/>
-        <w:outlineLvl w:val="1"/>
-        <w:rPr>
-          <w:b/>
-        </w:rPr>
-      </w:pPr>
-      <w:bookmarkStart w:id="8" w:name="_Ref427319621"/>
-      <w:r>
-        <w:rPr>
-          <w:b/>
-        </w:rPr>
-        <w:t>Oprogramowanie</w:t>
-      </w:r>
-      <w:bookmarkEnd w:id="8"/>
-    </w:p>
-    <w:p>
-      <w:pPr>
-        <w:numPr>
-          <w:ilvl w:val="0"/>
-          <w:numId w:val="1"/>
-        </w:numPr>
-        <w:tabs>
-          <w:tab w:val="clear" w:pos="720"/>
-          <w:tab w:val="num" w:pos="360"/>
-        </w:tabs>
-        <w:spacing w:line="360" w:lineRule="auto"/>
-        <w:ind w:left="360"/>
-        <w:jc w:val="both"/>
-        <w:rPr>
-          <w:lang w:val="en-US"/>
-        </w:rPr>
-      </w:pPr>
-      <w:r>
-        <w:rPr>
-          <w:lang w:val="en-US"/>
-        </w:rPr>
-        <w:t xml:space="preserve">LabVIEW 2013 </w:t>
-      </w:r>
-      <w:proofErr w:type="spellStart"/>
-      <w:r>
-        <w:rPr>
-          <w:lang w:val="en-US"/>
-        </w:rPr>
-        <w:t>lub</w:t>
-      </w:r>
-      <w:proofErr w:type="spellEnd"/>
-      <w:r>
-        <w:rPr>
-          <w:lang w:val="en-US"/>
-        </w:rPr>
-        <w:t xml:space="preserve"> </w:t>
-      </w:r>
-      <w:proofErr w:type="spellStart"/>
-      <w:r>
-        <w:rPr>
-          <w:lang w:val="en-US"/>
-        </w:rPr>
-        <w:t>nowszy</w:t>
-      </w:r>
-      <w:proofErr w:type="spellEnd"/>
-    </w:p>
-    <w:p>
-      <w:pPr>
-        <w:spacing w:line="360" w:lineRule="auto"/>
-        <w:jc w:val="both"/>
-        <w:rPr>
-          <w:lang w:val="en-US"/>
-        </w:rPr>
-      </w:pPr>
-    </w:p>
-    <w:p>
-      <w:pPr>
-        <w:pStyle w:val="Akapitzlist"/>
-        <w:numPr>
-          <w:ilvl w:val="0"/>
-          <w:numId w:val="25"/>
-        </w:numPr>
-        <w:spacing w:line="360" w:lineRule="auto"/>
-        <w:jc w:val="both"/>
-        <w:outlineLvl w:val="0"/>
-        <w:rPr>
-          <w:b/>
-        </w:rPr>
-      </w:pPr>
-      <w:bookmarkStart w:id="9" w:name="_Ref427319634"/>
-      <w:r>
-        <w:rPr>
-          <w:b/>
-        </w:rPr>
-        <w:t>PROGRAM ĆWICZENIA</w:t>
-      </w:r>
-      <w:r>
-        <w:rPr>
-          <w:b/>
-        </w:rPr>
-        <w:t xml:space="preserve"> – WYKAZ ZADAŃ DO REALIZACJI</w:t>
-      </w:r>
-      <w:bookmarkEnd w:id="9"/>
-    </w:p>
-    <w:p>
-      <w:pPr>
-        <w:spacing w:line="360" w:lineRule="auto"/>
-        <w:ind w:left="360"/>
-      </w:pPr>
-      <w:r>
-        <w:t>Kolejne kroki do wykonania podczas zajęć:</w:t>
-      </w:r>
-    </w:p>
-    <w:p>
-      <w:pPr>
-        <w:pStyle w:val="Akapitzlist"/>
-        <w:numPr>
-          <w:ilvl w:val="0"/>
-          <w:numId w:val="1"/>
-        </w:numPr>
-        <w:spacing w:line="360" w:lineRule="auto"/>
-      </w:pPr>
-      <w:r>
-        <w:t xml:space="preserve">Zastosowanie </w:t>
-      </w:r>
-      <w:r>
-        <w:t xml:space="preserve">struktury </w:t>
-      </w:r>
-      <w:proofErr w:type="spellStart"/>
-      <w:r>
-        <w:t>Event</w:t>
-      </w:r>
-      <w:proofErr w:type="spellEnd"/>
-      <w:r>
-        <w:t>:</w:t>
-      </w:r>
-    </w:p>
-    <w:p>
-      <w:pPr>
-        <w:spacing w:line="360" w:lineRule="auto"/>
-        <w:ind w:left="360"/>
-      </w:pPr>
-      <w:r>
-        <w:t xml:space="preserve">- </w:t>
-      </w:r>
-      <w:r>
-        <w:t>otworzyć</w:t>
-      </w:r>
-      <w:r>
-        <w:t xml:space="preserve"> </w:t>
-      </w:r>
-      <w:r>
-        <w:t>projekt</w:t>
-      </w:r>
-      <w:r>
-        <w:t xml:space="preserve"> „</w:t>
-      </w:r>
-      <w:r>
-        <w:rPr>
-          <w:i/>
-        </w:rPr>
-        <w:t>System pomiarowy DAQ</w:t>
-      </w:r>
-      <w:r>
-        <w:t>”,</w:t>
-      </w:r>
-    </w:p>
-    <w:p>
-      <w:pPr>
-        <w:spacing w:line="360" w:lineRule="auto"/>
-        <w:ind w:left="360"/>
-        <w:jc w:val="both"/>
-      </w:pPr>
-      <w:r>
-        <w:t xml:space="preserve">- </w:t>
-      </w:r>
-      <w:r>
-        <w:t xml:space="preserve">otworzyć plik </w:t>
-      </w:r>
-      <w:r>
-        <w:t>„</w:t>
-      </w:r>
-      <w:proofErr w:type="spellStart"/>
-      <w:r>
-        <w:rPr>
-          <w:i/>
-        </w:rPr>
-        <w:t>main_rownolegle.vi</w:t>
-      </w:r>
-      <w:proofErr w:type="spellEnd"/>
-      <w:r>
-        <w:t>”,</w:t>
-      </w:r>
-    </w:p>
-    <w:p>
-      <w:pPr>
-        <w:spacing w:line="360" w:lineRule="auto"/>
-        <w:ind w:left="360"/>
-        <w:jc w:val="both"/>
-      </w:pPr>
-      <w:r>
-        <w:t xml:space="preserve">- umieścić na panelu kontrolki: </w:t>
-      </w:r>
-      <w:r>
-        <w:rPr>
-          <w:b/>
-        </w:rPr>
-        <w:t xml:space="preserve">Temp </w:t>
-      </w:r>
-      <w:proofErr w:type="spellStart"/>
-      <w:r>
-        <w:rPr>
-          <w:b/>
-        </w:rPr>
-        <w:t>Limits</w:t>
-      </w:r>
-      <w:proofErr w:type="spellEnd"/>
-      <w:r>
-        <w:t xml:space="preserve">, </w:t>
-      </w:r>
-      <w:r>
-        <w:rPr>
-          <w:b/>
-        </w:rPr>
-        <w:t>Zakres uśredniania</w:t>
-      </w:r>
-      <w:r>
-        <w:t xml:space="preserve"> (typu </w:t>
-      </w:r>
-      <w:r>
-        <w:rPr>
-          <w:b/>
-        </w:rPr>
-        <w:t>I32</w:t>
-      </w:r>
-      <w:r>
-        <w:t>),</w:t>
-      </w:r>
-    </w:p>
-    <w:p>
-      <w:pPr>
-        <w:spacing w:line="360" w:lineRule="auto"/>
-        <w:ind w:left="360"/>
-        <w:jc w:val="both"/>
-      </w:pPr>
-      <w:r>
-        <w:t xml:space="preserve">- umieścić na diagramie kolejną pętlę </w:t>
-      </w:r>
-      <w:proofErr w:type="spellStart"/>
-      <w:r>
-        <w:rPr>
-          <w:b/>
-        </w:rPr>
-        <w:t>While</w:t>
-      </w:r>
-      <w:proofErr w:type="spellEnd"/>
-      <w:r>
-        <w:t xml:space="preserve"> (powyżej pętli „</w:t>
-      </w:r>
-      <w:r>
-        <w:rPr>
-          <w:i/>
-        </w:rPr>
-        <w:t>Akwizycja</w:t>
-      </w:r>
-      <w:r>
-        <w:t>”)</w:t>
-      </w:r>
-      <w:r>
-        <w:t>,</w:t>
-      </w:r>
-    </w:p>
-    <w:p>
-      <w:pPr>
-        <w:spacing w:line="360" w:lineRule="auto"/>
-        <w:ind w:left="360"/>
-        <w:jc w:val="both"/>
-      </w:pPr>
-      <w:r>
-        <w:t>- Nazwać nową pętlę „</w:t>
-      </w:r>
-      <w:r>
-        <w:rPr>
-          <w:i/>
-        </w:rPr>
-        <w:t>GUI</w:t>
-      </w:r>
-      <w:r>
-        <w:t xml:space="preserve">”: </w:t>
-      </w:r>
-      <w:r>
-        <w:rPr>
-          <w:b/>
-        </w:rPr>
-        <w:t>PPM</w:t>
-      </w:r>
-      <w:r>
-        <w:t xml:space="preserve"> </w:t>
-      </w:r>
-      <w:r>
-        <w:sym w:font="Wingdings" w:char="F0E0"/>
-      </w:r>
-      <w:r>
-        <w:t xml:space="preserve"> </w:t>
-      </w:r>
-      <w:proofErr w:type="spellStart"/>
-      <w:r>
-        <w:rPr>
-          <w:b/>
-        </w:rPr>
-        <w:t>Visible</w:t>
-      </w:r>
-      <w:proofErr w:type="spellEnd"/>
-      <w:r>
-        <w:rPr>
-          <w:b/>
-        </w:rPr>
-        <w:t xml:space="preserve"> </w:t>
-      </w:r>
-      <w:proofErr w:type="spellStart"/>
-      <w:r>
-        <w:rPr>
-          <w:b/>
-        </w:rPr>
-        <w:t>Items</w:t>
-      </w:r>
-      <w:proofErr w:type="spellEnd"/>
-      <w:r>
-        <w:t xml:space="preserve"> </w:t>
-      </w:r>
-      <w:r>
-        <w:sym w:font="Wingdings" w:char="F0E0"/>
-      </w:r>
-      <w:r>
-        <w:t xml:space="preserve"> </w:t>
-      </w:r>
-      <w:proofErr w:type="spellStart"/>
-      <w:r>
-        <w:rPr>
-          <w:b/>
-        </w:rPr>
-        <w:t>Subdiagram</w:t>
-      </w:r>
-      <w:proofErr w:type="spellEnd"/>
-      <w:r>
-        <w:rPr>
-          <w:b/>
-        </w:rPr>
-        <w:t xml:space="preserve"> </w:t>
-      </w:r>
-      <w:proofErr w:type="spellStart"/>
-      <w:r>
-        <w:rPr>
-          <w:b/>
-        </w:rPr>
-        <w:t>Label</w:t>
-      </w:r>
-      <w:proofErr w:type="spellEnd"/>
-      <w:r>
-        <w:t>,</w:t>
-      </w:r>
-    </w:p>
-    <w:p>
-      <w:pPr>
-        <w:spacing w:line="360" w:lineRule="auto"/>
-        <w:ind w:left="360"/>
-        <w:jc w:val="both"/>
-      </w:pPr>
-      <w:r>
-        <w:t>- wewnątrz pętli</w:t>
-      </w:r>
-      <w:r>
-        <w:t xml:space="preserve"> umieścić strukturę </w:t>
-      </w:r>
-      <w:proofErr w:type="spellStart"/>
-      <w:r>
-        <w:t>Event</w:t>
-      </w:r>
-      <w:proofErr w:type="spellEnd"/>
-      <w:r>
-        <w:t>,</w:t>
-      </w:r>
-    </w:p>
-    <w:p>
-      <w:pPr>
-        <w:spacing w:line="360" w:lineRule="auto"/>
-        <w:ind w:left="360"/>
-        <w:jc w:val="both"/>
-      </w:pPr>
-      <w:r>
-        <w:t xml:space="preserve">- w strukturze </w:t>
-      </w:r>
-      <w:proofErr w:type="spellStart"/>
-      <w:r>
-        <w:t>Event</w:t>
-      </w:r>
-      <w:proofErr w:type="spellEnd"/>
-      <w:r>
-        <w:t xml:space="preserve"> dodać zdarzenie </w:t>
-      </w:r>
-      <w:r>
-        <w:rPr>
-          <w:b/>
-        </w:rPr>
-        <w:t>s</w:t>
-      </w:r>
-      <w:r>
-        <w:rPr>
-          <w:b/>
-        </w:rPr>
-        <w:t>top</w:t>
-      </w:r>
-      <w:r>
-        <w:t xml:space="preserve"> </w:t>
-      </w:r>
-      <w:r>
-        <w:sym w:font="Wingdings" w:char="F0E0"/>
-      </w:r>
-      <w:r>
-        <w:t xml:space="preserve"> </w:t>
-      </w:r>
-      <w:proofErr w:type="spellStart"/>
-      <w:r>
-        <w:rPr>
-          <w:b/>
-        </w:rPr>
-        <w:t>Value</w:t>
-      </w:r>
-      <w:proofErr w:type="spellEnd"/>
-      <w:r>
-        <w:rPr>
-          <w:b/>
-        </w:rPr>
-        <w:t xml:space="preserve"> </w:t>
-      </w:r>
-      <w:proofErr w:type="spellStart"/>
-      <w:r>
-        <w:rPr>
-          <w:b/>
-        </w:rPr>
-        <w:t>change</w:t>
-      </w:r>
-      <w:proofErr w:type="spellEnd"/>
-      <w:r>
-        <w:t>,</w:t>
-      </w:r>
-    </w:p>
-    <w:p>
-      <w:pPr>
-        <w:spacing w:line="360" w:lineRule="auto"/>
-        <w:ind w:left="360"/>
-        <w:jc w:val="both"/>
-      </w:pPr>
-      <w:r>
-        <w:t xml:space="preserve">- przenieść terminal przycisku </w:t>
-      </w:r>
-      <w:r>
-        <w:rPr>
-          <w:b/>
-        </w:rPr>
-        <w:t>stop</w:t>
-      </w:r>
-      <w:r>
-        <w:t xml:space="preserve"> do utworzonego zdarzenia</w:t>
-      </w:r>
-      <w:r>
-        <w:t xml:space="preserve"> wewnątrz struktury </w:t>
-      </w:r>
-      <w:proofErr w:type="spellStart"/>
-      <w:r>
-        <w:rPr>
-          <w:b/>
-        </w:rPr>
-        <w:t>Event</w:t>
-      </w:r>
-      <w:proofErr w:type="spellEnd"/>
-      <w:r>
-        <w:t xml:space="preserve"> i</w:t>
-      </w:r>
-      <w:r>
-        <w:t> </w:t>
-      </w:r>
-      <w:r>
-        <w:t>podpiąć tak, żeby kończył pętlę,</w:t>
-      </w:r>
-    </w:p>
-    <w:p>
-      <w:pPr>
-        <w:spacing w:line="360" w:lineRule="auto"/>
-        <w:ind w:left="360"/>
-        <w:jc w:val="both"/>
-      </w:pPr>
-      <w:r>
-        <w:lastRenderedPageBreak/>
-        <w:t xml:space="preserve">- uzupełnić </w:t>
-      </w:r>
-      <w:r>
-        <w:t>aplikację</w:t>
-      </w:r>
-      <w:r>
-        <w:t xml:space="preserve"> </w:t>
-      </w:r>
-      <w:r>
-        <w:t>tak, aby</w:t>
-      </w:r>
-      <w:r>
-        <w:t xml:space="preserve"> przycisk wyłączał także pętlę Akwizycja (</w:t>
-      </w:r>
-      <w:r>
-        <w:rPr>
-          <w:color w:val="A6A6A6" w:themeColor="background1" w:themeShade="A6"/>
-        </w:rPr>
-        <w:t xml:space="preserve">za pomocą zmiennej lokalnej – </w:t>
-      </w:r>
-      <w:r>
-        <w:rPr>
-          <w:color w:val="A6A6A6" w:themeColor="background1" w:themeShade="A6"/>
-        </w:rPr>
-        <w:t>przykład</w:t>
-      </w:r>
-      <w:r>
-        <w:rPr>
-          <w:color w:val="A6A6A6" w:themeColor="background1" w:themeShade="A6"/>
-        </w:rPr>
-        <w:t xml:space="preserve"> w poprzedniej instrukcji</w:t>
-      </w:r>
-      <w:r>
-        <w:t>),</w:t>
-      </w:r>
-    </w:p>
-    <w:p>
-      <w:pPr>
-        <w:spacing w:line="360" w:lineRule="auto"/>
-        <w:ind w:left="360"/>
-        <w:jc w:val="both"/>
-      </w:pPr>
-      <w:r>
-        <w:t>- utworzyć obsługę dwóch zdarzeń: „</w:t>
-      </w:r>
-      <w:r>
-        <w:rPr>
-          <w:b/>
-        </w:rPr>
-        <w:t xml:space="preserve">Temp </w:t>
-      </w:r>
-      <w:proofErr w:type="spellStart"/>
-      <w:r>
-        <w:rPr>
-          <w:b/>
-        </w:rPr>
-        <w:t>limits</w:t>
-      </w:r>
-      <w:proofErr w:type="spellEnd"/>
-      <w:r>
-        <w:t xml:space="preserve"> </w:t>
-      </w:r>
-      <w:r>
-        <w:sym w:font="Wingdings" w:char="F0E0"/>
-      </w:r>
-      <w:r>
-        <w:t xml:space="preserve"> </w:t>
-      </w:r>
-      <w:proofErr w:type="spellStart"/>
-      <w:r>
-        <w:rPr>
-          <w:b/>
-        </w:rPr>
-        <w:t>Value</w:t>
-      </w:r>
-      <w:proofErr w:type="spellEnd"/>
-      <w:r>
-        <w:rPr>
-          <w:b/>
-        </w:rPr>
-        <w:t xml:space="preserve"> </w:t>
-      </w:r>
-      <w:proofErr w:type="spellStart"/>
-      <w:r>
-        <w:rPr>
-          <w:b/>
-        </w:rPr>
-        <w:t>change</w:t>
-      </w:r>
-      <w:proofErr w:type="spellEnd"/>
-      <w:r>
-        <w:t>,</w:t>
-      </w:r>
-      <w:r>
-        <w:t xml:space="preserve"> </w:t>
-      </w:r>
-      <w:r>
-        <w:rPr>
-          <w:b/>
-        </w:rPr>
-        <w:t>Zakres uśredniania</w:t>
-      </w:r>
-      <w:r>
-        <w:t xml:space="preserve"> </w:t>
-      </w:r>
-      <w:r>
-        <w:sym w:font="Wingdings" w:char="F0E0"/>
-      </w:r>
-      <w:r>
-        <w:t xml:space="preserve"> </w:t>
-      </w:r>
-      <w:proofErr w:type="spellStart"/>
-      <w:r>
-        <w:rPr>
-          <w:b/>
-        </w:rPr>
-        <w:t>Value</w:t>
-      </w:r>
-      <w:proofErr w:type="spellEnd"/>
-      <w:r>
-        <w:rPr>
-          <w:b/>
-        </w:rPr>
-        <w:t xml:space="preserve"> </w:t>
-      </w:r>
-      <w:proofErr w:type="spellStart"/>
-      <w:r>
-        <w:rPr>
-          <w:b/>
-        </w:rPr>
-        <w:t>change</w:t>
-      </w:r>
-      <w:proofErr w:type="spellEnd"/>
-      <w:r>
-        <w:t>”</w:t>
-      </w:r>
-      <w:r>
-        <w:t>,</w:t>
-      </w:r>
-    </w:p>
-    <w:p>
-      <w:pPr>
-        <w:spacing w:line="360" w:lineRule="auto"/>
-        <w:ind w:left="360"/>
-        <w:jc w:val="both"/>
-      </w:pPr>
-      <w:r>
-        <w:t>- umieścić odpowiednie kontrolki w zdarzeniu,</w:t>
-      </w:r>
-    </w:p>
-    <w:p>
-      <w:pPr>
-        <w:spacing w:line="360" w:lineRule="auto"/>
-        <w:ind w:left="360"/>
-        <w:jc w:val="both"/>
-      </w:pPr>
-      <w:r>
-        <w:t>- przygotować zmienną funkcjonalną przenoszącą dane z pętli „</w:t>
-      </w:r>
-      <w:r>
-        <w:rPr>
-          <w:i/>
-        </w:rPr>
-        <w:t>GUI</w:t>
-      </w:r>
-      <w:r>
-        <w:t>” do pętli „</w:t>
-      </w:r>
-      <w:r>
-        <w:rPr>
-          <w:i/>
-        </w:rPr>
-        <w:t>Przetwarzanie</w:t>
-      </w:r>
-      <w:r>
-        <w:t>”</w:t>
-      </w:r>
-      <w:r>
-        <w:t xml:space="preserve"> (pamiętać o utworzeniu </w:t>
-      </w:r>
-      <w:r>
-        <w:t>definicji typu</w:t>
-      </w:r>
-      <w:r>
-        <w:t xml:space="preserve"> „</w:t>
-      </w:r>
-      <w:proofErr w:type="spellStart"/>
-      <w:r>
-        <w:rPr>
-          <w:i/>
-        </w:rPr>
-        <w:t>Akcje_rownolegle_FGV.ctl</w:t>
-      </w:r>
-      <w:proofErr w:type="spellEnd"/>
-      <w:r>
-        <w:t>”)</w:t>
-      </w:r>
-      <w:r>
-        <w:t>,</w:t>
-      </w:r>
-    </w:p>
-    <w:p>
-      <w:pPr>
-        <w:spacing w:line="360" w:lineRule="auto"/>
-        <w:ind w:left="360"/>
-        <w:jc w:val="both"/>
-      </w:pPr>
-      <w:r>
-        <w:t xml:space="preserve">- uzupełnić ikonę oraz </w:t>
-      </w:r>
-      <w:r>
-        <w:t>dokumentację</w:t>
-      </w:r>
-      <w:r>
-        <w:t xml:space="preserve"> zmiennej funkcjonalnej,</w:t>
-      </w:r>
-    </w:p>
-    <w:p>
-      <w:pPr>
-        <w:spacing w:line="360" w:lineRule="auto"/>
-        <w:ind w:left="360"/>
-        <w:jc w:val="both"/>
-      </w:pPr>
-      <w:r>
-        <w:t>- zapisać zmienną pod nazwą „</w:t>
-      </w:r>
-      <w:r>
-        <w:rPr>
-          <w:i/>
-        </w:rPr>
-        <w:t xml:space="preserve">Zmienna Temp </w:t>
-      </w:r>
-      <w:proofErr w:type="spellStart"/>
-      <w:r>
-        <w:rPr>
-          <w:i/>
-        </w:rPr>
-        <w:t>FGV.vi</w:t>
-      </w:r>
-      <w:proofErr w:type="spellEnd"/>
-      <w:r>
-        <w:t>”,</w:t>
-      </w:r>
-    </w:p>
-    <w:p>
-      <w:pPr>
-        <w:spacing w:line="360" w:lineRule="auto"/>
-        <w:ind w:left="360"/>
-        <w:jc w:val="both"/>
-      </w:pPr>
-      <w:r>
-        <w:t xml:space="preserve">- wprowadzić dane akcją </w:t>
-      </w:r>
-      <w:r>
-        <w:rPr>
-          <w:b/>
-        </w:rPr>
-        <w:t>SET</w:t>
-      </w:r>
-      <w:r>
-        <w:t xml:space="preserve"> w zdarzeniu „</w:t>
-      </w:r>
-      <w:r>
-        <w:rPr>
-          <w:b/>
-        </w:rPr>
-        <w:t xml:space="preserve">Temp </w:t>
-      </w:r>
-      <w:proofErr w:type="spellStart"/>
-      <w:r>
-        <w:rPr>
-          <w:b/>
-        </w:rPr>
-        <w:t>limits</w:t>
-      </w:r>
-      <w:proofErr w:type="spellEnd"/>
-      <w:r>
-        <w:t xml:space="preserve">, </w:t>
-      </w:r>
-      <w:r>
-        <w:rPr>
-          <w:b/>
-        </w:rPr>
-        <w:t>Zakres uśredniania</w:t>
-      </w:r>
-      <w:r>
-        <w:t xml:space="preserve"> </w:t>
-      </w:r>
-      <w:r>
-        <w:sym w:font="Wingdings" w:char="F0E0"/>
-      </w:r>
-      <w:r>
-        <w:t xml:space="preserve"> </w:t>
-      </w:r>
-      <w:proofErr w:type="spellStart"/>
-      <w:r>
-        <w:rPr>
-          <w:b/>
-        </w:rPr>
-        <w:t>Value</w:t>
-      </w:r>
-      <w:proofErr w:type="spellEnd"/>
-      <w:r>
-        <w:rPr>
-          <w:b/>
-        </w:rPr>
-        <w:t xml:space="preserve"> </w:t>
-      </w:r>
-      <w:proofErr w:type="spellStart"/>
-      <w:r>
-        <w:rPr>
-          <w:b/>
-        </w:rPr>
-        <w:t>change</w:t>
-      </w:r>
-      <w:proofErr w:type="spellEnd"/>
-      <w:r>
-        <w:t>”,</w:t>
-      </w:r>
-    </w:p>
-    <w:p>
-      <w:pPr>
-        <w:spacing w:line="360" w:lineRule="auto"/>
-        <w:ind w:left="360"/>
-        <w:jc w:val="both"/>
-      </w:pPr>
-      <w:r>
-        <w:t>- uzupełnić pętlę „GUI” o startowe przypisanie wartości do zmiennej za pomocą węzła „</w:t>
-      </w:r>
-      <w:r>
-        <w:rPr>
-          <w:i/>
-        </w:rPr>
-        <w:t>First cal?</w:t>
-      </w:r>
-      <w:r>
-        <w:t>” jak na rysunku:</w:t>
-      </w:r>
-    </w:p>
-    <w:p>
-      <w:pPr>
-        <w:pStyle w:val="Akapitzlist"/>
-        <w:spacing w:line="360" w:lineRule="auto"/>
+        <w:ind w:firstLine="708"/>
+        <w:jc w:val="center"/>
       </w:pPr>
       <w:r>
         <w:rPr>
@@ -3718,9 +2503,9 @@
         </w:rPr>
         <w:drawing>
           <wp:inline distT="0" distB="0" distL="0" distR="0">
-            <wp:extent cx="2899715" cy="1529965"/>
-            <wp:effectExtent l="19050" t="0" r="0" b="0"/>
-            <wp:docPr id="21" name="Obraz 21"/>
+            <wp:extent cx="2453488" cy="1251591"/>
+            <wp:effectExtent l="19050" t="0" r="3962" b="0"/>
+            <wp:docPr id="1" name="Obraz 4"/>
             <wp:cNvGraphicFramePr>
               <a:graphicFrameLocks xmlns:a="http://schemas.openxmlformats.org/drawingml/2006/main" noChangeAspect="1"/>
             </wp:cNvGraphicFramePr>
@@ -3728,7 +2513,7 @@
               <a:graphicData uri="http://schemas.openxmlformats.org/drawingml/2006/picture">
                 <pic:pic xmlns:pic="http://schemas.openxmlformats.org/drawingml/2006/picture">
                   <pic:nvPicPr>
-                    <pic:cNvPr id="0" name="Picture 21"/>
+                    <pic:cNvPr id="0" name="Picture 4"/>
                     <pic:cNvPicPr>
                       <a:picLocks noChangeAspect="1" noChangeArrowheads="1"/>
                     </pic:cNvPicPr>
@@ -3743,7 +2528,7 @@
                   <pic:spPr bwMode="auto">
                     <a:xfrm>
                       <a:off x="0" y="0"/>
-                      <a:ext cx="2899803" cy="1530011"/>
+                      <a:ext cx="2453463" cy="1251578"/>
                     </a:xfrm>
                     <a:prstGeom prst="rect">
                       <a:avLst/>
@@ -3765,101 +2550,246 @@
     </w:p>
     <w:p>
       <w:pPr>
+        <w:pStyle w:val="Akapitzlist"/>
+        <w:numPr>
+          <w:ilvl w:val="0"/>
+          <w:numId w:val="28"/>
+        </w:numPr>
         <w:spacing w:line="360" w:lineRule="auto"/>
-        <w:ind w:left="360"/>
-        <w:jc w:val="both"/>
-      </w:pPr>
-      <w:r>
-        <w:t xml:space="preserve">- uzupełnić pętlę </w:t>
-      </w:r>
-      <w:r>
-        <w:t>„</w:t>
-      </w:r>
-      <w:r>
-        <w:rPr>
-          <w:i/>
-        </w:rPr>
-        <w:t>W</w:t>
-      </w:r>
-      <w:r>
-        <w:rPr>
-          <w:i/>
-        </w:rPr>
-        <w:t>yświetlanie</w:t>
-      </w:r>
-      <w:r>
-        <w:t>”</w:t>
-      </w:r>
-      <w:r>
-        <w:t xml:space="preserve"> tak, aby wskaźnik „</w:t>
-      </w:r>
-      <w:proofErr w:type="spellStart"/>
-      <w:r>
-        <w:rPr>
-          <w:i/>
-        </w:rPr>
-        <w:t>Wavefor</w:t>
-      </w:r>
-      <w:r>
-        <w:rPr>
-          <w:i/>
-        </w:rPr>
-        <w:t>m</w:t>
-      </w:r>
-      <w:proofErr w:type="spellEnd"/>
-      <w:r>
-        <w:rPr>
-          <w:i/>
-        </w:rPr>
-        <w:t xml:space="preserve"> Chart</w:t>
-      </w:r>
-      <w:r>
-        <w:t>” wyświetlał przebiegi temperatury oraz ustawione wartości minima</w:t>
-      </w:r>
-      <w:r>
-        <w:t>lną i maksymalną (skorzystać ze </w:t>
-      </w:r>
-      <w:r>
-        <w:t>zmiennej funkcjonalnej w pętli „</w:t>
-      </w:r>
-      <w:r>
-        <w:rPr>
-          <w:i/>
-        </w:rPr>
-        <w:t>Wyświetlanie</w:t>
-      </w:r>
-      <w:r>
-        <w:t>”),</w:t>
-      </w:r>
+        <w:jc w:val="center"/>
+        <w:rPr>
+          <w:sz w:val="20"/>
+        </w:rPr>
+      </w:pPr>
+      <w:bookmarkStart w:id="4" w:name="_Ref439621610"/>
+      <w:r>
+        <w:rPr>
+          <w:sz w:val="20"/>
+        </w:rPr>
+        <w:t>Kontrolka i wskaźnik błędu.</w:t>
+      </w:r>
+      <w:bookmarkEnd w:id="4"/>
     </w:p>
     <w:p>
       <w:pPr>
+        <w:pStyle w:val="Akapitzlist"/>
         <w:spacing w:line="360" w:lineRule="auto"/>
-        <w:ind w:left="360"/>
-        <w:jc w:val="both"/>
-      </w:pPr>
-      <w:r>
-        <w:t xml:space="preserve">- uzupełnić strukturę </w:t>
-      </w:r>
-      <w:proofErr w:type="spellStart"/>
-      <w:r>
-        <w:t>Event</w:t>
-      </w:r>
-      <w:proofErr w:type="spellEnd"/>
-      <w:r>
-        <w:t xml:space="preserve"> tak, żeby program w dole</w:t>
-      </w:r>
-      <w:r>
-        <w:t xml:space="preserve"> ekranu</w:t>
-      </w:r>
-      <w:r>
-        <w:t xml:space="preserve"> wyświetlał aktualną godzinę.</w:t>
-      </w:r>
+        <w:rPr>
+          <w:sz w:val="20"/>
+        </w:rPr>
+      </w:pPr>
     </w:p>
     <w:p>
       <w:pPr>
-        <w:pStyle w:val="Bezodstpw"/>
-        <w:jc w:val="center"/>
+        <w:spacing w:line="360" w:lineRule="auto"/>
+        <w:ind w:firstLine="708"/>
+        <w:jc w:val="both"/>
+      </w:pPr>
+      <w:r>
+        <w:t xml:space="preserve">Obiekty </w:t>
+      </w:r>
+      <w:proofErr w:type="spellStart"/>
+      <w:r>
+        <w:t>klastra</w:t>
+      </w:r>
+      <w:proofErr w:type="spellEnd"/>
+      <w:r>
+        <w:t xml:space="preserve"> </w:t>
+      </w:r>
+      <w:r>
+        <w:t>zawierają następujące informacje</w:t>
+      </w:r>
+      <w:r>
+        <w:t>:</w:t>
+      </w:r>
+    </w:p>
+    <w:p>
+      <w:pPr>
+        <w:pStyle w:val="Akapitzlist"/>
+        <w:numPr>
+          <w:ilvl w:val="0"/>
+          <w:numId w:val="44"/>
+        </w:numPr>
+        <w:spacing w:line="360" w:lineRule="auto"/>
+        <w:jc w:val="both"/>
+      </w:pPr>
+      <w:r>
+        <w:rPr>
+          <w:i/>
+        </w:rPr>
+        <w:t>status</w:t>
+      </w:r>
+      <w:r>
+        <w:t xml:space="preserve"> – wskazuje wystąpienie błędu, wartość </w:t>
+      </w:r>
+      <w:r>
+        <w:rPr>
+          <w:b/>
+        </w:rPr>
+        <w:t>FALSE</w:t>
+      </w:r>
+      <w:r>
+        <w:t xml:space="preserve"> oznacza brak błędu, wartość </w:t>
+      </w:r>
+      <w:r>
+        <w:rPr>
+          <w:b/>
+        </w:rPr>
+        <w:t>TRUE</w:t>
+      </w:r>
+      <w:r>
+        <w:t xml:space="preserve"> oznacza wystąpienie </w:t>
+      </w:r>
+      <w:r>
+        <w:t>błędu,</w:t>
+      </w:r>
+    </w:p>
+    <w:p>
+      <w:pPr>
+        <w:pStyle w:val="Akapitzlist"/>
+        <w:numPr>
+          <w:ilvl w:val="0"/>
+          <w:numId w:val="44"/>
+        </w:numPr>
+        <w:spacing w:line="360" w:lineRule="auto"/>
+        <w:jc w:val="both"/>
+      </w:pPr>
+      <w:r>
+        <w:t>kod (</w:t>
+      </w:r>
+      <w:proofErr w:type="spellStart"/>
+      <w:r>
+        <w:rPr>
+          <w:i/>
+        </w:rPr>
+        <w:t>code</w:t>
+      </w:r>
+      <w:proofErr w:type="spellEnd"/>
+      <w:r>
+        <w:t>) – wskazuje wartość błędu, wartość 0 oznacza brak błędu, wartość inna niż 0 oznacza wystąpienie błędu lub ostrzeżenie,</w:t>
+      </w:r>
+    </w:p>
+    <w:p>
+      <w:pPr>
+        <w:pStyle w:val="Akapitzlist"/>
+        <w:numPr>
+          <w:ilvl w:val="0"/>
+          <w:numId w:val="44"/>
+        </w:numPr>
+        <w:spacing w:line="360" w:lineRule="auto"/>
+        <w:jc w:val="both"/>
+      </w:pPr>
+      <w:r>
+        <w:t>źródło (</w:t>
+      </w:r>
+      <w:proofErr w:type="spellStart"/>
+      <w:r>
+        <w:rPr>
+          <w:i/>
+        </w:rPr>
+        <w:t>source</w:t>
+      </w:r>
+      <w:proofErr w:type="spellEnd"/>
+      <w:r>
+        <w:t>) wskazuje miejsce wystąpienia błędu (plik vi).</w:t>
+      </w:r>
+    </w:p>
+    <w:p>
+      <w:pPr>
+        <w:spacing w:line="360" w:lineRule="auto"/>
+        <w:ind w:firstLine="708"/>
+        <w:jc w:val="both"/>
+      </w:pPr>
+      <w:r>
+        <w:t xml:space="preserve">Programy napisane w LabVIEW domyślnie mają włączoną automatyczną obsługę błędów polegającą na natychmiastowym przerwaniu działania aplikacji i wyświetleniu odpowiedniego komunikatu w przypadku wystąpienia błędu. Nie jest to rozwiązanie zalecane zwłaszcza w aplikacjach obsługujących dostęp do plików lub wymieniających informacje z urządzeniami zewnętrznymi (np. karty DAQ). Wyłączenie domyślnej obsługi błędów możliwe jest na dwa sposoby: wyłączenie obsługi błędów w opcjach środowiska LabVIEW, </w:t>
+      </w:r>
+      <w:r>
+        <w:t xml:space="preserve">połączenie przewodami błędów wejść i wyjść błędu zachowując odpowiednią kolejność wykonywania </w:t>
+      </w:r>
+      <w:proofErr w:type="spellStart"/>
+      <w:r>
+        <w:t>subVI</w:t>
+      </w:r>
+      <w:proofErr w:type="spellEnd"/>
+      <w:r>
+        <w:t xml:space="preserve"> zachowując właściwą kolejność „</w:t>
+      </w:r>
+      <w:proofErr w:type="spellStart"/>
+      <w:r>
+        <w:t>dataflow</w:t>
+      </w:r>
+      <w:proofErr w:type="spellEnd"/>
+      <w:r>
+        <w:t xml:space="preserve">”. W drugim przypadku </w:t>
+      </w:r>
+      <w:r>
+        <w:lastRenderedPageBreak/>
+        <w:t xml:space="preserve">przerwanie aplikacji wynikające z pojawienia się błędu odbywa się w miejscu przerwania przewodu błędu. </w:t>
+      </w:r>
+    </w:p>
+    <w:p>
+      <w:pPr>
+        <w:spacing w:line="360" w:lineRule="auto"/>
+        <w:ind w:firstLine="708"/>
+        <w:jc w:val="both"/>
+      </w:pPr>
+      <w:r>
+        <w:t>Klaster błędu informuje o wys</w:t>
+      </w:r>
+      <w:r>
+        <w:t xml:space="preserve">tąpieniu błędu lub ostrzeżenia. W przypadku błędu status ma wartość TRUE. </w:t>
+      </w:r>
+      <w:r>
+        <w:t xml:space="preserve">Dokładniejsze informacje nt. </w:t>
+      </w:r>
+      <w:r>
+        <w:t>błędów i ostrzeżeń można odczytać w </w:t>
+      </w:r>
+      <w:r>
+        <w:rPr>
+          <w:b/>
+        </w:rPr>
+        <w:t>Help</w:t>
+      </w:r>
+      <w:r>
+        <w:t xml:space="preserve"> </w:t>
+      </w:r>
+      <w:r>
+        <w:sym w:font="Wingdings" w:char="F0E0"/>
+      </w:r>
+      <w:r>
+        <w:t xml:space="preserve"> </w:t>
+      </w:r>
+      <w:proofErr w:type="spellStart"/>
+      <w:r>
+        <w:rPr>
+          <w:b/>
+        </w:rPr>
+        <w:t>Explain</w:t>
+      </w:r>
+      <w:proofErr w:type="spellEnd"/>
+      <w:r>
+        <w:rPr>
+          <w:b/>
+        </w:rPr>
+        <w:t xml:space="preserve"> </w:t>
+      </w:r>
+      <w:proofErr w:type="spellStart"/>
+      <w:r>
+        <w:rPr>
+          <w:b/>
+        </w:rPr>
+        <w:t>Error</w:t>
+      </w:r>
+      <w:proofErr w:type="spellEnd"/>
+      <w:r>
+        <w:t xml:space="preserve"> ().</w:t>
+      </w:r>
+    </w:p>
+    <w:p>
+      <w:pPr>
+        <w:spacing w:line="360" w:lineRule="auto"/>
+        <w:jc w:val="both"/>
       </w:pPr>
       <w:r>
         <w:rPr>
@@ -3867,9 +2797,9 @@
         </w:rPr>
         <w:drawing>
           <wp:inline distT="0" distB="0" distL="0" distR="0">
-            <wp:extent cx="3814115" cy="2336178"/>
-            <wp:effectExtent l="19050" t="0" r="0" b="0"/>
-            <wp:docPr id="22" name="Obraz 22"/>
+            <wp:extent cx="5749925" cy="2186940"/>
+            <wp:effectExtent l="19050" t="0" r="3175" b="0"/>
+            <wp:docPr id="2" name="Obraz 5"/>
             <wp:cNvGraphicFramePr>
               <a:graphicFrameLocks xmlns:a="http://schemas.openxmlformats.org/drawingml/2006/main" noChangeAspect="1"/>
             </wp:cNvGraphicFramePr>
@@ -3877,7 +2807,7 @@
               <a:graphicData uri="http://schemas.openxmlformats.org/drawingml/2006/picture">
                 <pic:pic xmlns:pic="http://schemas.openxmlformats.org/drawingml/2006/picture">
                   <pic:nvPicPr>
-                    <pic:cNvPr id="0" name="Picture 22"/>
+                    <pic:cNvPr id="0" name="Picture 5"/>
                     <pic:cNvPicPr>
                       <a:picLocks noChangeAspect="1" noChangeArrowheads="1"/>
                     </pic:cNvPicPr>
@@ -3892,7 +2822,7 @@
                   <pic:spPr bwMode="auto">
                     <a:xfrm>
                       <a:off x="0" y="0"/>
-                      <a:ext cx="3813457" cy="2335775"/>
+                      <a:ext cx="5749925" cy="2186940"/>
                     </a:xfrm>
                     <a:prstGeom prst="rect">
                       <a:avLst/>
@@ -3925,23 +2855,53 @@
           <w:sz w:val="20"/>
         </w:rPr>
       </w:pPr>
+      <w:bookmarkStart w:id="5" w:name="_Ref439625719"/>
       <w:r>
         <w:rPr>
           <w:sz w:val="20"/>
         </w:rPr>
-        <w:t>Widok panelu</w:t>
-      </w:r>
+        <w:t xml:space="preserve">Widok okna </w:t>
+      </w:r>
+      <w:proofErr w:type="spellStart"/>
       <w:r>
         <w:rPr>
           <w:sz w:val="20"/>
         </w:rPr>
-        <w:t xml:space="preserve"> programu ze wskaźnikiem aktualnej godziny.</w:t>
+        <w:t>Explain</w:t>
+      </w:r>
+      <w:proofErr w:type="spellEnd"/>
+      <w:r>
+        <w:rPr>
+          <w:sz w:val="20"/>
+        </w:rPr>
+        <w:t xml:space="preserve"> </w:t>
+      </w:r>
+      <w:proofErr w:type="spellStart"/>
+      <w:r>
+        <w:rPr>
+          <w:sz w:val="20"/>
+        </w:rPr>
+        <w:t>Error</w:t>
+      </w:r>
+      <w:proofErr w:type="spellEnd"/>
+      <w:r>
+        <w:rPr>
+          <w:sz w:val="20"/>
+        </w:rPr>
+        <w:t xml:space="preserve"> w przypadku sprawdzenia kodu błędu i ostrzeżenia.</w:t>
+      </w:r>
+      <w:bookmarkEnd w:id="5"/>
+      <w:r>
+        <w:rPr>
+          <w:sz w:val="20"/>
+        </w:rPr>
+        <w:t xml:space="preserve"> </w:t>
       </w:r>
     </w:p>
     <w:p>
       <w:pPr>
         <w:spacing w:line="360" w:lineRule="auto"/>
-        <w:ind w:left="360"/>
+        <w:ind w:firstLine="708"/>
         <w:jc w:val="both"/>
       </w:pPr>
     </w:p>
@@ -3949,102 +2909,63 @@
       <w:pPr>
         <w:pStyle w:val="Akapitzlist"/>
         <w:numPr>
-          <w:ilvl w:val="0"/>
+          <w:ilvl w:val="1"/>
           <w:numId w:val="25"/>
         </w:numPr>
         <w:spacing w:line="360" w:lineRule="auto"/>
         <w:jc w:val="both"/>
-        <w:outlineLvl w:val="0"/>
+        <w:outlineLvl w:val="1"/>
         <w:rPr>
           <w:b/>
         </w:rPr>
       </w:pPr>
-      <w:bookmarkStart w:id="10" w:name="_Ref427319642"/>
-      <w:bookmarkStart w:id="11" w:name="_Ref431677884"/>
-      <w:bookmarkStart w:id="12" w:name="_Ref435049848"/>
-      <w:bookmarkStart w:id="13" w:name="_Ref436568886"/>
-      <w:bookmarkStart w:id="14" w:name="_Ref437378424"/>
-      <w:bookmarkStart w:id="15" w:name="_Ref437552650"/>
+      <w:bookmarkStart w:id="6" w:name="_Ref439626220"/>
       <w:r>
         <w:rPr>
           <w:b/>
         </w:rPr>
-        <w:t>PRZYKŁAD REALIZACJI ZADANIA</w:t>
-      </w:r>
-      <w:bookmarkEnd w:id="10"/>
-      <w:bookmarkEnd w:id="11"/>
+        <w:t xml:space="preserve">Zastosowanie </w:t>
+      </w:r>
+      <w:proofErr w:type="spellStart"/>
       <w:r>
         <w:rPr>
           <w:b/>
         </w:rPr>
-        <w:t xml:space="preserve"> – </w:t>
-      </w:r>
-      <w:bookmarkEnd w:id="12"/>
-      <w:bookmarkEnd w:id="13"/>
-      <w:bookmarkEnd w:id="14"/>
+        <w:t>klastra</w:t>
+      </w:r>
+      <w:proofErr w:type="spellEnd"/>
       <w:r>
         <w:rPr>
           <w:b/>
         </w:rPr>
-        <w:t>filtracja zdarzenia zamknięcia aplikacji</w:t>
-      </w:r>
-      <w:bookmarkEnd w:id="15"/>
+        <w:t xml:space="preserve"> błędu w „</w:t>
+      </w:r>
+      <w:proofErr w:type="spellStart"/>
+      <w:r>
+        <w:rPr>
+          <w:b/>
+        </w:rPr>
+        <w:t>dataflow</w:t>
+      </w:r>
+      <w:proofErr w:type="spellEnd"/>
+      <w:r>
+        <w:rPr>
+          <w:b/>
+        </w:rPr>
+        <w:t>”</w:t>
+      </w:r>
+      <w:bookmarkEnd w:id="6"/>
     </w:p>
     <w:p>
       <w:pPr>
         <w:spacing w:line="360" w:lineRule="auto"/>
-        <w:ind w:firstLine="708"/>
         <w:jc w:val="both"/>
       </w:pPr>
-      <w:r>
-        <w:t xml:space="preserve">Zdarzenie struktury </w:t>
-      </w:r>
-      <w:proofErr w:type="spellStart"/>
-      <w:r>
-        <w:t>Event</w:t>
-      </w:r>
-      <w:proofErr w:type="spellEnd"/>
-      <w:r>
-        <w:t xml:space="preserve"> liczące wyłączenia aplikacji za pomocą przycisku „</w:t>
-      </w:r>
-      <w:r>
-        <w:rPr>
-          <w:b/>
-          <w:i/>
-        </w:rPr>
-        <w:t>X</w:t>
-      </w:r>
-      <w:r>
-        <w:t>”. W tym celu zastosowano filtr „</w:t>
-      </w:r>
-      <w:r>
-        <w:rPr>
-          <w:i/>
-        </w:rPr>
-        <w:t xml:space="preserve">Panel </w:t>
-      </w:r>
-      <w:proofErr w:type="spellStart"/>
-      <w:r>
-        <w:rPr>
-          <w:i/>
-        </w:rPr>
-        <w:t>close</w:t>
-      </w:r>
-      <w:proofErr w:type="spellEnd"/>
-      <w:r>
-        <w:rPr>
-          <w:i/>
-        </w:rPr>
-        <w:t>?</w:t>
-      </w:r>
-      <w:r>
-        <w:t xml:space="preserve">”. </w:t>
-      </w:r>
     </w:p>
     <w:p>
       <w:pPr>
-        <w:pStyle w:val="Bezodstpw"/>
-        <w:jc w:val="center"/>
+        <w:spacing w:line="360" w:lineRule="auto"/>
+        <w:jc w:val="both"/>
       </w:pPr>
       <w:r>
         <w:rPr>
@@ -4052,9 +2973,9 @@
         </w:rPr>
         <w:drawing>
           <wp:inline distT="0" distB="0" distL="0" distR="0">
-            <wp:extent cx="4318863" cy="2189443"/>
-            <wp:effectExtent l="19050" t="0" r="5487" b="0"/>
-            <wp:docPr id="19" name="Obraz 19"/>
+            <wp:extent cx="5756910" cy="1726565"/>
+            <wp:effectExtent l="19050" t="0" r="0" b="0"/>
+            <wp:docPr id="24" name="Obraz 24"/>
             <wp:cNvGraphicFramePr>
               <a:graphicFrameLocks xmlns:a="http://schemas.openxmlformats.org/drawingml/2006/main" noChangeAspect="1"/>
             </wp:cNvGraphicFramePr>
@@ -4062,7 +2983,7 @@
               <a:graphicData uri="http://schemas.openxmlformats.org/drawingml/2006/picture">
                 <pic:pic xmlns:pic="http://schemas.openxmlformats.org/drawingml/2006/picture">
                   <pic:nvPicPr>
-                    <pic:cNvPr id="0" name="Picture 19"/>
+                    <pic:cNvPr id="0" name="Picture 24"/>
                     <pic:cNvPicPr>
                       <a:picLocks noChangeAspect="1" noChangeArrowheads="1"/>
                     </pic:cNvPicPr>
@@ -4077,7 +2998,7 @@
                   <pic:spPr bwMode="auto">
                     <a:xfrm>
                       <a:off x="0" y="0"/>
-                      <a:ext cx="4318412" cy="2189214"/>
+                      <a:ext cx="5756910" cy="1726565"/>
                     </a:xfrm>
                     <a:prstGeom prst="rect">
                       <a:avLst/>
@@ -4099,73 +3020,31 @@
     </w:p>
     <w:p>
       <w:pPr>
-        <w:pStyle w:val="Akapitzlist"/>
-        <w:numPr>
-          <w:ilvl w:val="0"/>
-          <w:numId w:val="28"/>
-        </w:numPr>
         <w:spacing w:line="360" w:lineRule="auto"/>
-        <w:jc w:val="center"/>
-        <w:rPr>
-          <w:sz w:val="20"/>
-        </w:rPr>
-      </w:pPr>
-      <w:bookmarkStart w:id="16" w:name="_Ref436573477"/>
-      <w:r>
-        <w:rPr>
-          <w:sz w:val="20"/>
-        </w:rPr>
-        <w:t xml:space="preserve">Struktura </w:t>
-      </w:r>
-      <w:proofErr w:type="spellStart"/>
-      <w:r>
-        <w:rPr>
-          <w:sz w:val="20"/>
-        </w:rPr>
-        <w:t>Event</w:t>
-      </w:r>
-      <w:proofErr w:type="spellEnd"/>
-      <w:r>
-        <w:rPr>
-          <w:sz w:val="20"/>
-        </w:rPr>
-        <w:t xml:space="preserve"> pozwalająca na wyłączenie aplikacji po 10 kliknięciach w „</w:t>
-      </w:r>
-      <w:r>
-        <w:rPr>
-          <w:b/>
-          <w:sz w:val="20"/>
-        </w:rPr>
-        <w:t>X</w:t>
-      </w:r>
-      <w:r>
-        <w:rPr>
-          <w:sz w:val="20"/>
-        </w:rPr>
-        <w:t>”</w:t>
-      </w:r>
-      <w:r>
-        <w:rPr>
-          <w:sz w:val="20"/>
-        </w:rPr>
-        <w:t>.</w:t>
-      </w:r>
-      <w:bookmarkEnd w:id="16"/>
+        <w:jc w:val="both"/>
+      </w:pPr>
     </w:p>
     <w:p>
       <w:pPr>
         <w:spacing w:line="360" w:lineRule="auto"/>
-        <w:jc w:val="center"/>
+        <w:jc w:val="both"/>
+      </w:pPr>
+    </w:p>
+    <w:p>
+      <w:pPr>
+        <w:spacing w:line="360" w:lineRule="auto"/>
+        <w:jc w:val="both"/>
       </w:pPr>
       <w:r>
         <w:rPr>
           <w:noProof/>
         </w:rPr>
+        <w:lastRenderedPageBreak/>
         <w:drawing>
           <wp:inline distT="0" distB="0" distL="0" distR="0">
-            <wp:extent cx="1807617" cy="972922"/>
-            <wp:effectExtent l="19050" t="0" r="2133" b="0"/>
-            <wp:docPr id="20" name="Obraz 20"/>
+            <wp:extent cx="2373020" cy="2107845"/>
+            <wp:effectExtent l="19050" t="0" r="8230" b="0"/>
+            <wp:docPr id="25" name="Obraz 25"/>
             <wp:cNvGraphicFramePr>
               <a:graphicFrameLocks xmlns:a="http://schemas.openxmlformats.org/drawingml/2006/main" noChangeAspect="1"/>
             </wp:cNvGraphicFramePr>
@@ -4173,7 +3052,7 @@
               <a:graphicData uri="http://schemas.openxmlformats.org/drawingml/2006/picture">
                 <pic:pic xmlns:pic="http://schemas.openxmlformats.org/drawingml/2006/picture">
                   <pic:nvPicPr>
-                    <pic:cNvPr id="0" name="Picture 20"/>
+                    <pic:cNvPr id="0" name="Picture 25"/>
                     <pic:cNvPicPr>
                       <a:picLocks noChangeAspect="1" noChangeArrowheads="1"/>
                     </pic:cNvPicPr>
@@ -4188,7 +3067,7 @@
                   <pic:spPr bwMode="auto">
                     <a:xfrm>
                       <a:off x="0" y="0"/>
-                      <a:ext cx="1807994" cy="973125"/>
+                      <a:ext cx="2373223" cy="2108026"/>
                     </a:xfrm>
                     <a:prstGeom prst="rect">
                       <a:avLst/>
@@ -4210,28 +3089,65 @@
     </w:p>
     <w:p>
       <w:pPr>
-        <w:pStyle w:val="Akapitzlist"/>
-        <w:numPr>
-          <w:ilvl w:val="0"/>
-          <w:numId w:val="28"/>
-        </w:numPr>
         <w:spacing w:line="360" w:lineRule="auto"/>
-        <w:jc w:val="center"/>
-      </w:pPr>
-      <w:r>
-        <w:rPr>
-          <w:sz w:val="20"/>
-        </w:rPr>
-        <w:t>Miejsce kliknięcia działające na zdarzenie</w:t>
-      </w:r>
-      <w:r>
-        <w:t>.</w:t>
-      </w:r>
+        <w:jc w:val="both"/>
+      </w:pPr>
     </w:p>
     <w:p>
       <w:pPr>
         <w:spacing w:line="360" w:lineRule="auto"/>
-      </w:pPr>
+        <w:jc w:val="both"/>
+      </w:pPr>
+      <w:r>
+        <w:rPr>
+          <w:noProof/>
+        </w:rPr>
+        <w:drawing>
+          <wp:inline distT="0" distB="0" distL="0" distR="0">
+            <wp:extent cx="1977999" cy="1410855"/>
+            <wp:effectExtent l="19050" t="0" r="3201" b="0"/>
+            <wp:docPr id="3" name="Obraz 26"/>
+            <wp:cNvGraphicFramePr>
+              <a:graphicFrameLocks xmlns:a="http://schemas.openxmlformats.org/drawingml/2006/main" noChangeAspect="1"/>
+            </wp:cNvGraphicFramePr>
+            <a:graphic xmlns:a="http://schemas.openxmlformats.org/drawingml/2006/main">
+              <a:graphicData uri="http://schemas.openxmlformats.org/drawingml/2006/picture">
+                <pic:pic xmlns:pic="http://schemas.openxmlformats.org/drawingml/2006/picture">
+                  <pic:nvPicPr>
+                    <pic:cNvPr id="0" name="Picture 26"/>
+                    <pic:cNvPicPr>
+                      <a:picLocks noChangeAspect="1" noChangeArrowheads="1"/>
+                    </pic:cNvPicPr>
+                  </pic:nvPicPr>
+                  <pic:blipFill>
+                    <a:blip r:embed="rId18" cstate="print"/>
+                    <a:srcRect/>
+                    <a:stretch>
+                      <a:fillRect/>
+                    </a:stretch>
+                  </pic:blipFill>
+                  <pic:spPr bwMode="auto">
+                    <a:xfrm>
+                      <a:off x="0" y="0"/>
+                      <a:ext cx="1977837" cy="1410740"/>
+                    </a:xfrm>
+                    <a:prstGeom prst="rect">
+                      <a:avLst/>
+                    </a:prstGeom>
+                    <a:noFill/>
+                    <a:ln w="9525">
+                      <a:noFill/>
+                      <a:miter lim="800000"/>
+                      <a:headEnd/>
+                      <a:tailEnd/>
+                    </a:ln>
+                  </pic:spPr>
+                </pic:pic>
+              </a:graphicData>
+            </a:graphic>
+          </wp:inline>
+        </w:drawing>
+      </w:r>
     </w:p>
     <w:p>
       <w:pPr>
@@ -4247,53 +3163,199 @@
           <w:b/>
         </w:rPr>
       </w:pPr>
-      <w:bookmarkStart w:id="17" w:name="_Ref427319682"/>
+      <w:bookmarkStart w:id="7" w:name="_Ref427319602"/>
       <w:r>
         <w:rPr>
           <w:b/>
         </w:rPr>
-        <w:t>RAPORT</w:t>
-      </w:r>
-      <w:bookmarkEnd w:id="17"/>
+        <w:t>LABORATORYJNE STANOWISKO BADAWCZE</w:t>
+      </w:r>
+      <w:bookmarkEnd w:id="7"/>
     </w:p>
     <w:p>
       <w:pPr>
+        <w:pStyle w:val="Akapitzlist"/>
+        <w:numPr>
+          <w:ilvl w:val="1"/>
+          <w:numId w:val="25"/>
+        </w:numPr>
         <w:spacing w:line="360" w:lineRule="auto"/>
         <w:jc w:val="both"/>
-      </w:pPr>
-      <w:r>
-        <w:t>Raport</w:t>
-      </w:r>
-      <w:r>
-        <w:t xml:space="preserve"> </w:t>
-      </w:r>
-      <w:r>
-        <w:t xml:space="preserve">z przeprowadzonego ćwiczenia laboratoryjnego </w:t>
-      </w:r>
-      <w:r>
-        <w:t>powinien zawierać</w:t>
-      </w:r>
-      <w:r>
-        <w:t xml:space="preserve"> opis kolejnych czynności wykonywanych w trakcie realizacji ćwiczenia, zrzuty ekranu dokumentujące wykonane kroki oraz zanotowane parametry konfigurac</w:t>
-      </w:r>
-      <w:r>
-        <w:t>yjne kart DAQ (mogą być zawarte</w:t>
-      </w:r>
-      <w:r>
-        <w:br/>
-      </w:r>
-      <w:r>
-        <w:t>w tabeli)</w:t>
-      </w:r>
+        <w:outlineLvl w:val="1"/>
+        <w:rPr>
+          <w:b/>
+        </w:rPr>
+      </w:pPr>
+      <w:bookmarkStart w:id="8" w:name="_Ref427319607"/>
+      <w:r>
+        <w:rPr>
+          <w:b/>
+        </w:rPr>
+        <w:t>Obiekt badany</w:t>
+      </w:r>
+      <w:bookmarkEnd w:id="8"/>
     </w:p>
     <w:p>
       <w:pPr>
+        <w:spacing w:after="120" w:line="360" w:lineRule="auto"/>
+        <w:rPr>
+          <w:sz w:val="22"/>
+          <w:szCs w:val="22"/>
+        </w:rPr>
+      </w:pPr>
+      <w:r>
+        <w:rPr>
+          <w:sz w:val="22"/>
+          <w:szCs w:val="22"/>
+        </w:rPr>
+        <w:t xml:space="preserve">- </w:t>
+      </w:r>
+      <w:r>
+        <w:rPr>
+          <w:sz w:val="22"/>
+          <w:szCs w:val="22"/>
+        </w:rPr>
+        <w:t>Środowisko programistyczne LabVIEW</w:t>
+      </w:r>
+      <w:r>
+        <w:rPr>
+          <w:sz w:val="22"/>
+          <w:szCs w:val="22"/>
+        </w:rPr>
+        <w:t>,</w:t>
+      </w:r>
+    </w:p>
+    <w:p>
+      <w:pPr>
+        <w:spacing w:after="120" w:line="360" w:lineRule="auto"/>
+        <w:rPr>
+          <w:sz w:val="22"/>
+          <w:szCs w:val="22"/>
+        </w:rPr>
+      </w:pPr>
+    </w:p>
+    <w:p>
+      <w:pPr>
+        <w:pStyle w:val="Akapitzlist"/>
+        <w:numPr>
+          <w:ilvl w:val="1"/>
+          <w:numId w:val="25"/>
+        </w:numPr>
         <w:spacing w:line="360" w:lineRule="auto"/>
         <w:jc w:val="both"/>
+        <w:outlineLvl w:val="1"/>
+        <w:rPr>
+          <w:b/>
+        </w:rPr>
+      </w:pPr>
+      <w:bookmarkStart w:id="9" w:name="_Ref427319615"/>
+      <w:r>
+        <w:rPr>
+          <w:b/>
+        </w:rPr>
+        <w:t>Urządzenia dodatkowe</w:t>
+      </w:r>
+      <w:bookmarkEnd w:id="9"/>
+    </w:p>
+    <w:p>
+      <w:pPr>
+        <w:spacing w:line="360" w:lineRule="auto"/>
+      </w:pPr>
+      <w:r>
+        <w:t xml:space="preserve">- </w:t>
+      </w:r>
+      <w:r>
+        <w:t>brak</w:t>
+      </w:r>
+      <w:r>
+        <w:t>,</w:t>
+      </w:r>
+    </w:p>
+    <w:p>
+      <w:pPr>
+        <w:spacing w:line="360" w:lineRule="auto"/>
       </w:pPr>
       <w:r>
         <w:t xml:space="preserve"> </w:t>
       </w:r>
+    </w:p>
+    <w:p>
+      <w:pPr>
+        <w:pStyle w:val="Akapitzlist"/>
+        <w:numPr>
+          <w:ilvl w:val="1"/>
+          <w:numId w:val="25"/>
+        </w:numPr>
+        <w:spacing w:line="360" w:lineRule="auto"/>
+        <w:jc w:val="both"/>
+        <w:outlineLvl w:val="1"/>
+        <w:rPr>
+          <w:b/>
+        </w:rPr>
+      </w:pPr>
+      <w:bookmarkStart w:id="10" w:name="_Ref427319621"/>
+      <w:r>
+        <w:rPr>
+          <w:b/>
+        </w:rPr>
+        <w:t>Oprogramowanie</w:t>
+      </w:r>
+      <w:bookmarkEnd w:id="10"/>
+    </w:p>
+    <w:p>
+      <w:pPr>
+        <w:numPr>
+          <w:ilvl w:val="0"/>
+          <w:numId w:val="1"/>
+        </w:numPr>
+        <w:tabs>
+          <w:tab w:val="clear" w:pos="720"/>
+          <w:tab w:val="num" w:pos="360"/>
+        </w:tabs>
+        <w:spacing w:line="360" w:lineRule="auto"/>
+        <w:ind w:left="360"/>
+        <w:jc w:val="both"/>
+        <w:rPr>
+          <w:lang w:val="en-US"/>
+        </w:rPr>
+      </w:pPr>
+      <w:r>
+        <w:rPr>
+          <w:lang w:val="en-US"/>
+        </w:rPr>
+        <w:t xml:space="preserve">LabVIEW 2013 </w:t>
+      </w:r>
+      <w:proofErr w:type="spellStart"/>
+      <w:r>
+        <w:rPr>
+          <w:lang w:val="en-US"/>
+        </w:rPr>
+        <w:t>lub</w:t>
+      </w:r>
+      <w:proofErr w:type="spellEnd"/>
+      <w:r>
+        <w:rPr>
+          <w:lang w:val="en-US"/>
+        </w:rPr>
+        <w:t xml:space="preserve"> </w:t>
+      </w:r>
+      <w:proofErr w:type="spellStart"/>
+      <w:r>
+        <w:rPr>
+          <w:lang w:val="en-US"/>
+        </w:rPr>
+        <w:t>nowszy</w:t>
+      </w:r>
+      <w:proofErr w:type="spellEnd"/>
+    </w:p>
+    <w:p>
+      <w:pPr>
+        <w:spacing w:line="360" w:lineRule="auto"/>
+        <w:jc w:val="both"/>
+        <w:rPr>
+          <w:lang w:val="en-US"/>
+        </w:rPr>
+      </w:pPr>
     </w:p>
     <w:p>
       <w:pPr>
@@ -4309,14 +3371,235 @@
           <w:b/>
         </w:rPr>
       </w:pPr>
-      <w:bookmarkStart w:id="18" w:name="_Ref427319687"/>
+      <w:bookmarkStart w:id="11" w:name="_Ref427319634"/>
       <w:r>
         <w:rPr>
           <w:b/>
         </w:rPr>
+        <w:t>PROGRAM ĆWICZENIA</w:t>
+      </w:r>
+      <w:r>
+        <w:rPr>
+          <w:b/>
+        </w:rPr>
+        <w:t xml:space="preserve"> – WYKAZ ZADAŃ DO REALIZACJI</w:t>
+      </w:r>
+      <w:bookmarkEnd w:id="11"/>
+    </w:p>
+    <w:p>
+      <w:pPr>
+        <w:spacing w:line="360" w:lineRule="auto"/>
+        <w:ind w:left="360"/>
+      </w:pPr>
+      <w:r>
+        <w:t>Kolejne kroki do wykonania podczas zajęć:</w:t>
+      </w:r>
+    </w:p>
+    <w:p>
+      <w:pPr>
+        <w:pStyle w:val="Akapitzlist"/>
+        <w:numPr>
+          <w:ilvl w:val="0"/>
+          <w:numId w:val="1"/>
+        </w:numPr>
+        <w:spacing w:line="360" w:lineRule="auto"/>
+      </w:pPr>
+      <w:r>
+        <w:t xml:space="preserve">Zastosowanie </w:t>
+      </w:r>
+      <w:r>
+        <w:t xml:space="preserve">struktury </w:t>
+      </w:r>
+      <w:proofErr w:type="spellStart"/>
+      <w:r>
+        <w:t>Event</w:t>
+      </w:r>
+      <w:proofErr w:type="spellEnd"/>
+      <w:r>
+        <w:t>:</w:t>
+      </w:r>
+    </w:p>
+    <w:p>
+      <w:pPr>
+        <w:spacing w:line="360" w:lineRule="auto"/>
+        <w:ind w:left="360"/>
+      </w:pPr>
+      <w:r>
+        <w:t xml:space="preserve">- </w:t>
+      </w:r>
+      <w:r>
+        <w:t>otworzyć</w:t>
+      </w:r>
+      <w:r>
+        <w:t xml:space="preserve"> </w:t>
+      </w:r>
+      <w:r>
+        <w:t>projekt</w:t>
+      </w:r>
+      <w:r>
+        <w:t xml:space="preserve"> „</w:t>
+      </w:r>
+      <w:r>
+        <w:rPr>
+          <w:i/>
+        </w:rPr>
+        <w:t>System pomiarowy DAQ</w:t>
+      </w:r>
+      <w:r>
+        <w:t>”,</w:t>
+      </w:r>
+    </w:p>
+    <w:p>
+      <w:pPr>
+        <w:spacing w:line="360" w:lineRule="auto"/>
+        <w:ind w:left="360"/>
+        <w:jc w:val="both"/>
+      </w:pPr>
+    </w:p>
+    <w:p>
+      <w:pPr>
+        <w:pStyle w:val="Akapitzlist"/>
+        <w:numPr>
+          <w:ilvl w:val="0"/>
+          <w:numId w:val="25"/>
+        </w:numPr>
+        <w:spacing w:line="360" w:lineRule="auto"/>
+        <w:jc w:val="both"/>
+        <w:outlineLvl w:val="0"/>
+        <w:rPr>
+          <w:b/>
+        </w:rPr>
+      </w:pPr>
+      <w:bookmarkStart w:id="12" w:name="_Ref427319642"/>
+      <w:bookmarkStart w:id="13" w:name="_Ref431677884"/>
+      <w:bookmarkStart w:id="14" w:name="_Ref435049848"/>
+      <w:bookmarkStart w:id="15" w:name="_Ref436568886"/>
+      <w:bookmarkStart w:id="16" w:name="_Ref437378424"/>
+      <w:bookmarkStart w:id="17" w:name="_Ref437552650"/>
+      <w:r>
+        <w:rPr>
+          <w:b/>
+        </w:rPr>
+        <w:t>PRZYKŁAD REALIZACJI ZADANIA</w:t>
+      </w:r>
+      <w:bookmarkEnd w:id="12"/>
+      <w:bookmarkEnd w:id="13"/>
+      <w:r>
+        <w:rPr>
+          <w:b/>
+        </w:rPr>
+        <w:t xml:space="preserve"> – </w:t>
+      </w:r>
+      <w:bookmarkEnd w:id="14"/>
+      <w:bookmarkEnd w:id="15"/>
+      <w:bookmarkEnd w:id="16"/>
+      <w:r>
+        <w:rPr>
+          <w:b/>
+        </w:rPr>
+        <w:t>filtracja zdarzenia zamknięcia aplikacji</w:t>
+      </w:r>
+      <w:bookmarkEnd w:id="17"/>
+    </w:p>
+    <w:p>
+      <w:pPr>
+        <w:spacing w:line="360" w:lineRule="auto"/>
+        <w:ind w:firstLine="708"/>
+        <w:jc w:val="both"/>
+      </w:pPr>
+      <w:r>
+        <w:t xml:space="preserve">Zdarzenie </w:t>
+      </w:r>
+    </w:p>
+    <w:p>
+      <w:pPr>
+        <w:spacing w:line="360" w:lineRule="auto"/>
+      </w:pPr>
+    </w:p>
+    <w:p>
+      <w:pPr>
+        <w:pStyle w:val="Akapitzlist"/>
+        <w:numPr>
+          <w:ilvl w:val="0"/>
+          <w:numId w:val="25"/>
+        </w:numPr>
+        <w:spacing w:line="360" w:lineRule="auto"/>
+        <w:jc w:val="both"/>
+        <w:outlineLvl w:val="0"/>
+        <w:rPr>
+          <w:b/>
+        </w:rPr>
+      </w:pPr>
+      <w:bookmarkStart w:id="18" w:name="_Ref427319682"/>
+      <w:r>
+        <w:rPr>
+          <w:b/>
+        </w:rPr>
+        <w:t>RAPORT</w:t>
+      </w:r>
+      <w:bookmarkEnd w:id="18"/>
+    </w:p>
+    <w:p>
+      <w:pPr>
+        <w:spacing w:line="360" w:lineRule="auto"/>
+        <w:jc w:val="both"/>
+      </w:pPr>
+      <w:r>
+        <w:t>Raport</w:t>
+      </w:r>
+      <w:r>
+        <w:t xml:space="preserve"> </w:t>
+      </w:r>
+      <w:r>
+        <w:t xml:space="preserve">z przeprowadzonego ćwiczenia laboratoryjnego </w:t>
+      </w:r>
+      <w:r>
+        <w:t>powinien zawierać</w:t>
+      </w:r>
+      <w:r>
+        <w:t xml:space="preserve"> opis kolejnych czynności wykonywanych w trakcie realizacji ćwiczenia, zrzuty ekranu dokumentujące wykonane kroki oraz zanotowane parametry konfigurac</w:t>
+      </w:r>
+      <w:r>
+        <w:t>yjne kart DAQ (mogą być zawarte</w:t>
+      </w:r>
+      <w:r>
+        <w:br/>
+      </w:r>
+      <w:r>
+        <w:t>w tabeli)</w:t>
+      </w:r>
+    </w:p>
+    <w:p>
+      <w:pPr>
+        <w:spacing w:line="360" w:lineRule="auto"/>
+        <w:jc w:val="both"/>
+      </w:pPr>
+      <w:r>
+        <w:t xml:space="preserve"> </w:t>
+      </w:r>
+    </w:p>
+    <w:p>
+      <w:pPr>
+        <w:pStyle w:val="Akapitzlist"/>
+        <w:numPr>
+          <w:ilvl w:val="0"/>
+          <w:numId w:val="25"/>
+        </w:numPr>
+        <w:spacing w:line="360" w:lineRule="auto"/>
+        <w:jc w:val="both"/>
+        <w:outlineLvl w:val="0"/>
+        <w:rPr>
+          <w:b/>
+        </w:rPr>
+      </w:pPr>
+      <w:bookmarkStart w:id="19" w:name="_Ref427319687"/>
+      <w:r>
+        <w:rPr>
+          <w:b/>
+        </w:rPr>
         <w:t>PYTANIA</w:t>
       </w:r>
-      <w:bookmarkEnd w:id="18"/>
+      <w:bookmarkEnd w:id="19"/>
     </w:p>
     <w:p>
       <w:pPr>
@@ -4328,8 +3611,112 @@
         <w:spacing w:line="360" w:lineRule="auto"/>
       </w:pPr>
       <w:r>
-        <w:t>Omówić metody programowania równoległego</w:t>
-      </w:r>
+        <w:t xml:space="preserve">Które z następujących są komponentami struktury </w:t>
+      </w:r>
+      <w:proofErr w:type="spellStart"/>
+      <w:r>
+        <w:t>klastra</w:t>
+      </w:r>
+      <w:proofErr w:type="spellEnd"/>
+      <w:r>
+        <w:t xml:space="preserve"> błędu</w:t>
+      </w:r>
+    </w:p>
+    <w:p>
+      <w:pPr>
+        <w:pStyle w:val="Akapitzlist"/>
+        <w:numPr>
+          <w:ilvl w:val="0"/>
+          <w:numId w:val="45"/>
+        </w:numPr>
+        <w:spacing w:line="360" w:lineRule="auto"/>
+      </w:pPr>
+      <w:r>
+        <w:t xml:space="preserve">Status: </w:t>
+      </w:r>
+      <w:proofErr w:type="spellStart"/>
+      <w:r>
+        <w:t>Boolean</w:t>
+      </w:r>
+      <w:proofErr w:type="spellEnd"/>
+      <w:r>
+        <w:t>,</w:t>
+      </w:r>
+    </w:p>
+    <w:p>
+      <w:pPr>
+        <w:pStyle w:val="Akapitzlist"/>
+        <w:numPr>
+          <w:ilvl w:val="0"/>
+          <w:numId w:val="45"/>
+        </w:numPr>
+        <w:spacing w:line="360" w:lineRule="auto"/>
+      </w:pPr>
+      <w:proofErr w:type="spellStart"/>
+      <w:r>
+        <w:t>Error</w:t>
+      </w:r>
+      <w:proofErr w:type="spellEnd"/>
+      <w:r>
+        <w:t xml:space="preserve">: </w:t>
+      </w:r>
+      <w:proofErr w:type="spellStart"/>
+      <w:r>
+        <w:t>String</w:t>
+      </w:r>
+      <w:proofErr w:type="spellEnd"/>
+      <w:r>
+        <w:t>,</w:t>
+      </w:r>
+    </w:p>
+    <w:p>
+      <w:pPr>
+        <w:pStyle w:val="Akapitzlist"/>
+        <w:numPr>
+          <w:ilvl w:val="0"/>
+          <w:numId w:val="45"/>
+        </w:numPr>
+        <w:spacing w:line="360" w:lineRule="auto"/>
+      </w:pPr>
+      <w:proofErr w:type="spellStart"/>
+      <w:r>
+        <w:t>Code</w:t>
+      </w:r>
+      <w:proofErr w:type="spellEnd"/>
+      <w:r>
+        <w:t xml:space="preserve">: 32-bit </w:t>
+      </w:r>
+      <w:proofErr w:type="spellStart"/>
+      <w:r>
+        <w:t>integer</w:t>
+      </w:r>
+      <w:proofErr w:type="spellEnd"/>
+      <w:r>
+        <w:t>,</w:t>
+      </w:r>
+    </w:p>
+    <w:p>
+      <w:pPr>
+        <w:pStyle w:val="Akapitzlist"/>
+        <w:numPr>
+          <w:ilvl w:val="0"/>
+          <w:numId w:val="45"/>
+        </w:numPr>
+        <w:spacing w:line="360" w:lineRule="auto"/>
+      </w:pPr>
+      <w:proofErr w:type="spellStart"/>
+      <w:r>
+        <w:t>Source</w:t>
+      </w:r>
+      <w:proofErr w:type="spellEnd"/>
+      <w:r>
+        <w:t xml:space="preserve">: </w:t>
+      </w:r>
+      <w:proofErr w:type="spellStart"/>
+      <w:r>
+        <w:t>String</w:t>
+      </w:r>
+      <w:proofErr w:type="spellEnd"/>
       <w:r>
         <w:t>.</w:t>
       </w:r>
@@ -4344,7 +3731,33 @@
         <w:spacing w:line="360" w:lineRule="auto"/>
       </w:pPr>
       <w:r>
-        <w:t>Wymienić metody przesyłania danych między pętlami równoległymi, podać zalety i wady każdej metody.</w:t>
+        <w:t>Wszystkie błędy mają ujemny kod błędu a ostrzeżenia dodatni?</w:t>
+      </w:r>
+    </w:p>
+    <w:p>
+      <w:pPr>
+        <w:pStyle w:val="Akapitzlist"/>
+        <w:numPr>
+          <w:ilvl w:val="0"/>
+          <w:numId w:val="46"/>
+        </w:numPr>
+        <w:spacing w:line="360" w:lineRule="auto"/>
+      </w:pPr>
+      <w:r>
+        <w:t>Prawda,</w:t>
+      </w:r>
+    </w:p>
+    <w:p>
+      <w:pPr>
+        <w:pStyle w:val="Akapitzlist"/>
+        <w:numPr>
+          <w:ilvl w:val="0"/>
+          <w:numId w:val="46"/>
+        </w:numPr>
+        <w:spacing w:line="360" w:lineRule="auto"/>
+      </w:pPr>
+      <w:r>
+        <w:t>Fałsz.</w:t>
       </w:r>
     </w:p>
     <w:p>
@@ -4357,8 +3770,69 @@
         <w:spacing w:line="360" w:lineRule="auto"/>
       </w:pPr>
       <w:r>
-        <w:t>Co to jest „sztuczna zależność struktur”?</w:t>
-      </w:r>
+        <w:t xml:space="preserve">Węzeł </w:t>
+      </w:r>
+      <w:proofErr w:type="spellStart"/>
+      <w:r>
+        <w:rPr>
+          <w:b/>
+        </w:rPr>
+        <w:t>Merge</w:t>
+      </w:r>
+      <w:proofErr w:type="spellEnd"/>
+      <w:r>
+        <w:rPr>
+          <w:b/>
+        </w:rPr>
+        <w:t xml:space="preserve"> </w:t>
+      </w:r>
+      <w:proofErr w:type="spellStart"/>
+      <w:r>
+        <w:rPr>
+          <w:b/>
+        </w:rPr>
+        <w:t>Errors</w:t>
+      </w:r>
+      <w:proofErr w:type="spellEnd"/>
+      <w:r>
+        <w:t xml:space="preserve"> łączy informacje o błędach z wielu źródeł?</w:t>
+      </w:r>
+    </w:p>
+    <w:p>
+      <w:pPr>
+        <w:pStyle w:val="Akapitzlist"/>
+        <w:numPr>
+          <w:ilvl w:val="0"/>
+          <w:numId w:val="47"/>
+        </w:numPr>
+        <w:spacing w:line="360" w:lineRule="auto"/>
+      </w:pPr>
+      <w:r>
+        <w:t>Prawda,</w:t>
+      </w:r>
+    </w:p>
+    <w:p>
+      <w:pPr>
+        <w:pStyle w:val="Akapitzlist"/>
+        <w:numPr>
+          <w:ilvl w:val="0"/>
+          <w:numId w:val="47"/>
+        </w:numPr>
+        <w:spacing w:line="360" w:lineRule="auto"/>
+      </w:pPr>
+      <w:r>
+        <w:t>Fałsz.</w:t>
+      </w:r>
+    </w:p>
+    <w:p>
+      <w:pPr>
+        <w:pStyle w:val="Akapitzlist"/>
+        <w:numPr>
+          <w:ilvl w:val="0"/>
+          <w:numId w:val="26"/>
+        </w:numPr>
+        <w:spacing w:line="360" w:lineRule="auto"/>
+      </w:pPr>
     </w:p>
     <w:p>
       <w:pPr>
@@ -4373,7 +3847,6 @@
         <w:rPr>
           <w:color w:val="auto"/>
         </w:rPr>
-        <w:lastRenderedPageBreak/>
         <w:t>LITE</w:t>
       </w:r>
       <w:r>
@@ -4614,102 +4087,6 @@
       </w:pPr>
       <w:r>
         <w:t xml:space="preserve">- </w:t>
-      </w:r>
-      <w:r>
-        <w:t>uzupełnić strukturę danych oraz działanie programu „</w:t>
-      </w:r>
-      <w:proofErr w:type="spellStart"/>
-      <w:r>
-        <w:rPr>
-          <w:i/>
-        </w:rPr>
-        <w:t>Main_Maszyna.vi</w:t>
-      </w:r>
-      <w:proofErr w:type="spellEnd"/>
-      <w:r>
-        <w:t xml:space="preserve">”, żeby były przechowywane wektory próbek wartości </w:t>
-      </w:r>
-      <w:r>
-        <w:rPr>
-          <w:i/>
-        </w:rPr>
-        <w:t>Temperatura</w:t>
-      </w:r>
-      <w:r>
-        <w:t xml:space="preserve"> i </w:t>
-      </w:r>
-      <w:r>
-        <w:rPr>
-          <w:i/>
-        </w:rPr>
-        <w:t>Średnia</w:t>
-      </w:r>
-      <w:r>
-        <w:t xml:space="preserve">. – zadanie ma na celu przygotowanie programu do uzupełnienia </w:t>
-      </w:r>
-      <w:proofErr w:type="spellStart"/>
-      <w:r>
-        <w:t>stau</w:t>
-      </w:r>
-      <w:proofErr w:type="spellEnd"/>
-      <w:r>
-        <w:t xml:space="preserve"> „</w:t>
-      </w:r>
-      <w:r>
-        <w:rPr>
-          <w:i/>
-        </w:rPr>
-        <w:t>SAVE</w:t>
-      </w:r>
-      <w:r>
-        <w:t>”.</w:t>
-      </w:r>
-    </w:p>
-    <w:p>
-      <w:pPr>
-        <w:spacing w:line="360" w:lineRule="auto"/>
-      </w:pPr>
-      <w:r>
-        <w:t xml:space="preserve">- zmodyfikować działanie aplikacji tak, żeby sekwencja: </w:t>
-      </w:r>
-      <w:proofErr w:type="spellStart"/>
-      <w:r>
-        <w:t>Measure</w:t>
-      </w:r>
-      <w:proofErr w:type="spellEnd"/>
-      <w:r>
-        <w:t xml:space="preserve">, </w:t>
-      </w:r>
-      <w:proofErr w:type="spellStart"/>
-      <w:r>
-        <w:t>Analyze</w:t>
-      </w:r>
-      <w:proofErr w:type="spellEnd"/>
-      <w:r>
-        <w:t>, Display była zapętlona przez zadany okres czasu, z możliwością wcześniejszego wy</w:t>
-      </w:r>
-      <w:r>
-        <w:t>j</w:t>
-      </w:r>
-      <w:r>
-        <w:t>ścia.</w:t>
-      </w:r>
-    </w:p>
-    <w:p>
-      <w:pPr>
-        <w:spacing w:line="360" w:lineRule="auto"/>
-      </w:pPr>
-      <w:r>
-        <w:t>- zmodyfikować program tak, żeby przycisk „</w:t>
-      </w:r>
-      <w:r>
-        <w:rPr>
-          <w:i/>
-        </w:rPr>
-        <w:t>Zakończ Pomiar</w:t>
-      </w:r>
-      <w:r>
-        <w:t xml:space="preserve">” znajdował się w strukturze kontrolki „Akcje”. </w:t>
       </w:r>
     </w:p>
     <w:p>
@@ -4884,7 +4261,7 @@
         <w:rStyle w:val="Numerstrony"/>
         <w:noProof/>
       </w:rPr>
-      <w:t>2</w:t>
+      <w:t>5</w:t>
     </w:r>
     <w:r>
       <w:rPr>
@@ -5059,10 +4436,10 @@
                 <v:path o:extrusionok="f" gradientshapeok="t" o:connecttype="rect"/>
                 <o:lock v:ext="edit" aspectratio="t"/>
               </v:shapetype>
-              <v:shape id="_x0000_i1025" type="#_x0000_t75" style="width:17.25pt;height:27pt" o:ole="">
+              <v:shape id="_x0000_i1025" type="#_x0000_t75" style="width:17.3pt;height:27.05pt" o:ole="">
                 <v:imagedata r:id="rId1" o:title=""/>
               </v:shape>
-              <o:OLEObject Type="Embed" ProgID="CorelDRAW.Graphic.11" ShapeID="_x0000_i1025" DrawAspect="Content" ObjectID="_1511554309" r:id="rId2"/>
+              <o:OLEObject Type="Embed" ProgID="CorelDRAW.Graphic.11" ShapeID="_x0000_i1025" DrawAspect="Content" ObjectID="_1513369730" r:id="rId2"/>
             </w:object>
           </w:r>
         </w:p>
@@ -5692,6 +5069,95 @@
     </w:lvl>
   </w:abstractNum>
   <w:abstractNum w:abstractNumId="5">
+    <w:nsid w:val="0BF850B0"/>
+    <w:multiLevelType w:val="hybridMultilevel"/>
+    <w:tmpl w:val="69B011DC"/>
+    <w:lvl w:ilvl="0" w:tplc="E528DF84">
+      <w:start w:val="1"/>
+      <w:numFmt w:val="lowerLetter"/>
+      <w:lvlText w:val="%1."/>
+      <w:lvlJc w:val="left"/>
+      <w:pPr>
+        <w:ind w:left="1080" w:hanging="360"/>
+      </w:pPr>
+      <w:rPr>
+        <w:rFonts w:hint="default"/>
+      </w:rPr>
+    </w:lvl>
+    <w:lvl w:ilvl="1" w:tplc="04150019" w:tentative="1">
+      <w:start w:val="1"/>
+      <w:numFmt w:val="lowerLetter"/>
+      <w:lvlText w:val="%2."/>
+      <w:lvlJc w:val="left"/>
+      <w:pPr>
+        <w:ind w:left="1800" w:hanging="360"/>
+      </w:pPr>
+    </w:lvl>
+    <w:lvl w:ilvl="2" w:tplc="0415001B" w:tentative="1">
+      <w:start w:val="1"/>
+      <w:numFmt w:val="lowerRoman"/>
+      <w:lvlText w:val="%3."/>
+      <w:lvlJc w:val="right"/>
+      <w:pPr>
+        <w:ind w:left="2520" w:hanging="180"/>
+      </w:pPr>
+    </w:lvl>
+    <w:lvl w:ilvl="3" w:tplc="0415000F" w:tentative="1">
+      <w:start w:val="1"/>
+      <w:numFmt w:val="decimal"/>
+      <w:lvlText w:val="%4."/>
+      <w:lvlJc w:val="left"/>
+      <w:pPr>
+        <w:ind w:left="3240" w:hanging="360"/>
+      </w:pPr>
+    </w:lvl>
+    <w:lvl w:ilvl="4" w:tplc="04150019" w:tentative="1">
+      <w:start w:val="1"/>
+      <w:numFmt w:val="lowerLetter"/>
+      <w:lvlText w:val="%5."/>
+      <w:lvlJc w:val="left"/>
+      <w:pPr>
+        <w:ind w:left="3960" w:hanging="360"/>
+      </w:pPr>
+    </w:lvl>
+    <w:lvl w:ilvl="5" w:tplc="0415001B" w:tentative="1">
+      <w:start w:val="1"/>
+      <w:numFmt w:val="lowerRoman"/>
+      <w:lvlText w:val="%6."/>
+      <w:lvlJc w:val="right"/>
+      <w:pPr>
+        <w:ind w:left="4680" w:hanging="180"/>
+      </w:pPr>
+    </w:lvl>
+    <w:lvl w:ilvl="6" w:tplc="0415000F" w:tentative="1">
+      <w:start w:val="1"/>
+      <w:numFmt w:val="decimal"/>
+      <w:lvlText w:val="%7."/>
+      <w:lvlJc w:val="left"/>
+      <w:pPr>
+        <w:ind w:left="5400" w:hanging="360"/>
+      </w:pPr>
+    </w:lvl>
+    <w:lvl w:ilvl="7" w:tplc="04150019" w:tentative="1">
+      <w:start w:val="1"/>
+      <w:numFmt w:val="lowerLetter"/>
+      <w:lvlText w:val="%8."/>
+      <w:lvlJc w:val="left"/>
+      <w:pPr>
+        <w:ind w:left="6120" w:hanging="360"/>
+      </w:pPr>
+    </w:lvl>
+    <w:lvl w:ilvl="8" w:tplc="0415001B" w:tentative="1">
+      <w:start w:val="1"/>
+      <w:numFmt w:val="lowerRoman"/>
+      <w:lvlText w:val="%9."/>
+      <w:lvlJc w:val="right"/>
+      <w:pPr>
+        <w:ind w:left="6840" w:hanging="180"/>
+      </w:pPr>
+    </w:lvl>
+  </w:abstractNum>
+  <w:abstractNum w:abstractNumId="6">
     <w:nsid w:val="112E35F6"/>
     <w:multiLevelType w:val="hybridMultilevel"/>
     <w:tmpl w:val="7E28652E"/>
@@ -5780,7 +5246,7 @@
       </w:pPr>
     </w:lvl>
   </w:abstractNum>
-  <w:abstractNum w:abstractNumId="6">
+  <w:abstractNum w:abstractNumId="7">
     <w:nsid w:val="12A15E8F"/>
     <w:multiLevelType w:val="hybridMultilevel"/>
     <w:tmpl w:val="A16C44B8"/>
@@ -5880,7 +5346,7 @@
       </w:pPr>
     </w:lvl>
   </w:abstractNum>
-  <w:abstractNum w:abstractNumId="7">
+  <w:abstractNum w:abstractNumId="8">
     <w:nsid w:val="13D62A0D"/>
     <w:multiLevelType w:val="hybridMultilevel"/>
     <w:tmpl w:val="C0BA2D84"/>
@@ -5993,7 +5459,7 @@
       </w:rPr>
     </w:lvl>
   </w:abstractNum>
-  <w:abstractNum w:abstractNumId="8">
+  <w:abstractNum w:abstractNumId="9">
     <w:nsid w:val="159827C8"/>
     <w:multiLevelType w:val="hybridMultilevel"/>
     <w:tmpl w:val="C632E344"/>
@@ -6132,7 +5598,7 @@
       </w:rPr>
     </w:lvl>
   </w:abstractNum>
-  <w:abstractNum w:abstractNumId="9">
+  <w:abstractNum w:abstractNumId="10">
     <w:nsid w:val="172E038C"/>
     <w:multiLevelType w:val="multilevel"/>
     <w:tmpl w:val="C632E344"/>
@@ -6271,7 +5737,7 @@
       </w:rPr>
     </w:lvl>
   </w:abstractNum>
-  <w:abstractNum w:abstractNumId="10">
+  <w:abstractNum w:abstractNumId="11">
     <w:nsid w:val="18A947D2"/>
     <w:multiLevelType w:val="hybridMultilevel"/>
     <w:tmpl w:val="FE1403E6"/>
@@ -6360,7 +5826,7 @@
       </w:pPr>
     </w:lvl>
   </w:abstractNum>
-  <w:abstractNum w:abstractNumId="11">
+  <w:abstractNum w:abstractNumId="12">
     <w:nsid w:val="199071AD"/>
     <w:multiLevelType w:val="hybridMultilevel"/>
     <w:tmpl w:val="A1CA57D4"/>
@@ -6473,7 +5939,7 @@
       </w:rPr>
     </w:lvl>
   </w:abstractNum>
-  <w:abstractNum w:abstractNumId="12">
+  <w:abstractNum w:abstractNumId="13">
     <w:nsid w:val="19E475FA"/>
     <w:multiLevelType w:val="multilevel"/>
     <w:tmpl w:val="A1B2C1E0"/>
@@ -6613,7 +6079,7 @@
       </w:rPr>
     </w:lvl>
   </w:abstractNum>
-  <w:abstractNum w:abstractNumId="13">
+  <w:abstractNum w:abstractNumId="14">
     <w:nsid w:val="1C187E5E"/>
     <w:multiLevelType w:val="hybridMultilevel"/>
     <w:tmpl w:val="8CE80A54"/>
@@ -6703,7 +6169,7 @@
       </w:pPr>
     </w:lvl>
   </w:abstractNum>
-  <w:abstractNum w:abstractNumId="14">
+  <w:abstractNum w:abstractNumId="15">
     <w:nsid w:val="1E304002"/>
     <w:multiLevelType w:val="multilevel"/>
     <w:tmpl w:val="83FA8456"/>
@@ -6843,7 +6309,7 @@
       </w:rPr>
     </w:lvl>
   </w:abstractNum>
-  <w:abstractNum w:abstractNumId="15">
+  <w:abstractNum w:abstractNumId="16">
     <w:nsid w:val="2BA63A52"/>
     <w:multiLevelType w:val="hybridMultilevel"/>
     <w:tmpl w:val="E502238E"/>
@@ -6932,7 +6398,7 @@
       </w:pPr>
     </w:lvl>
   </w:abstractNum>
-  <w:abstractNum w:abstractNumId="16">
+  <w:abstractNum w:abstractNumId="17">
     <w:nsid w:val="2C920A7C"/>
     <w:multiLevelType w:val="hybridMultilevel"/>
     <w:tmpl w:val="0B4CAF30"/>
@@ -7032,7 +6498,7 @@
       </w:pPr>
     </w:lvl>
   </w:abstractNum>
-  <w:abstractNum w:abstractNumId="17">
+  <w:abstractNum w:abstractNumId="18">
     <w:nsid w:val="2DF97086"/>
     <w:multiLevelType w:val="hybridMultilevel"/>
     <w:tmpl w:val="47863560"/>
@@ -7172,7 +6638,7 @@
       </w:rPr>
     </w:lvl>
   </w:abstractNum>
-  <w:abstractNum w:abstractNumId="18">
+  <w:abstractNum w:abstractNumId="19">
     <w:nsid w:val="309464A4"/>
     <w:multiLevelType w:val="hybridMultilevel"/>
     <w:tmpl w:val="555E4994"/>
@@ -7285,7 +6751,7 @@
       </w:rPr>
     </w:lvl>
   </w:abstractNum>
-  <w:abstractNum w:abstractNumId="19">
+  <w:abstractNum w:abstractNumId="20">
     <w:nsid w:val="309A4745"/>
     <w:multiLevelType w:val="hybridMultilevel"/>
     <w:tmpl w:val="D8B4058C"/>
@@ -7398,7 +6864,96 @@
       </w:rPr>
     </w:lvl>
   </w:abstractNum>
-  <w:abstractNum w:abstractNumId="20">
+  <w:abstractNum w:abstractNumId="21">
+    <w:nsid w:val="36FF211B"/>
+    <w:multiLevelType w:val="hybridMultilevel"/>
+    <w:tmpl w:val="7EB429FA"/>
+    <w:lvl w:ilvl="0" w:tplc="E548B64E">
+      <w:start w:val="1"/>
+      <w:numFmt w:val="lowerLetter"/>
+      <w:lvlText w:val="%1."/>
+      <w:lvlJc w:val="left"/>
+      <w:pPr>
+        <w:ind w:left="1080" w:hanging="360"/>
+      </w:pPr>
+      <w:rPr>
+        <w:rFonts w:hint="default"/>
+      </w:rPr>
+    </w:lvl>
+    <w:lvl w:ilvl="1" w:tplc="04150019" w:tentative="1">
+      <w:start w:val="1"/>
+      <w:numFmt w:val="lowerLetter"/>
+      <w:lvlText w:val="%2."/>
+      <w:lvlJc w:val="left"/>
+      <w:pPr>
+        <w:ind w:left="1440" w:hanging="360"/>
+      </w:pPr>
+    </w:lvl>
+    <w:lvl w:ilvl="2" w:tplc="0415001B" w:tentative="1">
+      <w:start w:val="1"/>
+      <w:numFmt w:val="lowerRoman"/>
+      <w:lvlText w:val="%3."/>
+      <w:lvlJc w:val="right"/>
+      <w:pPr>
+        <w:ind w:left="2160" w:hanging="180"/>
+      </w:pPr>
+    </w:lvl>
+    <w:lvl w:ilvl="3" w:tplc="0415000F" w:tentative="1">
+      <w:start w:val="1"/>
+      <w:numFmt w:val="decimal"/>
+      <w:lvlText w:val="%4."/>
+      <w:lvlJc w:val="left"/>
+      <w:pPr>
+        <w:ind w:left="2880" w:hanging="360"/>
+      </w:pPr>
+    </w:lvl>
+    <w:lvl w:ilvl="4" w:tplc="04150019" w:tentative="1">
+      <w:start w:val="1"/>
+      <w:numFmt w:val="lowerLetter"/>
+      <w:lvlText w:val="%5."/>
+      <w:lvlJc w:val="left"/>
+      <w:pPr>
+        <w:ind w:left="3600" w:hanging="360"/>
+      </w:pPr>
+    </w:lvl>
+    <w:lvl w:ilvl="5" w:tplc="0415001B" w:tentative="1">
+      <w:start w:val="1"/>
+      <w:numFmt w:val="lowerRoman"/>
+      <w:lvlText w:val="%6."/>
+      <w:lvlJc w:val="right"/>
+      <w:pPr>
+        <w:ind w:left="4320" w:hanging="180"/>
+      </w:pPr>
+    </w:lvl>
+    <w:lvl w:ilvl="6" w:tplc="0415000F" w:tentative="1">
+      <w:start w:val="1"/>
+      <w:numFmt w:val="decimal"/>
+      <w:lvlText w:val="%7."/>
+      <w:lvlJc w:val="left"/>
+      <w:pPr>
+        <w:ind w:left="5040" w:hanging="360"/>
+      </w:pPr>
+    </w:lvl>
+    <w:lvl w:ilvl="7" w:tplc="04150019" w:tentative="1">
+      <w:start w:val="1"/>
+      <w:numFmt w:val="lowerLetter"/>
+      <w:lvlText w:val="%8."/>
+      <w:lvlJc w:val="left"/>
+      <w:pPr>
+        <w:ind w:left="5760" w:hanging="360"/>
+      </w:pPr>
+    </w:lvl>
+    <w:lvl w:ilvl="8" w:tplc="0415001B" w:tentative="1">
+      <w:start w:val="1"/>
+      <w:numFmt w:val="lowerRoman"/>
+      <w:lvlText w:val="%9."/>
+      <w:lvlJc w:val="right"/>
+      <w:pPr>
+        <w:ind w:left="6480" w:hanging="180"/>
+      </w:pPr>
+    </w:lvl>
+  </w:abstractNum>
+  <w:abstractNum w:abstractNumId="22">
     <w:nsid w:val="39EC5BF6"/>
     <w:multiLevelType w:val="hybridMultilevel"/>
     <w:tmpl w:val="4CD02256"/>
@@ -7511,7 +7066,7 @@
       </w:rPr>
     </w:lvl>
   </w:abstractNum>
-  <w:abstractNum w:abstractNumId="21">
+  <w:abstractNum w:abstractNumId="23">
     <w:nsid w:val="3F532490"/>
     <w:multiLevelType w:val="hybridMultilevel"/>
     <w:tmpl w:val="E2CC35E4"/>
@@ -7651,7 +7206,7 @@
       </w:rPr>
     </w:lvl>
   </w:abstractNum>
-  <w:abstractNum w:abstractNumId="22">
+  <w:abstractNum w:abstractNumId="24">
     <w:nsid w:val="428B0B79"/>
     <w:multiLevelType w:val="hybridMultilevel"/>
     <w:tmpl w:val="C7B2A4C0"/>
@@ -7764,7 +7319,7 @@
       </w:rPr>
     </w:lvl>
   </w:abstractNum>
-  <w:abstractNum w:abstractNumId="23">
+  <w:abstractNum w:abstractNumId="25">
     <w:nsid w:val="44BA5F6D"/>
     <w:multiLevelType w:val="hybridMultilevel"/>
     <w:tmpl w:val="39642ED2"/>
@@ -7853,7 +7408,7 @@
       </w:pPr>
     </w:lvl>
   </w:abstractNum>
-  <w:abstractNum w:abstractNumId="24">
+  <w:abstractNum w:abstractNumId="26">
     <w:nsid w:val="44D0229D"/>
     <w:multiLevelType w:val="hybridMultilevel"/>
     <w:tmpl w:val="49661E84"/>
@@ -7993,7 +7548,7 @@
       </w:rPr>
     </w:lvl>
   </w:abstractNum>
-  <w:abstractNum w:abstractNumId="25">
+  <w:abstractNum w:abstractNumId="27">
     <w:nsid w:val="46DF1D18"/>
     <w:multiLevelType w:val="hybridMultilevel"/>
     <w:tmpl w:val="A7502938"/>
@@ -8082,7 +7637,7 @@
       </w:pPr>
     </w:lvl>
   </w:abstractNum>
-  <w:abstractNum w:abstractNumId="26">
+  <w:abstractNum w:abstractNumId="28">
     <w:nsid w:val="4A0B58C9"/>
     <w:multiLevelType w:val="hybridMultilevel"/>
     <w:tmpl w:val="CCAEEB10"/>
@@ -8222,7 +7777,7 @@
       </w:rPr>
     </w:lvl>
   </w:abstractNum>
-  <w:abstractNum w:abstractNumId="27">
+  <w:abstractNum w:abstractNumId="29">
     <w:nsid w:val="4A5858A9"/>
     <w:multiLevelType w:val="hybridMultilevel"/>
     <w:tmpl w:val="4EAEBBF6"/>
@@ -8362,7 +7917,7 @@
       </w:rPr>
     </w:lvl>
   </w:abstractNum>
-  <w:abstractNum w:abstractNumId="28">
+  <w:abstractNum w:abstractNumId="30">
     <w:nsid w:val="4F9009AB"/>
     <w:multiLevelType w:val="hybridMultilevel"/>
     <w:tmpl w:val="169246D8"/>
@@ -8502,7 +8057,7 @@
       </w:rPr>
     </w:lvl>
   </w:abstractNum>
-  <w:abstractNum w:abstractNumId="29">
+  <w:abstractNum w:abstractNumId="31">
     <w:nsid w:val="50330A07"/>
     <w:multiLevelType w:val="hybridMultilevel"/>
     <w:tmpl w:val="8CE80A54"/>
@@ -8592,7 +8147,7 @@
       </w:pPr>
     </w:lvl>
   </w:abstractNum>
-  <w:abstractNum w:abstractNumId="30">
+  <w:abstractNum w:abstractNumId="32">
     <w:nsid w:val="507E2F1A"/>
     <w:multiLevelType w:val="hybridMultilevel"/>
     <w:tmpl w:val="6E92481C"/>
@@ -8705,7 +8260,7 @@
       </w:rPr>
     </w:lvl>
   </w:abstractNum>
-  <w:abstractNum w:abstractNumId="31">
+  <w:abstractNum w:abstractNumId="33">
     <w:nsid w:val="57CE4EF9"/>
     <w:multiLevelType w:val="hybridMultilevel"/>
     <w:tmpl w:val="BCD8415A"/>
@@ -8845,7 +8400,96 @@
       </w:rPr>
     </w:lvl>
   </w:abstractNum>
-  <w:abstractNum w:abstractNumId="32">
+  <w:abstractNum w:abstractNumId="34">
+    <w:nsid w:val="5A2C1397"/>
+    <w:multiLevelType w:val="hybridMultilevel"/>
+    <w:tmpl w:val="7B7E1CA6"/>
+    <w:lvl w:ilvl="0" w:tplc="CF603B2E">
+      <w:start w:val="1"/>
+      <w:numFmt w:val="lowerLetter"/>
+      <w:lvlText w:val="%1."/>
+      <w:lvlJc w:val="left"/>
+      <w:pPr>
+        <w:ind w:left="1080" w:hanging="360"/>
+      </w:pPr>
+      <w:rPr>
+        <w:rFonts w:hint="default"/>
+      </w:rPr>
+    </w:lvl>
+    <w:lvl w:ilvl="1" w:tplc="04150019" w:tentative="1">
+      <w:start w:val="1"/>
+      <w:numFmt w:val="lowerLetter"/>
+      <w:lvlText w:val="%2."/>
+      <w:lvlJc w:val="left"/>
+      <w:pPr>
+        <w:ind w:left="1440" w:hanging="360"/>
+      </w:pPr>
+    </w:lvl>
+    <w:lvl w:ilvl="2" w:tplc="0415001B" w:tentative="1">
+      <w:start w:val="1"/>
+      <w:numFmt w:val="lowerRoman"/>
+      <w:lvlText w:val="%3."/>
+      <w:lvlJc w:val="right"/>
+      <w:pPr>
+        <w:ind w:left="2160" w:hanging="180"/>
+      </w:pPr>
+    </w:lvl>
+    <w:lvl w:ilvl="3" w:tplc="0415000F" w:tentative="1">
+      <w:start w:val="1"/>
+      <w:numFmt w:val="decimal"/>
+      <w:lvlText w:val="%4."/>
+      <w:lvlJc w:val="left"/>
+      <w:pPr>
+        <w:ind w:left="2880" w:hanging="360"/>
+      </w:pPr>
+    </w:lvl>
+    <w:lvl w:ilvl="4" w:tplc="04150019" w:tentative="1">
+      <w:start w:val="1"/>
+      <w:numFmt w:val="lowerLetter"/>
+      <w:lvlText w:val="%5."/>
+      <w:lvlJc w:val="left"/>
+      <w:pPr>
+        <w:ind w:left="3600" w:hanging="360"/>
+      </w:pPr>
+    </w:lvl>
+    <w:lvl w:ilvl="5" w:tplc="0415001B" w:tentative="1">
+      <w:start w:val="1"/>
+      <w:numFmt w:val="lowerRoman"/>
+      <w:lvlText w:val="%6."/>
+      <w:lvlJc w:val="right"/>
+      <w:pPr>
+        <w:ind w:left="4320" w:hanging="180"/>
+      </w:pPr>
+    </w:lvl>
+    <w:lvl w:ilvl="6" w:tplc="0415000F" w:tentative="1">
+      <w:start w:val="1"/>
+      <w:numFmt w:val="decimal"/>
+      <w:lvlText w:val="%7."/>
+      <w:lvlJc w:val="left"/>
+      <w:pPr>
+        <w:ind w:left="5040" w:hanging="360"/>
+      </w:pPr>
+    </w:lvl>
+    <w:lvl w:ilvl="7" w:tplc="04150019" w:tentative="1">
+      <w:start w:val="1"/>
+      <w:numFmt w:val="lowerLetter"/>
+      <w:lvlText w:val="%8."/>
+      <w:lvlJc w:val="left"/>
+      <w:pPr>
+        <w:ind w:left="5760" w:hanging="360"/>
+      </w:pPr>
+    </w:lvl>
+    <w:lvl w:ilvl="8" w:tplc="0415001B" w:tentative="1">
+      <w:start w:val="1"/>
+      <w:numFmt w:val="lowerRoman"/>
+      <w:lvlText w:val="%9."/>
+      <w:lvlJc w:val="right"/>
+      <w:pPr>
+        <w:ind w:left="6480" w:hanging="180"/>
+      </w:pPr>
+    </w:lvl>
+  </w:abstractNum>
+  <w:abstractNum w:abstractNumId="35">
     <w:nsid w:val="5DC4639E"/>
     <w:multiLevelType w:val="hybridMultilevel"/>
     <w:tmpl w:val="E36C49C2"/>
@@ -8985,7 +8629,120 @@
       </w:rPr>
     </w:lvl>
   </w:abstractNum>
-  <w:abstractNum w:abstractNumId="33">
+  <w:abstractNum w:abstractNumId="36">
+    <w:nsid w:val="5EA53AA7"/>
+    <w:multiLevelType w:val="hybridMultilevel"/>
+    <w:tmpl w:val="CD2CCF86"/>
+    <w:lvl w:ilvl="0" w:tplc="E572F29C">
+      <w:start w:val="1"/>
+      <w:numFmt w:val="bullet"/>
+      <w:lvlText w:val=""/>
+      <w:lvlJc w:val="left"/>
+      <w:pPr>
+        <w:ind w:left="1428" w:hanging="360"/>
+      </w:pPr>
+      <w:rPr>
+        <w:rFonts w:ascii="Symbol" w:hAnsi="Symbol" w:hint="default"/>
+      </w:rPr>
+    </w:lvl>
+    <w:lvl w:ilvl="1" w:tplc="04150003" w:tentative="1">
+      <w:start w:val="1"/>
+      <w:numFmt w:val="bullet"/>
+      <w:lvlText w:val="o"/>
+      <w:lvlJc w:val="left"/>
+      <w:pPr>
+        <w:ind w:left="2148" w:hanging="360"/>
+      </w:pPr>
+      <w:rPr>
+        <w:rFonts w:ascii="Courier New" w:hAnsi="Courier New" w:cs="Courier New" w:hint="default"/>
+      </w:rPr>
+    </w:lvl>
+    <w:lvl w:ilvl="2" w:tplc="04150005" w:tentative="1">
+      <w:start w:val="1"/>
+      <w:numFmt w:val="bullet"/>
+      <w:lvlText w:val=""/>
+      <w:lvlJc w:val="left"/>
+      <w:pPr>
+        <w:ind w:left="2868" w:hanging="360"/>
+      </w:pPr>
+      <w:rPr>
+        <w:rFonts w:ascii="Wingdings" w:hAnsi="Wingdings" w:hint="default"/>
+      </w:rPr>
+    </w:lvl>
+    <w:lvl w:ilvl="3" w:tplc="04150001" w:tentative="1">
+      <w:start w:val="1"/>
+      <w:numFmt w:val="bullet"/>
+      <w:lvlText w:val=""/>
+      <w:lvlJc w:val="left"/>
+      <w:pPr>
+        <w:ind w:left="3588" w:hanging="360"/>
+      </w:pPr>
+      <w:rPr>
+        <w:rFonts w:ascii="Symbol" w:hAnsi="Symbol" w:hint="default"/>
+      </w:rPr>
+    </w:lvl>
+    <w:lvl w:ilvl="4" w:tplc="04150003" w:tentative="1">
+      <w:start w:val="1"/>
+      <w:numFmt w:val="bullet"/>
+      <w:lvlText w:val="o"/>
+      <w:lvlJc w:val="left"/>
+      <w:pPr>
+        <w:ind w:left="4308" w:hanging="360"/>
+      </w:pPr>
+      <w:rPr>
+        <w:rFonts w:ascii="Courier New" w:hAnsi="Courier New" w:cs="Courier New" w:hint="default"/>
+      </w:rPr>
+    </w:lvl>
+    <w:lvl w:ilvl="5" w:tplc="04150005" w:tentative="1">
+      <w:start w:val="1"/>
+      <w:numFmt w:val="bullet"/>
+      <w:lvlText w:val=""/>
+      <w:lvlJc w:val="left"/>
+      <w:pPr>
+        <w:ind w:left="5028" w:hanging="360"/>
+      </w:pPr>
+      <w:rPr>
+        <w:rFonts w:ascii="Wingdings" w:hAnsi="Wingdings" w:hint="default"/>
+      </w:rPr>
+    </w:lvl>
+    <w:lvl w:ilvl="6" w:tplc="04150001" w:tentative="1">
+      <w:start w:val="1"/>
+      <w:numFmt w:val="bullet"/>
+      <w:lvlText w:val=""/>
+      <w:lvlJc w:val="left"/>
+      <w:pPr>
+        <w:ind w:left="5748" w:hanging="360"/>
+      </w:pPr>
+      <w:rPr>
+        <w:rFonts w:ascii="Symbol" w:hAnsi="Symbol" w:hint="default"/>
+      </w:rPr>
+    </w:lvl>
+    <w:lvl w:ilvl="7" w:tplc="04150003" w:tentative="1">
+      <w:start w:val="1"/>
+      <w:numFmt w:val="bullet"/>
+      <w:lvlText w:val="o"/>
+      <w:lvlJc w:val="left"/>
+      <w:pPr>
+        <w:ind w:left="6468" w:hanging="360"/>
+      </w:pPr>
+      <w:rPr>
+        <w:rFonts w:ascii="Courier New" w:hAnsi="Courier New" w:cs="Courier New" w:hint="default"/>
+      </w:rPr>
+    </w:lvl>
+    <w:lvl w:ilvl="8" w:tplc="04150005" w:tentative="1">
+      <w:start w:val="1"/>
+      <w:numFmt w:val="bullet"/>
+      <w:lvlText w:val=""/>
+      <w:lvlJc w:val="left"/>
+      <w:pPr>
+        <w:ind w:left="7188" w:hanging="360"/>
+      </w:pPr>
+      <w:rPr>
+        <w:rFonts w:ascii="Wingdings" w:hAnsi="Wingdings" w:hint="default"/>
+      </w:rPr>
+    </w:lvl>
+  </w:abstractNum>
+  <w:abstractNum w:abstractNumId="37">
     <w:nsid w:val="60FD1859"/>
     <w:multiLevelType w:val="multilevel"/>
     <w:tmpl w:val="0415001F"/>
@@ -9071,7 +8828,7 @@
       </w:pPr>
     </w:lvl>
   </w:abstractNum>
-  <w:abstractNum w:abstractNumId="34">
+  <w:abstractNum w:abstractNumId="38">
     <w:nsid w:val="64F25570"/>
     <w:multiLevelType w:val="hybridMultilevel"/>
     <w:tmpl w:val="FD50839A"/>
@@ -9184,7 +8941,7 @@
       </w:rPr>
     </w:lvl>
   </w:abstractNum>
-  <w:abstractNum w:abstractNumId="35">
+  <w:abstractNum w:abstractNumId="39">
     <w:nsid w:val="69095227"/>
     <w:multiLevelType w:val="hybridMultilevel"/>
     <w:tmpl w:val="B12EE482"/>
@@ -9297,7 +9054,7 @@
       </w:rPr>
     </w:lvl>
   </w:abstractNum>
-  <w:abstractNum w:abstractNumId="36">
+  <w:abstractNum w:abstractNumId="40">
     <w:nsid w:val="6B236F82"/>
     <w:multiLevelType w:val="hybridMultilevel"/>
     <w:tmpl w:val="297492D4"/>
@@ -9437,7 +9194,7 @@
       </w:rPr>
     </w:lvl>
   </w:abstractNum>
-  <w:abstractNum w:abstractNumId="37">
+  <w:abstractNum w:abstractNumId="41">
     <w:nsid w:val="6BEF740E"/>
     <w:multiLevelType w:val="multilevel"/>
     <w:tmpl w:val="0415001F"/>
@@ -9523,7 +9280,7 @@
       </w:pPr>
     </w:lvl>
   </w:abstractNum>
-  <w:abstractNum w:abstractNumId="38">
+  <w:abstractNum w:abstractNumId="42">
     <w:nsid w:val="704E34B3"/>
     <w:multiLevelType w:val="hybridMultilevel"/>
     <w:tmpl w:val="9B1E3A34"/>
@@ -9635,7 +9392,7 @@
       </w:rPr>
     </w:lvl>
   </w:abstractNum>
-  <w:abstractNum w:abstractNumId="39">
+  <w:abstractNum w:abstractNumId="43">
     <w:nsid w:val="721E28C3"/>
     <w:multiLevelType w:val="hybridMultilevel"/>
     <w:tmpl w:val="2202E854"/>
@@ -9747,7 +9504,7 @@
       </w:rPr>
     </w:lvl>
   </w:abstractNum>
-  <w:abstractNum w:abstractNumId="40">
+  <w:abstractNum w:abstractNumId="44">
     <w:nsid w:val="76C66C13"/>
     <w:multiLevelType w:val="hybridMultilevel"/>
     <w:tmpl w:val="CAA49C9A"/>
@@ -9860,7 +9617,7 @@
       </w:pPr>
     </w:lvl>
   </w:abstractNum>
-  <w:abstractNum w:abstractNumId="41">
+  <w:abstractNum w:abstractNumId="45">
     <w:nsid w:val="7E5D7D8E"/>
     <w:multiLevelType w:val="hybridMultilevel"/>
     <w:tmpl w:val="8CE80A54"/>
@@ -9950,7 +9707,7 @@
       </w:pPr>
     </w:lvl>
   </w:abstractNum>
-  <w:abstractNum w:abstractNumId="42">
+  <w:abstractNum w:abstractNumId="46">
     <w:nsid w:val="7F890F42"/>
     <w:multiLevelType w:val="hybridMultilevel"/>
     <w:tmpl w:val="2BDE6934"/>
@@ -10064,133 +9821,145 @@
     </w:lvl>
   </w:abstractNum>
   <w:num w:numId="1">
-    <w:abstractNumId w:val="36"/>
+    <w:abstractNumId w:val="40"/>
   </w:num>
   <w:num w:numId="2">
-    <w:abstractNumId w:val="24"/>
+    <w:abstractNumId w:val="26"/>
   </w:num>
   <w:num w:numId="3">
-    <w:abstractNumId w:val="8"/>
+    <w:abstractNumId w:val="9"/>
   </w:num>
   <w:num w:numId="4">
-    <w:abstractNumId w:val="9"/>
+    <w:abstractNumId w:val="10"/>
   </w:num>
   <w:num w:numId="5">
-    <w:abstractNumId w:val="21"/>
+    <w:abstractNumId w:val="23"/>
   </w:num>
   <w:num w:numId="6">
     <w:abstractNumId w:val="0"/>
   </w:num>
   <w:num w:numId="7">
-    <w:abstractNumId w:val="12"/>
+    <w:abstractNumId w:val="13"/>
   </w:num>
   <w:num w:numId="8">
-    <w:abstractNumId w:val="26"/>
+    <w:abstractNumId w:val="28"/>
   </w:num>
   <w:num w:numId="9">
-    <w:abstractNumId w:val="17"/>
+    <w:abstractNumId w:val="18"/>
   </w:num>
   <w:num w:numId="10">
     <w:abstractNumId w:val="4"/>
   </w:num>
   <w:num w:numId="11">
-    <w:abstractNumId w:val="28"/>
+    <w:abstractNumId w:val="30"/>
   </w:num>
   <w:num w:numId="12">
-    <w:abstractNumId w:val="32"/>
+    <w:abstractNumId w:val="35"/>
   </w:num>
   <w:num w:numId="13">
-    <w:abstractNumId w:val="40"/>
+    <w:abstractNumId w:val="44"/>
   </w:num>
   <w:num w:numId="14">
-    <w:abstractNumId w:val="14"/>
+    <w:abstractNumId w:val="15"/>
   </w:num>
   <w:num w:numId="15">
-    <w:abstractNumId w:val="27"/>
+    <w:abstractNumId w:val="29"/>
   </w:num>
   <w:num w:numId="16">
-    <w:abstractNumId w:val="16"/>
+    <w:abstractNumId w:val="17"/>
   </w:num>
   <w:num w:numId="17">
-    <w:abstractNumId w:val="6"/>
+    <w:abstractNumId w:val="7"/>
   </w:num>
   <w:num w:numId="18">
-    <w:abstractNumId w:val="34"/>
+    <w:abstractNumId w:val="38"/>
   </w:num>
   <w:num w:numId="19">
-    <w:abstractNumId w:val="22"/>
+    <w:abstractNumId w:val="24"/>
   </w:num>
   <w:num w:numId="20">
-    <w:abstractNumId w:val="23"/>
+    <w:abstractNumId w:val="25"/>
   </w:num>
   <w:num w:numId="21">
-    <w:abstractNumId w:val="30"/>
+    <w:abstractNumId w:val="32"/>
   </w:num>
   <w:num w:numId="22">
     <w:abstractNumId w:val="3"/>
   </w:num>
   <w:num w:numId="23">
+    <w:abstractNumId w:val="20"/>
+  </w:num>
+  <w:num w:numId="24">
+    <w:abstractNumId w:val="37"/>
+  </w:num>
+  <w:num w:numId="25">
+    <w:abstractNumId w:val="41"/>
+  </w:num>
+  <w:num w:numId="26">
+    <w:abstractNumId w:val="6"/>
+  </w:num>
+  <w:num w:numId="27">
+    <w:abstractNumId w:val="27"/>
+  </w:num>
+  <w:num w:numId="28">
+    <w:abstractNumId w:val="45"/>
+  </w:num>
+  <w:num w:numId="29">
+    <w:abstractNumId w:val="33"/>
+  </w:num>
+  <w:num w:numId="30">
+    <w:abstractNumId w:val="39"/>
+  </w:num>
+  <w:num w:numId="31">
     <w:abstractNumId w:val="19"/>
   </w:num>
-  <w:num w:numId="24">
-    <w:abstractNumId w:val="33"/>
-  </w:num>
-  <w:num w:numId="25">
-    <w:abstractNumId w:val="37"/>
-  </w:num>
-  <w:num w:numId="26">
-    <w:abstractNumId w:val="5"/>
-  </w:num>
-  <w:num w:numId="27">
-    <w:abstractNumId w:val="25"/>
-  </w:num>
-  <w:num w:numId="28">
-    <w:abstractNumId w:val="41"/>
-  </w:num>
-  <w:num w:numId="29">
-    <w:abstractNumId w:val="31"/>
-  </w:num>
-  <w:num w:numId="30">
-    <w:abstractNumId w:val="35"/>
-  </w:num>
-  <w:num w:numId="31">
-    <w:abstractNumId w:val="18"/>
-  </w:num>
   <w:num w:numId="32">
-    <w:abstractNumId w:val="20"/>
+    <w:abstractNumId w:val="22"/>
   </w:num>
   <w:num w:numId="33">
-    <w:abstractNumId w:val="13"/>
+    <w:abstractNumId w:val="14"/>
   </w:num>
   <w:num w:numId="34">
     <w:abstractNumId w:val="1"/>
   </w:num>
   <w:num w:numId="35">
-    <w:abstractNumId w:val="10"/>
+    <w:abstractNumId w:val="11"/>
   </w:num>
   <w:num w:numId="36">
-    <w:abstractNumId w:val="29"/>
+    <w:abstractNumId w:val="31"/>
   </w:num>
   <w:num w:numId="37">
-    <w:abstractNumId w:val="7"/>
+    <w:abstractNumId w:val="8"/>
   </w:num>
   <w:num w:numId="38">
-    <w:abstractNumId w:val="11"/>
+    <w:abstractNumId w:val="12"/>
   </w:num>
   <w:num w:numId="39">
     <w:abstractNumId w:val="2"/>
   </w:num>
   <w:num w:numId="40">
-    <w:abstractNumId w:val="38"/>
+    <w:abstractNumId w:val="42"/>
   </w:num>
   <w:num w:numId="41">
-    <w:abstractNumId w:val="39"/>
+    <w:abstractNumId w:val="43"/>
   </w:num>
   <w:num w:numId="42">
-    <w:abstractNumId w:val="15"/>
+    <w:abstractNumId w:val="16"/>
   </w:num>
   <w:num w:numId="43">
-    <w:abstractNumId w:val="42"/>
+    <w:abstractNumId w:val="46"/>
+  </w:num>
+  <w:num w:numId="44">
+    <w:abstractNumId w:val="36"/>
+  </w:num>
+  <w:num w:numId="45">
+    <w:abstractNumId w:val="5"/>
+  </w:num>
+  <w:num w:numId="46">
+    <w:abstractNumId w:val="21"/>
+  </w:num>
+  <w:num w:numId="47">
+    <w:abstractNumId w:val="34"/>
   </w:num>
 </w:numbering>
 </file>
@@ -10941,7 +10710,7 @@
 </file>
 
 <file path=customXml/itemProps1.xml><?xml version="1.0" encoding="utf-8"?>
-<ds:datastoreItem xmlns:ds="http://schemas.openxmlformats.org/officeDocument/2006/customXml" ds:itemID="{B68BDE32-E4D3-4F23-B1E3-D3DBCDF97C05}">
+<ds:datastoreItem xmlns:ds="http://schemas.openxmlformats.org/officeDocument/2006/customXml" ds:itemID="{8356609C-B02F-49D7-8DCA-CC08CFD54D23}">
   <ds:schemaRefs>
     <ds:schemaRef ds:uri="http://schemas.openxmlformats.org/officeDocument/2006/bibliography"/>
   </ds:schemaRefs>

</xml_diff>

<commit_message>
zmiana harmonogramu na przyszły rok Uzupełnienie wstępu teoretycznego w ćwiczeniu 11
</commit_message>
<xml_diff>
--- a/Ćw 11 obsługa błędów/PiWDP11 bledy.docx
+++ b/Ćw 11 obsługa błędów/PiWDP11 bledy.docx
@@ -815,7 +815,7 @@
               <w:fldChar w:fldCharType="begin"/>
             </w:r>
             <w:r>
-              <w:instrText xml:space="preserve"> PAGEREF _Ref437794221 \h </w:instrText>
+              <w:instrText xml:space="preserve"> PAGEREF _Ref439626214 \h </w:instrText>
             </w:r>
             <w:r>
               <w:fldChar w:fldCharType="separate"/>
@@ -918,7 +918,7 @@
               <w:fldChar w:fldCharType="begin"/>
             </w:r>
             <w:r>
-              <w:instrText xml:space="preserve"> PAGEREF _Ref437794225 \h </w:instrText>
+              <w:instrText xml:space="preserve"> PAGEREF _Ref439626220 \h </w:instrText>
             </w:r>
             <w:r>
               <w:fldChar w:fldCharType="separate"/>
@@ -927,7 +927,7 @@
               <w:rPr>
                 <w:noProof/>
               </w:rPr>
-              <w:t>3</w:t>
+              <w:t>4</w:t>
             </w:r>
             <w:r>
               <w:fldChar w:fldCharType="end"/>
@@ -1005,7 +1005,7 @@
               <w:rPr>
                 <w:noProof/>
               </w:rPr>
-              <w:t>3</w:t>
+              <w:t>6</w:t>
             </w:r>
             <w:r>
               <w:fldChar w:fldCharType="end"/>
@@ -1080,7 +1080,7 @@
               <w:rPr>
                 <w:noProof/>
               </w:rPr>
-              <w:t>3</w:t>
+              <w:t>6</w:t>
             </w:r>
             <w:r>
               <w:fldChar w:fldCharType="end"/>
@@ -1155,7 +1155,7 @@
               <w:rPr>
                 <w:noProof/>
               </w:rPr>
-              <w:t>3</w:t>
+              <w:t>6</w:t>
             </w:r>
             <w:r>
               <w:fldChar w:fldCharType="end"/>
@@ -1230,7 +1230,7 @@
               <w:rPr>
                 <w:noProof/>
               </w:rPr>
-              <w:t>3</w:t>
+              <w:t>6</w:t>
             </w:r>
             <w:r>
               <w:fldChar w:fldCharType="end"/>
@@ -1311,7 +1311,7 @@
               <w:rPr>
                 <w:noProof/>
               </w:rPr>
-              <w:t>3</w:t>
+              <w:t>6</w:t>
             </w:r>
             <w:r>
               <w:fldChar w:fldCharType="end"/>
@@ -1347,7 +1347,7 @@
               <w:fldChar w:fldCharType="begin"/>
             </w:r>
             <w:r>
-              <w:instrText xml:space="preserve"> REF _Ref437552650 \h </w:instrText>
+              <w:instrText xml:space="preserve"> REF _Ref439683658 \h </w:instrText>
             </w:r>
             <w:r>
               <w:fldChar w:fldCharType="separate"/>
@@ -1362,8 +1362,30 @@
               <w:rPr>
                 <w:b/>
               </w:rPr>
-              <w:t xml:space="preserve"> – filtracja zdarzenia zamknięcia aplikacji</w:t>
-            </w:r>
+              <w:t xml:space="preserve"> – działanie węzła </w:t>
+            </w:r>
+            <w:proofErr w:type="spellStart"/>
+            <w:r>
+              <w:rPr>
+                <w:b/>
+              </w:rPr>
+              <w:t>Merge</w:t>
+            </w:r>
+            <w:proofErr w:type="spellEnd"/>
+            <w:r>
+              <w:rPr>
+                <w:b/>
+              </w:rPr>
+              <w:t xml:space="preserve"> </w:t>
+            </w:r>
+            <w:proofErr w:type="spellStart"/>
+            <w:r>
+              <w:rPr>
+                <w:b/>
+              </w:rPr>
+              <w:t>Errors</w:t>
+            </w:r>
+            <w:proofErr w:type="spellEnd"/>
             <w:r>
               <w:fldChar w:fldCharType="end"/>
             </w:r>
@@ -1383,7 +1405,7 @@
               <w:fldChar w:fldCharType="begin"/>
             </w:r>
             <w:r>
-              <w:instrText xml:space="preserve"> PAGEREF _Ref437552650 \h </w:instrText>
+              <w:instrText xml:space="preserve"> PAGEREF _Ref439683658 \h </w:instrText>
             </w:r>
             <w:r>
               <w:fldChar w:fldCharType="separate"/>
@@ -1392,7 +1414,7 @@
               <w:rPr>
                 <w:noProof/>
               </w:rPr>
-              <w:t>4</w:t>
+              <w:t>6</w:t>
             </w:r>
             <w:r>
               <w:fldChar w:fldCharType="end"/>
@@ -1470,7 +1492,7 @@
               <w:rPr>
                 <w:noProof/>
               </w:rPr>
-              <w:t>9</w:t>
+              <w:t>6</w:t>
             </w:r>
             <w:r>
               <w:fldChar w:fldCharType="end"/>
@@ -1545,7 +1567,7 @@
               <w:rPr>
                 <w:noProof/>
               </w:rPr>
-              <w:t>9</w:t>
+              <w:t>6</w:t>
             </w:r>
             <w:r>
               <w:fldChar w:fldCharType="end"/>
@@ -1767,11 +1789,33 @@
           <w:p>
             <w:pPr>
               <w:spacing w:before="120" w:after="120"/>
-              <w:rPr>
-                <w:sz w:val="22"/>
-                <w:szCs w:val="22"/>
-              </w:rPr>
             </w:pPr>
+            <w:r>
+              <w:fldChar w:fldCharType="begin"/>
+            </w:r>
+            <w:r>
+              <w:instrText xml:space="preserve"> REF _Ref439681359 \h </w:instrText>
+            </w:r>
+            <w:r>
+              <w:instrText xml:space="preserve"> \* MERGEFORMAT </w:instrText>
+            </w:r>
+            <w:r>
+              <w:fldChar w:fldCharType="separate"/>
+            </w:r>
+            <w:r>
+              <w:t xml:space="preserve">Widok węzła Simple </w:t>
+            </w:r>
+            <w:proofErr w:type="spellStart"/>
+            <w:r>
+              <w:t>Error</w:t>
+            </w:r>
+            <w:proofErr w:type="spellEnd"/>
+            <w:r>
+              <w:t xml:space="preserve"> Handler z dostępnymi opcjami informowania o błędach.</w:t>
+            </w:r>
+            <w:r>
+              <w:fldChar w:fldCharType="end"/>
+            </w:r>
           </w:p>
         </w:tc>
         <w:tc>
@@ -1784,6 +1828,24 @@
               <w:spacing w:before="120" w:after="120"/>
               <w:jc w:val="right"/>
             </w:pPr>
+            <w:r>
+              <w:fldChar w:fldCharType="begin"/>
+            </w:r>
+            <w:r>
+              <w:instrText xml:space="preserve"> PAGEREF _Ref439681359 \h </w:instrText>
+            </w:r>
+            <w:r>
+              <w:fldChar w:fldCharType="separate"/>
+            </w:r>
+            <w:r>
+              <w:rPr>
+                <w:noProof/>
+              </w:rPr>
+              <w:t>4</w:t>
+            </w:r>
+            <w:r>
+              <w:fldChar w:fldCharType="end"/>
+            </w:r>
           </w:p>
         </w:tc>
       </w:tr>
@@ -1810,11 +1872,41 @@
           <w:p>
             <w:pPr>
               <w:spacing w:before="120" w:after="120"/>
-              <w:rPr>
-                <w:sz w:val="22"/>
-                <w:szCs w:val="22"/>
-              </w:rPr>
             </w:pPr>
+            <w:r>
+              <w:fldChar w:fldCharType="begin"/>
+            </w:r>
+            <w:r>
+              <w:instrText xml:space="preserve"> REF _Ref439683060 \h </w:instrText>
+            </w:r>
+            <w:r>
+              <w:instrText xml:space="preserve"> \* MERGEFORMAT </w:instrText>
+            </w:r>
+            <w:r>
+              <w:fldChar w:fldCharType="separate"/>
+            </w:r>
+            <w:r>
+              <w:t xml:space="preserve">Zamknięcie węzła nie posiadającego terminali błędu w strukturze </w:t>
+            </w:r>
+            <w:proofErr w:type="spellStart"/>
+            <w:r>
+              <w:t>Case</w:t>
+            </w:r>
+            <w:proofErr w:type="spellEnd"/>
+            <w:r>
+              <w:t xml:space="preserve"> (a), w </w:t>
+            </w:r>
+            <w:proofErr w:type="spellStart"/>
+            <w:r>
+              <w:t>subVI</w:t>
+            </w:r>
+            <w:proofErr w:type="spellEnd"/>
+            <w:r>
+              <w:t xml:space="preserve"> (b).</w:t>
+            </w:r>
+            <w:r>
+              <w:fldChar w:fldCharType="end"/>
+            </w:r>
           </w:p>
         </w:tc>
         <w:tc>
@@ -1827,6 +1919,24 @@
               <w:spacing w:before="120" w:after="120"/>
               <w:jc w:val="right"/>
             </w:pPr>
+            <w:r>
+              <w:fldChar w:fldCharType="begin"/>
+            </w:r>
+            <w:r>
+              <w:instrText xml:space="preserve"> PAGEREF _Ref439683060 \h </w:instrText>
+            </w:r>
+            <w:r>
+              <w:fldChar w:fldCharType="separate"/>
+            </w:r>
+            <w:r>
+              <w:rPr>
+                <w:noProof/>
+              </w:rPr>
+              <w:t>5</w:t>
+            </w:r>
+            <w:r>
+              <w:fldChar w:fldCharType="end"/>
+            </w:r>
           </w:p>
         </w:tc>
       </w:tr>
@@ -1853,11 +1963,12 @@
           <w:p>
             <w:pPr>
               <w:spacing w:before="120" w:after="120"/>
-              <w:rPr>
-                <w:sz w:val="22"/>
-                <w:szCs w:val="22"/>
-              </w:rPr>
             </w:pPr>
+            <w:fldSimple w:instr=" REF _Ref439681851 \h  \* MERGEFORMAT ">
+              <w:r>
+                <w:t>Komunikacja z dwoma urządzeniami – połączenie przewodów błędu.</w:t>
+              </w:r>
+            </w:fldSimple>
           </w:p>
         </w:tc>
         <w:tc>
@@ -1870,6 +1981,24 @@
               <w:spacing w:before="120" w:after="120"/>
               <w:jc w:val="right"/>
             </w:pPr>
+            <w:r>
+              <w:fldChar w:fldCharType="begin"/>
+            </w:r>
+            <w:r>
+              <w:instrText xml:space="preserve"> PAGEREF _Ref439681851 \h </w:instrText>
+            </w:r>
+            <w:r>
+              <w:fldChar w:fldCharType="separate"/>
+            </w:r>
+            <w:r>
+              <w:rPr>
+                <w:noProof/>
+              </w:rPr>
+              <w:t>5</w:t>
+            </w:r>
+            <w:r>
+              <w:fldChar w:fldCharType="end"/>
+            </w:r>
           </w:p>
         </w:tc>
       </w:tr>
@@ -1896,11 +2025,41 @@
           <w:p>
             <w:pPr>
               <w:spacing w:before="120" w:after="120"/>
-              <w:rPr>
-                <w:sz w:val="22"/>
-                <w:szCs w:val="22"/>
-              </w:rPr>
             </w:pPr>
+            <w:r>
+              <w:fldChar w:fldCharType="begin"/>
+            </w:r>
+            <w:r>
+              <w:instrText xml:space="preserve"> REF _Ref439683733 \h </w:instrText>
+            </w:r>
+            <w:r>
+              <w:instrText xml:space="preserve"> \* MERGEFORMAT </w:instrText>
+            </w:r>
+            <w:r>
+              <w:fldChar w:fldCharType="separate"/>
+            </w:r>
+            <w:r>
+              <w:t xml:space="preserve">Pomoc kontekstowa z opisem węzła </w:t>
+            </w:r>
+            <w:proofErr w:type="spellStart"/>
+            <w:r>
+              <w:t>Merge</w:t>
+            </w:r>
+            <w:proofErr w:type="spellEnd"/>
+            <w:r>
+              <w:t xml:space="preserve"> </w:t>
+            </w:r>
+            <w:proofErr w:type="spellStart"/>
+            <w:r>
+              <w:t>Errors</w:t>
+            </w:r>
+            <w:proofErr w:type="spellEnd"/>
+            <w:r>
+              <w:t>.</w:t>
+            </w:r>
+            <w:r>
+              <w:fldChar w:fldCharType="end"/>
+            </w:r>
           </w:p>
         </w:tc>
         <w:tc>
@@ -1913,6 +2072,24 @@
               <w:spacing w:before="120" w:after="120"/>
               <w:jc w:val="right"/>
             </w:pPr>
+            <w:r>
+              <w:fldChar w:fldCharType="begin"/>
+            </w:r>
+            <w:r>
+              <w:instrText xml:space="preserve"> PAGEREF _Ref439683733 \h </w:instrText>
+            </w:r>
+            <w:r>
+              <w:fldChar w:fldCharType="separate"/>
+            </w:r>
+            <w:r>
+              <w:rPr>
+                <w:noProof/>
+              </w:rPr>
+              <w:t>5</w:t>
+            </w:r>
+            <w:r>
+              <w:fldChar w:fldCharType="end"/>
+            </w:r>
           </w:p>
         </w:tc>
       </w:tr>
@@ -2611,6 +2788,7 @@
           <w:numId w:val="44"/>
         </w:numPr>
         <w:spacing w:line="360" w:lineRule="auto"/>
+        <w:ind w:left="426"/>
         <w:jc w:val="both"/>
       </w:pPr>
       <w:r>
@@ -2652,6 +2830,7 @@
           <w:numId w:val="44"/>
         </w:numPr>
         <w:spacing w:line="360" w:lineRule="auto"/>
+        <w:ind w:left="426"/>
         <w:jc w:val="both"/>
       </w:pPr>
       <w:r>
@@ -2677,6 +2856,7 @@
           <w:numId w:val="44"/>
         </w:numPr>
         <w:spacing w:line="360" w:lineRule="auto"/>
+        <w:ind w:left="426"/>
         <w:jc w:val="both"/>
       </w:pPr>
       <w:r>
@@ -2712,7 +2892,13 @@
       </w:r>
       <w:proofErr w:type="spellEnd"/>
       <w:r>
-        <w:t xml:space="preserve"> zachowując właściwą kolejność „</w:t>
+        <w:t xml:space="preserve"> </w:t>
+      </w:r>
+      <w:r>
+        <w:t>zgodnie z oczekiwanym</w:t>
+      </w:r>
+      <w:r>
+        <w:t xml:space="preserve"> „</w:t>
       </w:r>
       <w:proofErr w:type="spellStart"/>
       <w:r>
@@ -2720,11 +2906,11 @@
       </w:r>
       <w:proofErr w:type="spellEnd"/>
       <w:r>
-        <w:t xml:space="preserve">”. W drugim przypadku </w:t>
+        <w:t xml:space="preserve">”. W drugim przypadku przerwanie </w:t>
       </w:r>
       <w:r>
         <w:lastRenderedPageBreak/>
-        <w:t xml:space="preserve">przerwanie aplikacji wynikające z pojawienia się błędu odbywa się w miejscu przerwania przewodu błędu. </w:t>
+        <w:t xml:space="preserve">aplikacji wynikające z pojawienia się błędu odbywa się w miejscu przerwania przewodu błędu. </w:t>
       </w:r>
     </w:p>
     <w:p>
@@ -2783,7 +2969,25 @@
       </w:r>
       <w:proofErr w:type="spellEnd"/>
       <w:r>
-        <w:t xml:space="preserve"> ().</w:t>
+        <w:t xml:space="preserve"> (</w:t>
+      </w:r>
+      <w:r>
+        <w:fldChar w:fldCharType="begin"/>
+      </w:r>
+      <w:r>
+        <w:instrText xml:space="preserve"> REF _Ref439625719 \r \h </w:instrText>
+      </w:r>
+      <w:r>
+        <w:fldChar w:fldCharType="separate"/>
+      </w:r>
+      <w:r>
+        <w:t>Rys. 2</w:t>
+      </w:r>
+      <w:r>
+        <w:fldChar w:fldCharType="end"/>
+      </w:r>
+      <w:r>
+        <w:t>).</w:t>
       </w:r>
     </w:p>
     <w:p>
@@ -2959,92 +3163,180 @@
     <w:p>
       <w:pPr>
         <w:spacing w:line="360" w:lineRule="auto"/>
+        <w:ind w:firstLine="708"/>
         <w:jc w:val="both"/>
       </w:pPr>
+      <w:r>
+        <w:t xml:space="preserve">Klaster błędu jest najpopularniejszą metodą zapewnienia właściwej kolejności wykonywania działań w LabVIEW, szczególnie w przypadku, jeżeli kolejne </w:t>
+      </w:r>
+      <w:proofErr w:type="spellStart"/>
+      <w:r>
+        <w:t>subVI</w:t>
+      </w:r>
+      <w:proofErr w:type="spellEnd"/>
+      <w:r>
+        <w:t xml:space="preserve"> nie zawsze przesyłają inne sygnały między sobą. Najprostszym zakończeniem takiej sekwencji jest zastosowanie węzła </w:t>
+      </w:r>
+      <w:r>
+        <w:rPr>
+          <w:b/>
+        </w:rPr>
+        <w:t xml:space="preserve">Simple </w:t>
+      </w:r>
+      <w:proofErr w:type="spellStart"/>
+      <w:r>
+        <w:rPr>
+          <w:b/>
+        </w:rPr>
+        <w:t>Error</w:t>
+      </w:r>
+      <w:proofErr w:type="spellEnd"/>
+      <w:r>
+        <w:rPr>
+          <w:b/>
+        </w:rPr>
+        <w:t xml:space="preserve"> Handler</w:t>
+      </w:r>
+      <w:r>
+        <w:t xml:space="preserve"> znajdującego się w </w:t>
+      </w:r>
+      <w:r>
+        <w:rPr>
+          <w:b/>
+        </w:rPr>
+        <w:t>PPM</w:t>
+      </w:r>
+      <w:r>
+        <w:t xml:space="preserve"> </w:t>
+      </w:r>
+      <w:r>
+        <w:sym w:font="Wingdings" w:char="F0E0"/>
+      </w:r>
+      <w:r>
+        <w:t xml:space="preserve"> </w:t>
+      </w:r>
+      <w:proofErr w:type="spellStart"/>
+      <w:r>
+        <w:rPr>
+          <w:b/>
+        </w:rPr>
+        <w:t>Programming</w:t>
+      </w:r>
+      <w:proofErr w:type="spellEnd"/>
+      <w:r>
+        <w:t xml:space="preserve"> </w:t>
+      </w:r>
+      <w:r>
+        <w:sym w:font="Wingdings" w:char="F0E0"/>
+      </w:r>
+      <w:r>
+        <w:t xml:space="preserve"> </w:t>
+      </w:r>
+      <w:r>
+        <w:rPr>
+          <w:b/>
+        </w:rPr>
+        <w:t xml:space="preserve">dialog &amp; </w:t>
+      </w:r>
+      <w:proofErr w:type="spellStart"/>
+      <w:r>
+        <w:rPr>
+          <w:b/>
+        </w:rPr>
+        <w:t>User</w:t>
+      </w:r>
+      <w:proofErr w:type="spellEnd"/>
+      <w:r>
+        <w:rPr>
+          <w:b/>
+        </w:rPr>
+        <w:t xml:space="preserve"> </w:t>
+      </w:r>
+      <w:proofErr w:type="spellStart"/>
+      <w:r>
+        <w:rPr>
+          <w:b/>
+        </w:rPr>
+        <w:t>Interface</w:t>
+      </w:r>
+      <w:proofErr w:type="spellEnd"/>
+      <w:r>
+        <w:t xml:space="preserve"> (</w:t>
+      </w:r>
+      <w:r>
+        <w:fldChar w:fldCharType="begin"/>
+      </w:r>
+      <w:r>
+        <w:instrText xml:space="preserve"> REF _Ref439681359 \r \h </w:instrText>
+      </w:r>
+      <w:r>
+        <w:fldChar w:fldCharType="separate"/>
+      </w:r>
+      <w:r>
+        <w:t>Rys. 3</w:t>
+      </w:r>
+      <w:r>
+        <w:fldChar w:fldCharType="end"/>
+      </w:r>
+      <w:r>
+        <w:t xml:space="preserve">). Węzeł ten umożliwia wygenerowanie komunikatu </w:t>
+      </w:r>
+      <w:r>
+        <w:t xml:space="preserve">w zależności od konfiguracji, najpopularniejszym i domyślnym jest </w:t>
+      </w:r>
+      <w:r>
+        <w:rPr>
+          <w:i/>
+        </w:rPr>
+        <w:t>OK</w:t>
+      </w:r>
+      <w:r>
+        <w:rPr>
+          <w:i/>
+        </w:rPr>
+        <w:t xml:space="preserve"> </w:t>
+      </w:r>
+      <w:proofErr w:type="spellStart"/>
+      <w:r>
+        <w:rPr>
+          <w:i/>
+        </w:rPr>
+        <w:t>Message</w:t>
+      </w:r>
+      <w:proofErr w:type="spellEnd"/>
+      <w:r>
+        <w:rPr>
+          <w:i/>
+        </w:rPr>
+        <w:t xml:space="preserve"> + </w:t>
+      </w:r>
+      <w:proofErr w:type="spellStart"/>
+      <w:r>
+        <w:rPr>
+          <w:i/>
+        </w:rPr>
+        <w:t>warnings</w:t>
+      </w:r>
+      <w:proofErr w:type="spellEnd"/>
+      <w:r>
+        <w:t>.</w:t>
+      </w:r>
     </w:p>
     <w:p>
       <w:pPr>
         <w:spacing w:line="360" w:lineRule="auto"/>
-        <w:jc w:val="both"/>
+        <w:ind w:firstLine="708"/>
+        <w:jc w:val="center"/>
       </w:pPr>
       <w:r>
         <w:rPr>
           <w:noProof/>
         </w:rPr>
-        <w:drawing>
-          <wp:inline distT="0" distB="0" distL="0" distR="0">
-            <wp:extent cx="5756910" cy="1726565"/>
-            <wp:effectExtent l="19050" t="0" r="0" b="0"/>
-            <wp:docPr id="24" name="Obraz 24"/>
-            <wp:cNvGraphicFramePr>
-              <a:graphicFrameLocks xmlns:a="http://schemas.openxmlformats.org/drawingml/2006/main" noChangeAspect="1"/>
-            </wp:cNvGraphicFramePr>
-            <a:graphic xmlns:a="http://schemas.openxmlformats.org/drawingml/2006/main">
-              <a:graphicData uri="http://schemas.openxmlformats.org/drawingml/2006/picture">
-                <pic:pic xmlns:pic="http://schemas.openxmlformats.org/drawingml/2006/picture">
-                  <pic:nvPicPr>
-                    <pic:cNvPr id="0" name="Picture 24"/>
-                    <pic:cNvPicPr>
-                      <a:picLocks noChangeAspect="1" noChangeArrowheads="1"/>
-                    </pic:cNvPicPr>
-                  </pic:nvPicPr>
-                  <pic:blipFill>
-                    <a:blip r:embed="rId16" cstate="print"/>
-                    <a:srcRect/>
-                    <a:stretch>
-                      <a:fillRect/>
-                    </a:stretch>
-                  </pic:blipFill>
-                  <pic:spPr bwMode="auto">
-                    <a:xfrm>
-                      <a:off x="0" y="0"/>
-                      <a:ext cx="5756910" cy="1726565"/>
-                    </a:xfrm>
-                    <a:prstGeom prst="rect">
-                      <a:avLst/>
-                    </a:prstGeom>
-                    <a:noFill/>
-                    <a:ln w="9525">
-                      <a:noFill/>
-                      <a:miter lim="800000"/>
-                      <a:headEnd/>
-                      <a:tailEnd/>
-                    </a:ln>
-                  </pic:spPr>
-                </pic:pic>
-              </a:graphicData>
-            </a:graphic>
-          </wp:inline>
-        </w:drawing>
-      </w:r>
-    </w:p>
-    <w:p>
-      <w:pPr>
-        <w:spacing w:line="360" w:lineRule="auto"/>
-        <w:jc w:val="both"/>
-      </w:pPr>
-    </w:p>
-    <w:p>
-      <w:pPr>
-        <w:spacing w:line="360" w:lineRule="auto"/>
-        <w:jc w:val="both"/>
-      </w:pPr>
-    </w:p>
-    <w:p>
-      <w:pPr>
-        <w:spacing w:line="360" w:lineRule="auto"/>
-        <w:jc w:val="both"/>
-      </w:pPr>
-      <w:r>
-        <w:rPr>
-          <w:noProof/>
-        </w:rPr>
-        <w:lastRenderedPageBreak/>
         <w:drawing>
           <wp:inline distT="0" distB="0" distL="0" distR="0">
             <wp:extent cx="2373020" cy="2107845"/>
             <wp:effectExtent l="19050" t="0" r="8230" b="0"/>
-            <wp:docPr id="25" name="Obraz 25"/>
+            <wp:docPr id="7" name="Obraz 25"/>
             <wp:cNvGraphicFramePr>
               <a:graphicFrameLocks xmlns:a="http://schemas.openxmlformats.org/drawingml/2006/main" noChangeAspect="1"/>
             </wp:cNvGraphicFramePr>
@@ -3058,7 +3350,7 @@
                     </pic:cNvPicPr>
                   </pic:nvPicPr>
                   <pic:blipFill>
-                    <a:blip r:embed="rId17" cstate="print"/>
+                    <a:blip r:embed="rId16" cstate="print"/>
                     <a:srcRect/>
                     <a:stretch>
                       <a:fillRect/>
@@ -3089,14 +3381,118 @@
     </w:p>
     <w:p>
       <w:pPr>
+        <w:pStyle w:val="Akapitzlist"/>
+        <w:numPr>
+          <w:ilvl w:val="0"/>
+          <w:numId w:val="28"/>
+        </w:numPr>
         <w:spacing w:line="360" w:lineRule="auto"/>
-        <w:jc w:val="both"/>
-      </w:pPr>
+        <w:jc w:val="center"/>
+        <w:rPr>
+          <w:sz w:val="20"/>
+        </w:rPr>
+      </w:pPr>
+      <w:bookmarkStart w:id="7" w:name="_Ref439681359"/>
+      <w:r>
+        <w:rPr>
+          <w:sz w:val="20"/>
+        </w:rPr>
+        <w:t xml:space="preserve">Widok węzła Simple </w:t>
+      </w:r>
+      <w:proofErr w:type="spellStart"/>
+      <w:r>
+        <w:rPr>
+          <w:sz w:val="20"/>
+        </w:rPr>
+        <w:t>Error</w:t>
+      </w:r>
+      <w:proofErr w:type="spellEnd"/>
+      <w:r>
+        <w:rPr>
+          <w:sz w:val="20"/>
+        </w:rPr>
+        <w:t xml:space="preserve"> Handler </w:t>
+      </w:r>
+      <w:r>
+        <w:rPr>
+          <w:sz w:val="20"/>
+        </w:rPr>
+        <w:t>z dostępnymi opcjami informowania o błędach.</w:t>
+      </w:r>
+      <w:bookmarkEnd w:id="7"/>
     </w:p>
     <w:p>
       <w:pPr>
         <w:spacing w:line="360" w:lineRule="auto"/>
+        <w:ind w:firstLine="708"/>
         <w:jc w:val="both"/>
+      </w:pPr>
+      <w:r>
+        <w:lastRenderedPageBreak/>
+        <w:t xml:space="preserve">Jeżeli wybrany węzeł nie posiada </w:t>
+      </w:r>
+      <w:r>
+        <w:t xml:space="preserve">wejść i wyjść błędu można to uzupełnić zamykając go w strukturze </w:t>
+      </w:r>
+      <w:proofErr w:type="spellStart"/>
+      <w:r>
+        <w:rPr>
+          <w:b/>
+        </w:rPr>
+        <w:t>Case</w:t>
+      </w:r>
+      <w:proofErr w:type="spellEnd"/>
+      <w:r>
+        <w:t xml:space="preserve">, i/lub w </w:t>
+      </w:r>
+      <w:proofErr w:type="spellStart"/>
+      <w:r>
+        <w:t>subVI</w:t>
+      </w:r>
+      <w:proofErr w:type="spellEnd"/>
+      <w:r>
+        <w:t xml:space="preserve"> (strukturę </w:t>
+      </w:r>
+      <w:proofErr w:type="spellStart"/>
+      <w:r>
+        <w:t>Case</w:t>
+      </w:r>
+      <w:proofErr w:type="spellEnd"/>
+      <w:r>
+        <w:t xml:space="preserve"> można oczywiście także zamknąć w </w:t>
+      </w:r>
+      <w:proofErr w:type="spellStart"/>
+      <w:r>
+        <w:t>subVI</w:t>
+      </w:r>
+      <w:proofErr w:type="spellEnd"/>
+      <w:r>
+        <w:t xml:space="preserve">), takie rozwiązania przedstawia </w:t>
+      </w:r>
+      <w:r>
+        <w:fldChar w:fldCharType="begin"/>
+      </w:r>
+      <w:r>
+        <w:instrText xml:space="preserve"> REF _Ref439683060 \r \h </w:instrText>
+      </w:r>
+      <w:r>
+        <w:fldChar w:fldCharType="separate"/>
+      </w:r>
+      <w:r>
+        <w:t>Rys. 4</w:t>
+      </w:r>
+      <w:r>
+        <w:fldChar w:fldCharType="end"/>
+      </w:r>
+      <w:r>
+        <w:t>.</w:t>
+      </w:r>
+    </w:p>
+    <w:p>
+      <w:pPr>
+        <w:spacing w:line="360" w:lineRule="auto"/>
+        <w:ind w:firstLine="708"/>
+        <w:jc w:val="center"/>
       </w:pPr>
       <w:r>
         <w:rPr>
@@ -3104,9 +3500,9 @@
         </w:rPr>
         <w:drawing>
           <wp:inline distT="0" distB="0" distL="0" distR="0">
-            <wp:extent cx="1977999" cy="1410855"/>
-            <wp:effectExtent l="19050" t="0" r="3201" b="0"/>
-            <wp:docPr id="3" name="Obraz 26"/>
+            <wp:extent cx="4092092" cy="1155004"/>
+            <wp:effectExtent l="19050" t="0" r="3658" b="0"/>
+            <wp:docPr id="8" name="Obraz 4"/>
             <wp:cNvGraphicFramePr>
               <a:graphicFrameLocks xmlns:a="http://schemas.openxmlformats.org/drawingml/2006/main" noChangeAspect="1"/>
             </wp:cNvGraphicFramePr>
@@ -3114,13 +3510,13 @@
               <a:graphicData uri="http://schemas.openxmlformats.org/drawingml/2006/picture">
                 <pic:pic xmlns:pic="http://schemas.openxmlformats.org/drawingml/2006/picture">
                   <pic:nvPicPr>
-                    <pic:cNvPr id="0" name="Picture 26"/>
+                    <pic:cNvPr id="0" name="Picture 4"/>
                     <pic:cNvPicPr>
                       <a:picLocks noChangeAspect="1" noChangeArrowheads="1"/>
                     </pic:cNvPicPr>
                   </pic:nvPicPr>
                   <pic:blipFill>
-                    <a:blip r:embed="rId18" cstate="print"/>
+                    <a:blip r:embed="rId17" cstate="print"/>
                     <a:srcRect/>
                     <a:stretch>
                       <a:fillRect/>
@@ -3129,7 +3525,7 @@
                   <pic:spPr bwMode="auto">
                     <a:xfrm>
                       <a:off x="0" y="0"/>
-                      <a:ext cx="1977837" cy="1410740"/>
+                      <a:ext cx="4102993" cy="1158081"/>
                     </a:xfrm>
                     <a:prstGeom prst="rect">
                       <a:avLst/>
@@ -3154,6 +3550,371 @@
         <w:pStyle w:val="Akapitzlist"/>
         <w:numPr>
           <w:ilvl w:val="0"/>
+          <w:numId w:val="28"/>
+        </w:numPr>
+        <w:spacing w:line="360" w:lineRule="auto"/>
+        <w:jc w:val="center"/>
+        <w:rPr>
+          <w:sz w:val="20"/>
+        </w:rPr>
+      </w:pPr>
+      <w:bookmarkStart w:id="8" w:name="_Ref439683060"/>
+      <w:r>
+        <w:rPr>
+          <w:sz w:val="20"/>
+        </w:rPr>
+        <w:t xml:space="preserve">Zamknięcie węzła nie posiadającego terminali błędu w strukturze </w:t>
+      </w:r>
+      <w:proofErr w:type="spellStart"/>
+      <w:r>
+        <w:rPr>
+          <w:sz w:val="20"/>
+        </w:rPr>
+        <w:t>Case</w:t>
+      </w:r>
+      <w:proofErr w:type="spellEnd"/>
+      <w:r>
+        <w:rPr>
+          <w:sz w:val="20"/>
+        </w:rPr>
+        <w:t xml:space="preserve"> (a), w </w:t>
+      </w:r>
+      <w:proofErr w:type="spellStart"/>
+      <w:r>
+        <w:rPr>
+          <w:sz w:val="20"/>
+        </w:rPr>
+        <w:t>subVI</w:t>
+      </w:r>
+      <w:proofErr w:type="spellEnd"/>
+      <w:r>
+        <w:rPr>
+          <w:sz w:val="20"/>
+        </w:rPr>
+        <w:t xml:space="preserve"> (b).</w:t>
+      </w:r>
+      <w:bookmarkEnd w:id="8"/>
+    </w:p>
+    <w:p>
+      <w:pPr>
+        <w:spacing w:line="360" w:lineRule="auto"/>
+        <w:ind w:firstLine="708"/>
+        <w:jc w:val="both"/>
+      </w:pPr>
+    </w:p>
+    <w:p>
+      <w:pPr>
+        <w:spacing w:line="360" w:lineRule="auto"/>
+        <w:ind w:firstLine="708"/>
+        <w:jc w:val="both"/>
+      </w:pPr>
+      <w:r>
+        <w:t>Zdarzają się także pr</w:t>
+      </w:r>
+      <w:r>
+        <w:t xml:space="preserve">zypadki, że trzeba scalić kilka przewodów błędu w jeden. Przykład został przedstawiony na </w:t>
+      </w:r>
+      <w:r>
+        <w:fldChar w:fldCharType="begin"/>
+      </w:r>
+      <w:r>
+        <w:instrText xml:space="preserve"> REF _Ref439681851 \r \h </w:instrText>
+      </w:r>
+      <w:r>
+        <w:fldChar w:fldCharType="separate"/>
+      </w:r>
+      <w:r>
+        <w:t>Rys. 5</w:t>
+      </w:r>
+      <w:r>
+        <w:fldChar w:fldCharType="end"/>
+      </w:r>
+      <w:r>
+        <w:t xml:space="preserve">. W tym celu należy skorzystać z </w:t>
+      </w:r>
+      <w:r>
+        <w:t xml:space="preserve">węzła </w:t>
+      </w:r>
+      <w:proofErr w:type="spellStart"/>
+      <w:r>
+        <w:rPr>
+          <w:b/>
+        </w:rPr>
+        <w:t>Merge</w:t>
+      </w:r>
+      <w:proofErr w:type="spellEnd"/>
+      <w:r>
+        <w:rPr>
+          <w:b/>
+        </w:rPr>
+        <w:t xml:space="preserve"> </w:t>
+      </w:r>
+      <w:proofErr w:type="spellStart"/>
+      <w:r>
+        <w:rPr>
+          <w:b/>
+        </w:rPr>
+        <w:t>Errors</w:t>
+      </w:r>
+      <w:proofErr w:type="spellEnd"/>
+      <w:r>
+        <w:t>. Węzeł ten sprawdza wszystkie wejścia, czy nie pojawiła się na którymś błąd lub ostrzeżenie.</w:t>
+      </w:r>
+    </w:p>
+    <w:p>
+      <w:pPr>
+        <w:spacing w:line="360" w:lineRule="auto"/>
+        <w:jc w:val="center"/>
+      </w:pPr>
+      <w:r>
+        <w:rPr>
+          <w:noProof/>
+        </w:rPr>
+        <w:drawing>
+          <wp:inline distT="0" distB="0" distL="0" distR="0">
+            <wp:extent cx="5050383" cy="1514669"/>
+            <wp:effectExtent l="19050" t="0" r="0" b="0"/>
+            <wp:docPr id="24" name="Obraz 24"/>
+            <wp:cNvGraphicFramePr>
+              <a:graphicFrameLocks xmlns:a="http://schemas.openxmlformats.org/drawingml/2006/main" noChangeAspect="1"/>
+            </wp:cNvGraphicFramePr>
+            <a:graphic xmlns:a="http://schemas.openxmlformats.org/drawingml/2006/main">
+              <a:graphicData uri="http://schemas.openxmlformats.org/drawingml/2006/picture">
+                <pic:pic xmlns:pic="http://schemas.openxmlformats.org/drawingml/2006/picture">
+                  <pic:nvPicPr>
+                    <pic:cNvPr id="0" name="Picture 24"/>
+                    <pic:cNvPicPr>
+                      <a:picLocks noChangeAspect="1" noChangeArrowheads="1"/>
+                    </pic:cNvPicPr>
+                  </pic:nvPicPr>
+                  <pic:blipFill>
+                    <a:blip r:embed="rId18" cstate="print"/>
+                    <a:srcRect/>
+                    <a:stretch>
+                      <a:fillRect/>
+                    </a:stretch>
+                  </pic:blipFill>
+                  <pic:spPr bwMode="auto">
+                    <a:xfrm>
+                      <a:off x="0" y="0"/>
+                      <a:ext cx="5050904" cy="1514825"/>
+                    </a:xfrm>
+                    <a:prstGeom prst="rect">
+                      <a:avLst/>
+                    </a:prstGeom>
+                    <a:noFill/>
+                    <a:ln w="9525">
+                      <a:noFill/>
+                      <a:miter lim="800000"/>
+                      <a:headEnd/>
+                      <a:tailEnd/>
+                    </a:ln>
+                  </pic:spPr>
+                </pic:pic>
+              </a:graphicData>
+            </a:graphic>
+          </wp:inline>
+        </w:drawing>
+      </w:r>
+    </w:p>
+    <w:p>
+      <w:pPr>
+        <w:pStyle w:val="Akapitzlist"/>
+        <w:numPr>
+          <w:ilvl w:val="0"/>
+          <w:numId w:val="28"/>
+        </w:numPr>
+        <w:spacing w:line="360" w:lineRule="auto"/>
+        <w:jc w:val="center"/>
+        <w:rPr>
+          <w:sz w:val="20"/>
+        </w:rPr>
+      </w:pPr>
+      <w:bookmarkStart w:id="9" w:name="_Ref439681851"/>
+      <w:r>
+        <w:rPr>
+          <w:sz w:val="20"/>
+        </w:rPr>
+        <w:t>Komunikacja z dwoma urządzeniami – połączenie przewodów błędu.</w:t>
+      </w:r>
+      <w:bookmarkEnd w:id="9"/>
+    </w:p>
+    <w:p>
+      <w:pPr>
+        <w:spacing w:line="360" w:lineRule="auto"/>
+        <w:jc w:val="both"/>
+        <w:rPr>
+          <w:sz w:val="20"/>
+        </w:rPr>
+      </w:pPr>
+    </w:p>
+    <w:p>
+      <w:pPr>
+        <w:spacing w:line="360" w:lineRule="auto"/>
+        <w:ind w:firstLine="708"/>
+        <w:jc w:val="both"/>
+      </w:pPr>
+      <w:r>
+        <w:t xml:space="preserve">Węzeł </w:t>
+      </w:r>
+      <w:proofErr w:type="spellStart"/>
+      <w:r>
+        <w:rPr>
+          <w:b/>
+        </w:rPr>
+        <w:t>Merge</w:t>
+      </w:r>
+      <w:proofErr w:type="spellEnd"/>
+      <w:r>
+        <w:rPr>
+          <w:b/>
+        </w:rPr>
+        <w:t xml:space="preserve"> </w:t>
+      </w:r>
+      <w:proofErr w:type="spellStart"/>
+      <w:r>
+        <w:rPr>
+          <w:b/>
+        </w:rPr>
+        <w:t>Errors</w:t>
+      </w:r>
+      <w:proofErr w:type="spellEnd"/>
+      <w:r>
+        <w:t xml:space="preserve"> można rozszerzyć na dowolną liczbę wejść. Jeżeli na co najmniej jednym wejściu pojawi się błąd to pierwszy błąd zostanie przesłany dalej, informacja o pozostałych błędach jest tracona. </w:t>
+      </w:r>
+      <w:r>
+        <w:t>W</w:t>
+      </w:r>
+      <w:r>
+        <w:t xml:space="preserve"> przypadku</w:t>
+      </w:r>
+      <w:r>
+        <w:t xml:space="preserve"> wystąpienia ostrzeżeń sytuacja jest podobna. Jeżeli wystąpią zarówno błędy jak i ostrzeżenia to priorytet mają błędy więc przesłany zostanie pierwszy błąd niezależnie, czy wyżej pojawiło się ostrzeżenie.</w:t>
+      </w:r>
+      <w:r>
+        <w:t xml:space="preserve">  </w:t>
+      </w:r>
+    </w:p>
+    <w:p>
+      <w:pPr>
+        <w:spacing w:line="360" w:lineRule="auto"/>
+        <w:jc w:val="center"/>
+      </w:pPr>
+      <w:r>
+        <w:rPr>
+          <w:noProof/>
+        </w:rPr>
+        <w:drawing>
+          <wp:inline distT="0" distB="0" distL="0" distR="0">
+            <wp:extent cx="1882902" cy="1343025"/>
+            <wp:effectExtent l="19050" t="0" r="3048" b="0"/>
+            <wp:docPr id="3" name="Obraz 26"/>
+            <wp:cNvGraphicFramePr>
+              <a:graphicFrameLocks xmlns:a="http://schemas.openxmlformats.org/drawingml/2006/main" noChangeAspect="1"/>
+            </wp:cNvGraphicFramePr>
+            <a:graphic xmlns:a="http://schemas.openxmlformats.org/drawingml/2006/main">
+              <a:graphicData uri="http://schemas.openxmlformats.org/drawingml/2006/picture">
+                <pic:pic xmlns:pic="http://schemas.openxmlformats.org/drawingml/2006/picture">
+                  <pic:nvPicPr>
+                    <pic:cNvPr id="0" name="Picture 26"/>
+                    <pic:cNvPicPr>
+                      <a:picLocks noChangeAspect="1" noChangeArrowheads="1"/>
+                    </pic:cNvPicPr>
+                  </pic:nvPicPr>
+                  <pic:blipFill>
+                    <a:blip r:embed="rId19" cstate="print"/>
+                    <a:srcRect/>
+                    <a:stretch>
+                      <a:fillRect/>
+                    </a:stretch>
+                  </pic:blipFill>
+                  <pic:spPr bwMode="auto">
+                    <a:xfrm>
+                      <a:off x="0" y="0"/>
+                      <a:ext cx="1890715" cy="1348597"/>
+                    </a:xfrm>
+                    <a:prstGeom prst="rect">
+                      <a:avLst/>
+                    </a:prstGeom>
+                    <a:noFill/>
+                    <a:ln w="9525">
+                      <a:noFill/>
+                      <a:miter lim="800000"/>
+                      <a:headEnd/>
+                      <a:tailEnd/>
+                    </a:ln>
+                  </pic:spPr>
+                </pic:pic>
+              </a:graphicData>
+            </a:graphic>
+          </wp:inline>
+        </w:drawing>
+      </w:r>
+    </w:p>
+    <w:p>
+      <w:pPr>
+        <w:pStyle w:val="Akapitzlist"/>
+        <w:numPr>
+          <w:ilvl w:val="0"/>
+          <w:numId w:val="28"/>
+        </w:numPr>
+        <w:spacing w:line="360" w:lineRule="auto"/>
+        <w:jc w:val="center"/>
+        <w:rPr>
+          <w:sz w:val="20"/>
+        </w:rPr>
+      </w:pPr>
+      <w:bookmarkStart w:id="10" w:name="_Ref439683733"/>
+      <w:r>
+        <w:rPr>
+          <w:sz w:val="20"/>
+        </w:rPr>
+        <w:t xml:space="preserve">Pomoc kontekstowa z opisem węzła </w:t>
+      </w:r>
+      <w:proofErr w:type="spellStart"/>
+      <w:r>
+        <w:rPr>
+          <w:sz w:val="20"/>
+        </w:rPr>
+        <w:t>Merge</w:t>
+      </w:r>
+      <w:proofErr w:type="spellEnd"/>
+      <w:r>
+        <w:rPr>
+          <w:sz w:val="20"/>
+        </w:rPr>
+        <w:t xml:space="preserve"> </w:t>
+      </w:r>
+      <w:proofErr w:type="spellStart"/>
+      <w:r>
+        <w:rPr>
+          <w:sz w:val="20"/>
+        </w:rPr>
+        <w:t>Errors</w:t>
+      </w:r>
+      <w:proofErr w:type="spellEnd"/>
+      <w:r>
+        <w:rPr>
+          <w:sz w:val="20"/>
+        </w:rPr>
+        <w:t>.</w:t>
+      </w:r>
+      <w:bookmarkEnd w:id="10"/>
+    </w:p>
+    <w:p>
+      <w:pPr>
+        <w:pStyle w:val="Akapitzlist"/>
+        <w:spacing w:line="360" w:lineRule="auto"/>
+        <w:rPr>
+          <w:sz w:val="20"/>
+        </w:rPr>
+      </w:pPr>
+    </w:p>
+    <w:p>
+      <w:pPr>
+        <w:pStyle w:val="Akapitzlist"/>
+        <w:numPr>
+          <w:ilvl w:val="0"/>
           <w:numId w:val="25"/>
         </w:numPr>
         <w:spacing w:line="360" w:lineRule="auto"/>
@@ -3163,14 +3924,14 @@
           <w:b/>
         </w:rPr>
       </w:pPr>
-      <w:bookmarkStart w:id="7" w:name="_Ref427319602"/>
+      <w:bookmarkStart w:id="11" w:name="_Ref427319602"/>
       <w:r>
         <w:rPr>
           <w:b/>
         </w:rPr>
         <w:t>LABORATORYJNE STANOWISKO BADAWCZE</w:t>
       </w:r>
-      <w:bookmarkEnd w:id="7"/>
+      <w:bookmarkEnd w:id="11"/>
     </w:p>
     <w:p>
       <w:pPr>
@@ -3186,14 +3947,14 @@
           <w:b/>
         </w:rPr>
       </w:pPr>
-      <w:bookmarkStart w:id="8" w:name="_Ref427319607"/>
+      <w:bookmarkStart w:id="12" w:name="_Ref427319607"/>
       <w:r>
         <w:rPr>
           <w:b/>
         </w:rPr>
         <w:t>Obiekt badany</w:t>
       </w:r>
-      <w:bookmarkEnd w:id="8"/>
+      <w:bookmarkEnd w:id="12"/>
     </w:p>
     <w:p>
       <w:pPr>
@@ -3248,14 +4009,14 @@
           <w:b/>
         </w:rPr>
       </w:pPr>
-      <w:bookmarkStart w:id="9" w:name="_Ref427319615"/>
+      <w:bookmarkStart w:id="13" w:name="_Ref427319615"/>
       <w:r>
         <w:rPr>
           <w:b/>
         </w:rPr>
         <w:t>Urządzenia dodatkowe</w:t>
       </w:r>
-      <w:bookmarkEnd w:id="9"/>
+      <w:bookmarkEnd w:id="13"/>
     </w:p>
     <w:p>
       <w:pPr>
@@ -3293,14 +4054,14 @@
           <w:b/>
         </w:rPr>
       </w:pPr>
-      <w:bookmarkStart w:id="10" w:name="_Ref427319621"/>
+      <w:bookmarkStart w:id="14" w:name="_Ref427319621"/>
       <w:r>
         <w:rPr>
           <w:b/>
         </w:rPr>
         <w:t>Oprogramowanie</w:t>
       </w:r>
-      <w:bookmarkEnd w:id="10"/>
+      <w:bookmarkEnd w:id="14"/>
     </w:p>
     <w:p>
       <w:pPr>
@@ -3371,7 +4132,7 @@
           <w:b/>
         </w:rPr>
       </w:pPr>
-      <w:bookmarkStart w:id="11" w:name="_Ref427319634"/>
+      <w:bookmarkStart w:id="15" w:name="_Ref427319634"/>
       <w:r>
         <w:rPr>
           <w:b/>
@@ -3384,7 +4145,7 @@
         </w:rPr>
         <w:t xml:space="preserve"> – WYKAZ ZADAŃ DO REALIZACJI</w:t>
       </w:r>
-      <w:bookmarkEnd w:id="11"/>
+      <w:bookmarkEnd w:id="15"/>
     </w:p>
     <w:p>
       <w:pPr>
@@ -3470,36 +4231,60 @@
           <w:b/>
         </w:rPr>
       </w:pPr>
-      <w:bookmarkStart w:id="12" w:name="_Ref427319642"/>
-      <w:bookmarkStart w:id="13" w:name="_Ref431677884"/>
-      <w:bookmarkStart w:id="14" w:name="_Ref435049848"/>
-      <w:bookmarkStart w:id="15" w:name="_Ref436568886"/>
-      <w:bookmarkStart w:id="16" w:name="_Ref437378424"/>
-      <w:bookmarkStart w:id="17" w:name="_Ref437552650"/>
+      <w:bookmarkStart w:id="16" w:name="_Ref427319642"/>
+      <w:bookmarkStart w:id="17" w:name="_Ref431677884"/>
+      <w:bookmarkStart w:id="18" w:name="_Ref435049848"/>
+      <w:bookmarkStart w:id="19" w:name="_Ref436568886"/>
+      <w:bookmarkStart w:id="20" w:name="_Ref437378424"/>
+      <w:bookmarkStart w:id="21" w:name="_Ref437552650"/>
+      <w:bookmarkStart w:id="22" w:name="_Ref439683658"/>
       <w:r>
         <w:rPr>
           <w:b/>
         </w:rPr>
         <w:t>PRZYKŁAD REALIZACJI ZADANIA</w:t>
       </w:r>
-      <w:bookmarkEnd w:id="12"/>
-      <w:bookmarkEnd w:id="13"/>
+      <w:bookmarkEnd w:id="16"/>
+      <w:bookmarkEnd w:id="17"/>
       <w:r>
         <w:rPr>
           <w:b/>
         </w:rPr>
         <w:t xml:space="preserve"> – </w:t>
       </w:r>
-      <w:bookmarkEnd w:id="14"/>
-      <w:bookmarkEnd w:id="15"/>
-      <w:bookmarkEnd w:id="16"/>
+      <w:bookmarkEnd w:id="18"/>
+      <w:bookmarkEnd w:id="19"/>
+      <w:bookmarkEnd w:id="20"/>
+      <w:bookmarkEnd w:id="21"/>
       <w:r>
         <w:rPr>
           <w:b/>
         </w:rPr>
-        <w:t>filtracja zdarzenia zamknięcia aplikacji</w:t>
-      </w:r>
-      <w:bookmarkEnd w:id="17"/>
+        <w:t xml:space="preserve">działanie węzła </w:t>
+      </w:r>
+      <w:proofErr w:type="spellStart"/>
+      <w:r>
+        <w:rPr>
+          <w:b/>
+        </w:rPr>
+        <w:t>Merge</w:t>
+      </w:r>
+      <w:proofErr w:type="spellEnd"/>
+      <w:r>
+        <w:rPr>
+          <w:b/>
+        </w:rPr>
+        <w:t xml:space="preserve"> </w:t>
+      </w:r>
+      <w:proofErr w:type="spellStart"/>
+      <w:r>
+        <w:rPr>
+          <w:b/>
+        </w:rPr>
+        <w:t>Errors</w:t>
+      </w:r>
+      <w:bookmarkEnd w:id="22"/>
+      <w:proofErr w:type="spellEnd"/>
     </w:p>
     <w:p>
       <w:pPr>
@@ -3530,14 +4315,14 @@
           <w:b/>
         </w:rPr>
       </w:pPr>
-      <w:bookmarkStart w:id="18" w:name="_Ref427319682"/>
+      <w:bookmarkStart w:id="23" w:name="_Ref427319682"/>
       <w:r>
         <w:rPr>
           <w:b/>
         </w:rPr>
         <w:t>RAPORT</w:t>
       </w:r>
-      <w:bookmarkEnd w:id="18"/>
+      <w:bookmarkEnd w:id="23"/>
     </w:p>
     <w:p>
       <w:pPr>
@@ -3592,14 +4377,14 @@
           <w:b/>
         </w:rPr>
       </w:pPr>
-      <w:bookmarkStart w:id="19" w:name="_Ref427319687"/>
+      <w:bookmarkStart w:id="24" w:name="_Ref427319687"/>
       <w:r>
         <w:rPr>
           <w:b/>
         </w:rPr>
         <w:t>PYTANIA</w:t>
       </w:r>
-      <w:bookmarkEnd w:id="19"/>
+      <w:bookmarkEnd w:id="24"/>
     </w:p>
     <w:p>
       <w:pPr>
@@ -3744,6 +4529,7 @@
         <w:spacing w:line="360" w:lineRule="auto"/>
       </w:pPr>
       <w:r>
+        <w:lastRenderedPageBreak/>
         <w:t>Prawda,</w:t>
       </w:r>
     </w:p>
@@ -4261,7 +5047,7 @@
         <w:rStyle w:val="Numerstrony"/>
         <w:noProof/>
       </w:rPr>
-      <w:t>5</w:t>
+      <w:t>2</w:t>
     </w:r>
     <w:r>
       <w:rPr>
@@ -4439,7 +5225,7 @@
               <v:shape id="_x0000_i1025" type="#_x0000_t75" style="width:17.3pt;height:27.05pt" o:ole="">
                 <v:imagedata r:id="rId1" o:title=""/>
               </v:shape>
-              <o:OLEObject Type="Embed" ProgID="CorelDRAW.Graphic.11" ShapeID="_x0000_i1025" DrawAspect="Content" ObjectID="_1513369730" r:id="rId2"/>
+              <o:OLEObject Type="Embed" ProgID="CorelDRAW.Graphic.11" ShapeID="_x0000_i1025" DrawAspect="Content" ObjectID="_1513425598" r:id="rId2"/>
             </w:object>
           </w:r>
         </w:p>
@@ -10710,7 +11496,7 @@
 </file>
 
 <file path=customXml/itemProps1.xml><?xml version="1.0" encoding="utf-8"?>
-<ds:datastoreItem xmlns:ds="http://schemas.openxmlformats.org/officeDocument/2006/customXml" ds:itemID="{8356609C-B02F-49D7-8DCA-CC08CFD54D23}">
+<ds:datastoreItem xmlns:ds="http://schemas.openxmlformats.org/officeDocument/2006/customXml" ds:itemID="{58C82D50-E474-4C47-A3E1-77BED3851BCD}">
   <ds:schemaRefs>
     <ds:schemaRef ds:uri="http://schemas.openxmlformats.org/officeDocument/2006/bibliography"/>
   </ds:schemaRefs>

</xml_diff>

<commit_message>
Dodano szablony instrukcji 12 i 13 na podstawie instrukcji 11
</commit_message>
<xml_diff>
--- a/Ćw 11 obsługa błędów/PiWDP11 bledy.docx
+++ b/Ćw 11 obsługa błędów/PiWDP11 bledy.docx
@@ -4924,7 +4924,7 @@
                 <v:shape id="_x0000_i1025" type="#_x0000_t75" style="width:155.5pt;height:85.25pt" o:ole="">
                   <v:imagedata r:id="rId23" o:title=""/>
                 </v:shape>
-                <o:OLEObject Type="Embed" ProgID="PBrush" ShapeID="_x0000_i1025" DrawAspect="Content" ObjectID="_1513719731" r:id="rId24"/>
+                <o:OLEObject Type="Embed" ProgID="PBrush" ShapeID="_x0000_i1025" DrawAspect="Content" ObjectID="_1513720291" r:id="rId24"/>
               </w:object>
             </w:r>
           </w:p>
@@ -4950,7 +4950,7 @@
                 <v:shape id="_x0000_i1026" type="#_x0000_t75" style="width:267.85pt;height:148.6pt" o:ole="">
                   <v:imagedata r:id="rId25" o:title=""/>
                 </v:shape>
-                <o:OLEObject Type="Embed" ProgID="PBrush" ShapeID="_x0000_i1026" DrawAspect="Content" ObjectID="_1513719732" r:id="rId26"/>
+                <o:OLEObject Type="Embed" ProgID="PBrush" ShapeID="_x0000_i1026" DrawAspect="Content" ObjectID="_1513720292" r:id="rId26"/>
               </w:object>
             </w:r>
           </w:p>
@@ -6457,7 +6457,7 @@
         <w:t xml:space="preserve">ukończyć zadania z instrukcji nr </w:t>
       </w:r>
       <w:r>
-        <w:t>7</w:t>
+        <w:t>10</w:t>
       </w:r>
       <w:r>
         <w:t>.</w:t>
@@ -6678,7 +6678,7 @@
         <w:rStyle w:val="Numerstrony"/>
         <w:noProof/>
       </w:rPr>
-      <w:t>11</w:t>
+      <w:t>10</w:t>
     </w:r>
     <w:r>
       <w:rPr>
@@ -6856,7 +6856,7 @@
               <v:shape id="_x0000_i1027" type="#_x0000_t75" style="width:17.3pt;height:27.05pt" o:ole="">
                 <v:imagedata r:id="rId1" o:title=""/>
               </v:shape>
-              <o:OLEObject Type="Embed" ProgID="CorelDRAW.Graphic.11" ShapeID="_x0000_i1027" DrawAspect="Content" ObjectID="_1513719733" r:id="rId2"/>
+              <o:OLEObject Type="Embed" ProgID="CorelDRAW.Graphic.11" ShapeID="_x0000_i1027" DrawAspect="Content" ObjectID="_1513720293" r:id="rId2"/>
             </w:object>
           </w:r>
         </w:p>
@@ -13243,7 +13243,7 @@
 </file>
 
 <file path=customXml/itemProps1.xml><?xml version="1.0" encoding="utf-8"?>
-<ds:datastoreItem xmlns:ds="http://schemas.openxmlformats.org/officeDocument/2006/customXml" ds:itemID="{8558F4F0-0FA4-4CD8-9776-DD0C87C42A4D}">
+<ds:datastoreItem xmlns:ds="http://schemas.openxmlformats.org/officeDocument/2006/customXml" ds:itemID="{DAE602E8-891C-4DD2-A02A-7E183E1DF37B}">
   <ds:schemaRefs>
     <ds:schemaRef ds:uri="http://schemas.openxmlformats.org/officeDocument/2006/bibliography"/>
   </ds:schemaRefs>

</xml_diff>